<commit_message>
Se trabaja en los TAD
</commit_message>
<xml_diff>
--- a/docs/Documentación.docx
+++ b/docs/Documentación.docx
@@ -89,7 +89,19 @@
         <w:rPr>
           <w:lang w:val="es-MX"/>
         </w:rPr>
-        <w:t>El programa debe ser capas de buscar el dato que el usuario quiera</w:t>
+        <w:t xml:space="preserve">El programa debe ser </w:t>
+      </w:r>
+      <w:r>
+        <w:rPr>
+          <w:lang w:val="es-MX"/>
+        </w:rPr>
+        <w:t>capaz</w:t>
+      </w:r>
+      <w:r>
+        <w:rPr>
+          <w:lang w:val="es-MX"/>
+        </w:rPr>
+        <w:t xml:space="preserve"> de buscar el dato que el usuario quiera</w:t>
       </w:r>
     </w:p>
     <w:p>
@@ -107,14 +119,34 @@
         <w:rPr>
           <w:lang w:val="es-MX"/>
         </w:rPr>
-        <w:t xml:space="preserve">El programa debe ser capas </w:t>
+        <w:t xml:space="preserve">El programa debe ser </w:t>
       </w:r>
       <w:r>
         <w:rPr>
           <w:lang w:val="es-MX"/>
         </w:rPr>
-        <w:t>de leer un archivo csv</w:t>
+        <w:t>capaz</w:t>
       </w:r>
+      <w:r>
+        <w:rPr>
+          <w:lang w:val="es-MX"/>
+        </w:rPr>
+        <w:t xml:space="preserve"> </w:t>
+      </w:r>
+      <w:r>
+        <w:rPr>
+          <w:lang w:val="es-MX"/>
+        </w:rPr>
+        <w:t xml:space="preserve">de leer un archivo </w:t>
+      </w:r>
+      <w:proofErr w:type="spellStart"/>
+      <w:r>
+        <w:rPr>
+          <w:lang w:val="es-MX"/>
+        </w:rPr>
+        <w:t>csv</w:t>
+      </w:r>
+      <w:proofErr w:type="spellEnd"/>
     </w:p>
     <w:p>
       <w:pPr>
@@ -313,7 +345,21 @@
         <w:rPr>
           <w:lang w:val="es-MX"/>
         </w:rPr>
-        <w:t>serialización de los arboles binarios</w:t>
+        <w:t xml:space="preserve">serialización de los </w:t>
+      </w:r>
+      <w:proofErr w:type="spellStart"/>
+      <w:r>
+        <w:rPr>
+          <w:lang w:val="es-MX"/>
+        </w:rPr>
+        <w:t>arboles</w:t>
+      </w:r>
+      <w:proofErr w:type="spellEnd"/>
+      <w:r>
+        <w:rPr>
+          <w:lang w:val="es-MX"/>
+        </w:rPr>
+        <w:t xml:space="preserve"> binarios</w:t>
       </w:r>
     </w:p>
     <w:p>
@@ -372,6 +418,3238 @@
         <w:t>TAD</w:t>
       </w:r>
     </w:p>
+    <w:p>
+      <w:pPr>
+        <w:rPr>
+          <w:lang w:val="es-MX"/>
+        </w:rPr>
+      </w:pPr>
+    </w:p>
+    <w:tbl>
+      <w:tblPr>
+        <w:tblW w:w="7844" w:type="dxa"/>
+        <w:tblInd w:w="-10" w:type="dxa"/>
+        <w:tblCellMar>
+          <w:top w:w="15" w:type="dxa"/>
+          <w:left w:w="15" w:type="dxa"/>
+          <w:bottom w:w="15" w:type="dxa"/>
+          <w:right w:w="15" w:type="dxa"/>
+        </w:tblCellMar>
+        <w:tblLook w:val="04A0" w:firstRow="1" w:lastRow="0" w:firstColumn="1" w:lastColumn="0" w:noHBand="0" w:noVBand="1"/>
+      </w:tblPr>
+      <w:tblGrid>
+        <w:gridCol w:w="7844"/>
+      </w:tblGrid>
+      <w:tr>
+        <w:trPr>
+          <w:trHeight w:val="599"/>
+        </w:trPr>
+        <w:tc>
+          <w:tcPr>
+            <w:tcW w:w="7844" w:type="dxa"/>
+            <w:tcBorders>
+              <w:top w:val="single" w:sz="8" w:space="0" w:color="000000"/>
+              <w:left w:val="single" w:sz="8" w:space="0" w:color="000000"/>
+              <w:bottom w:val="single" w:sz="8" w:space="0" w:color="000000"/>
+              <w:right w:val="single" w:sz="8" w:space="0" w:color="000000"/>
+            </w:tcBorders>
+            <w:tcMar>
+              <w:top w:w="100" w:type="dxa"/>
+              <w:left w:w="100" w:type="dxa"/>
+              <w:bottom w:w="100" w:type="dxa"/>
+              <w:right w:w="100" w:type="dxa"/>
+            </w:tcMar>
+            <w:hideMark/>
+          </w:tcPr>
+          <w:p>
+            <w:pPr>
+              <w:spacing w:before="240" w:after="0" w:line="240" w:lineRule="auto"/>
+              <w:rPr>
+                <w:rFonts w:ascii="Times New Roman" w:eastAsia="Times New Roman" w:hAnsi="Times New Roman" w:cs="Times New Roman"/>
+                <w:sz w:val="24"/>
+                <w:szCs w:val="24"/>
+                <w:lang w:eastAsia="es-CO"/>
+              </w:rPr>
+            </w:pPr>
+            <w:r>
+              <w:rPr>
+                <w:rFonts w:ascii="Arial" w:eastAsia="Times New Roman" w:hAnsi="Arial" w:cs="Arial"/>
+                <w:b/>
+                <w:bCs/>
+                <w:color w:val="000000"/>
+                <w:lang w:eastAsia="es-CO"/>
+              </w:rPr>
+              <w:t>TAD</w:t>
+            </w:r>
+            <w:r>
+              <w:rPr>
+                <w:rFonts w:ascii="Arial" w:eastAsia="Times New Roman" w:hAnsi="Arial" w:cs="Arial"/>
+                <w:color w:val="000000"/>
+                <w:lang w:eastAsia="es-CO"/>
+              </w:rPr>
+              <w:t xml:space="preserve"> </w:t>
+            </w:r>
+            <w:proofErr w:type="spellStart"/>
+            <w:r>
+              <w:rPr>
+                <w:rFonts w:ascii="Arial" w:eastAsia="Times New Roman" w:hAnsi="Arial" w:cs="Arial"/>
+                <w:color w:val="000000"/>
+                <w:lang w:eastAsia="es-CO"/>
+              </w:rPr>
+              <w:t>Binary</w:t>
+            </w:r>
+            <w:r>
+              <w:rPr>
+                <w:rFonts w:ascii="Arial" w:eastAsia="Times New Roman" w:hAnsi="Arial" w:cs="Arial"/>
+                <w:color w:val="000000"/>
+                <w:lang w:eastAsia="es-CO"/>
+              </w:rPr>
+              <w:t>T</w:t>
+            </w:r>
+            <w:r>
+              <w:rPr>
+                <w:rFonts w:ascii="Arial" w:eastAsia="Times New Roman" w:hAnsi="Arial" w:cs="Arial"/>
+                <w:color w:val="000000"/>
+                <w:lang w:eastAsia="es-CO"/>
+              </w:rPr>
+              <w:t>ree</w:t>
+            </w:r>
+            <w:proofErr w:type="spellEnd"/>
+          </w:p>
+        </w:tc>
+      </w:tr>
+      <w:tr>
+        <w:trPr>
+          <w:trHeight w:val="683"/>
+        </w:trPr>
+        <w:tc>
+          <w:tcPr>
+            <w:tcW w:w="7844" w:type="dxa"/>
+            <w:tcBorders>
+              <w:top w:val="single" w:sz="8" w:space="0" w:color="000000"/>
+              <w:left w:val="single" w:sz="8" w:space="0" w:color="000000"/>
+              <w:bottom w:val="single" w:sz="8" w:space="0" w:color="000000"/>
+              <w:right w:val="single" w:sz="8" w:space="0" w:color="000000"/>
+            </w:tcBorders>
+            <w:tcMar>
+              <w:top w:w="100" w:type="dxa"/>
+              <w:left w:w="100" w:type="dxa"/>
+              <w:bottom w:w="100" w:type="dxa"/>
+              <w:right w:w="100" w:type="dxa"/>
+            </w:tcMar>
+            <w:hideMark/>
+          </w:tcPr>
+          <w:tbl>
+            <w:tblPr>
+              <w:tblStyle w:val="Tablaconcuadrcula"/>
+              <w:tblW w:w="0" w:type="auto"/>
+              <w:tblLook w:val="04A0" w:firstRow="1" w:lastRow="0" w:firstColumn="1" w:lastColumn="0" w:noHBand="0" w:noVBand="1"/>
+            </w:tblPr>
+            <w:tblGrid>
+              <w:gridCol w:w="7492"/>
+            </w:tblGrid>
+            <w:tr>
+              <w:tc>
+                <w:tcPr>
+                  <w:tcW w:w="7492" w:type="dxa"/>
+                </w:tcPr>
+                <w:p>
+                  <w:pPr>
+                    <w:spacing w:before="240"/>
+                    <w:rPr>
+                      <w:rFonts w:ascii="Arial" w:eastAsia="Times New Roman" w:hAnsi="Arial" w:cs="Arial"/>
+                      <w:lang w:val="en-US" w:eastAsia="es-CO"/>
+                    </w:rPr>
+                  </w:pPr>
+                  <w:r>
+                    <w:rPr>
+                      <w:rFonts w:ascii="Arial" w:eastAsia="Times New Roman" w:hAnsi="Arial" w:cs="Arial"/>
+                      <w:lang w:val="en-US" w:eastAsia="es-CO"/>
+                    </w:rPr>
+                    <w:t>Node&lt;</w:t>
+                  </w:r>
+                  <w:proofErr w:type="gramStart"/>
+                  <w:r>
+                    <w:rPr>
+                      <w:rFonts w:ascii="Arial" w:eastAsia="Times New Roman" w:hAnsi="Arial" w:cs="Arial"/>
+                      <w:lang w:val="en-US" w:eastAsia="es-CO"/>
+                    </w:rPr>
+                    <w:t>T,E</w:t>
+                  </w:r>
+                  <w:proofErr w:type="gramEnd"/>
+                  <w:r>
+                    <w:rPr>
+                      <w:rFonts w:ascii="Arial" w:eastAsia="Times New Roman" w:hAnsi="Arial" w:cs="Arial"/>
+                      <w:lang w:val="en-US" w:eastAsia="es-CO"/>
+                    </w:rPr>
+                    <w:t>&gt; root</w:t>
+                  </w:r>
+                </w:p>
+              </w:tc>
+            </w:tr>
+          </w:tbl>
+          <w:p>
+            <w:pPr>
+              <w:spacing w:before="240" w:after="0" w:line="240" w:lineRule="auto"/>
+              <w:rPr>
+                <w:rFonts w:ascii="Times New Roman" w:eastAsia="Times New Roman" w:hAnsi="Times New Roman" w:cs="Times New Roman"/>
+                <w:sz w:val="24"/>
+                <w:szCs w:val="24"/>
+                <w:lang w:val="en-US" w:eastAsia="es-CO"/>
+              </w:rPr>
+            </w:pPr>
+          </w:p>
+        </w:tc>
+      </w:tr>
+      <w:tr>
+        <w:trPr>
+          <w:trHeight w:val="583"/>
+        </w:trPr>
+        <w:tc>
+          <w:tcPr>
+            <w:tcW w:w="7844" w:type="dxa"/>
+            <w:tcBorders>
+              <w:top w:val="single" w:sz="8" w:space="0" w:color="000000"/>
+              <w:left w:val="single" w:sz="8" w:space="0" w:color="000000"/>
+              <w:bottom w:val="single" w:sz="8" w:space="0" w:color="000000"/>
+              <w:right w:val="single" w:sz="8" w:space="0" w:color="000000"/>
+            </w:tcBorders>
+            <w:tcMar>
+              <w:top w:w="100" w:type="dxa"/>
+              <w:left w:w="100" w:type="dxa"/>
+              <w:bottom w:w="100" w:type="dxa"/>
+              <w:right w:w="100" w:type="dxa"/>
+            </w:tcMar>
+            <w:hideMark/>
+          </w:tcPr>
+          <w:p>
+            <w:pPr>
+              <w:spacing w:before="240" w:after="0" w:line="240" w:lineRule="auto"/>
+              <w:rPr>
+                <w:rFonts w:ascii="Times New Roman" w:eastAsia="Times New Roman" w:hAnsi="Times New Roman" w:cs="Times New Roman"/>
+                <w:sz w:val="24"/>
+                <w:szCs w:val="24"/>
+                <w:lang w:eastAsia="es-CO"/>
+              </w:rPr>
+            </w:pPr>
+            <w:proofErr w:type="gramStart"/>
+            <w:r>
+              <w:rPr>
+                <w:rFonts w:ascii="Arial" w:eastAsia="Times New Roman" w:hAnsi="Arial" w:cs="Arial"/>
+                <w:color w:val="000000"/>
+                <w:lang w:eastAsia="es-CO"/>
+              </w:rPr>
+              <w:t xml:space="preserve">{ </w:t>
+            </w:r>
+            <w:proofErr w:type="spellStart"/>
+            <w:r>
+              <w:rPr>
+                <w:rFonts w:ascii="Arial" w:eastAsia="Times New Roman" w:hAnsi="Arial" w:cs="Arial"/>
+                <w:color w:val="000000"/>
+                <w:lang w:eastAsia="es-CO"/>
+              </w:rPr>
+              <w:t>inv</w:t>
+            </w:r>
+            <w:proofErr w:type="spellEnd"/>
+            <w:proofErr w:type="gramEnd"/>
+            <w:r>
+              <w:rPr>
+                <w:rFonts w:ascii="Arial" w:eastAsia="Times New Roman" w:hAnsi="Arial" w:cs="Arial"/>
+                <w:color w:val="000000"/>
+                <w:lang w:eastAsia="es-CO"/>
+              </w:rPr>
+              <w:t>:  }</w:t>
+            </w:r>
+          </w:p>
+        </w:tc>
+      </w:tr>
+      <w:tr>
+        <w:trPr>
+          <w:trHeight w:val="3879"/>
+        </w:trPr>
+        <w:tc>
+          <w:tcPr>
+            <w:tcW w:w="7844" w:type="dxa"/>
+            <w:tcBorders>
+              <w:top w:val="single" w:sz="8" w:space="0" w:color="000000"/>
+              <w:left w:val="single" w:sz="8" w:space="0" w:color="000000"/>
+              <w:bottom w:val="single" w:sz="8" w:space="0" w:color="000000"/>
+              <w:right w:val="single" w:sz="8" w:space="0" w:color="000000"/>
+            </w:tcBorders>
+            <w:tcMar>
+              <w:top w:w="100" w:type="dxa"/>
+              <w:left w:w="100" w:type="dxa"/>
+              <w:bottom w:w="100" w:type="dxa"/>
+              <w:right w:w="100" w:type="dxa"/>
+            </w:tcMar>
+            <w:hideMark/>
+          </w:tcPr>
+          <w:p>
+            <w:pPr>
+              <w:spacing w:before="240" w:after="0" w:line="240" w:lineRule="auto"/>
+              <w:rPr>
+                <w:rFonts w:ascii="Arial" w:eastAsia="Times New Roman" w:hAnsi="Arial" w:cs="Arial"/>
+                <w:color w:val="000000"/>
+                <w:lang w:val="en-US" w:eastAsia="es-CO"/>
+              </w:rPr>
+            </w:pPr>
+            <w:proofErr w:type="spellStart"/>
+            <w:r>
+              <w:rPr>
+                <w:rFonts w:ascii="Arial" w:eastAsia="Times New Roman" w:hAnsi="Arial" w:cs="Arial"/>
+                <w:color w:val="000000"/>
+                <w:lang w:val="en-US" w:eastAsia="es-CO"/>
+              </w:rPr>
+              <w:lastRenderedPageBreak/>
+              <w:t>Operaciones</w:t>
+            </w:r>
+            <w:proofErr w:type="spellEnd"/>
+            <w:r>
+              <w:rPr>
+                <w:rFonts w:ascii="Arial" w:eastAsia="Times New Roman" w:hAnsi="Arial" w:cs="Arial"/>
+                <w:color w:val="000000"/>
+                <w:lang w:val="en-US" w:eastAsia="es-CO"/>
+              </w:rPr>
+              <w:t xml:space="preserve"> </w:t>
+            </w:r>
+            <w:proofErr w:type="spellStart"/>
+            <w:r>
+              <w:rPr>
+                <w:rFonts w:ascii="Arial" w:eastAsia="Times New Roman" w:hAnsi="Arial" w:cs="Arial"/>
+                <w:color w:val="000000"/>
+                <w:lang w:val="en-US" w:eastAsia="es-CO"/>
+              </w:rPr>
+              <w:t>primitivas</w:t>
+            </w:r>
+            <w:proofErr w:type="spellEnd"/>
+            <w:r>
+              <w:rPr>
+                <w:rFonts w:ascii="Arial" w:eastAsia="Times New Roman" w:hAnsi="Arial" w:cs="Arial"/>
+                <w:color w:val="000000"/>
+                <w:lang w:val="en-US" w:eastAsia="es-CO"/>
+              </w:rPr>
+              <w:t>:</w:t>
+            </w:r>
+          </w:p>
+          <w:p>
+            <w:pPr>
+              <w:spacing w:before="240" w:after="0" w:line="240" w:lineRule="auto"/>
+              <w:rPr>
+                <w:rFonts w:ascii="Times New Roman" w:eastAsia="Times New Roman" w:hAnsi="Times New Roman" w:cs="Times New Roman"/>
+                <w:sz w:val="24"/>
+                <w:szCs w:val="24"/>
+                <w:lang w:val="en-US" w:eastAsia="es-CO"/>
+              </w:rPr>
+            </w:pPr>
+            <w:r>
+              <w:rPr>
+                <w:rFonts w:ascii="Times New Roman" w:eastAsia="Times New Roman" w:hAnsi="Times New Roman" w:cs="Times New Roman"/>
+                <w:color w:val="000000"/>
+                <w:sz w:val="14"/>
+                <w:szCs w:val="14"/>
+                <w:lang w:val="en-US" w:eastAsia="es-CO"/>
+              </w:rPr>
+              <w:t xml:space="preserve"> </w:t>
+            </w:r>
+            <w:proofErr w:type="spellStart"/>
+            <w:r>
+              <w:rPr>
+                <w:rFonts w:ascii="Arial" w:eastAsia="Times New Roman" w:hAnsi="Arial" w:cs="Arial"/>
+                <w:color w:val="000000"/>
+                <w:lang w:val="en-US" w:eastAsia="es-CO"/>
+              </w:rPr>
+              <w:t>BinaryTree</w:t>
+            </w:r>
+            <w:proofErr w:type="spellEnd"/>
+            <w:r>
+              <w:rPr>
+                <w:rFonts w:ascii="Times New Roman" w:eastAsia="Times New Roman" w:hAnsi="Times New Roman" w:cs="Times New Roman"/>
+                <w:color w:val="000000"/>
+                <w:sz w:val="14"/>
+                <w:szCs w:val="14"/>
+                <w:lang w:val="en-US" w:eastAsia="es-CO"/>
+              </w:rPr>
+              <w:t xml:space="preserve">   </w:t>
+            </w:r>
+          </w:p>
+          <w:p>
+            <w:pPr>
+              <w:spacing w:before="240" w:after="0" w:line="240" w:lineRule="auto"/>
+              <w:ind w:hanging="360"/>
+              <w:rPr>
+                <w:rFonts w:ascii="Times New Roman" w:eastAsia="Times New Roman" w:hAnsi="Times New Roman" w:cs="Times New Roman"/>
+                <w:sz w:val="24"/>
+                <w:szCs w:val="24"/>
+                <w:lang w:val="en-US" w:eastAsia="es-CO"/>
+              </w:rPr>
+            </w:pPr>
+            <w:r>
+              <w:rPr>
+                <w:rFonts w:ascii="Arial" w:eastAsia="Times New Roman" w:hAnsi="Arial" w:cs="Arial"/>
+                <w:color w:val="000000"/>
+                <w:lang w:val="en-US" w:eastAsia="es-CO"/>
+              </w:rPr>
+              <w:t>·</w:t>
+            </w:r>
+            <w:r>
+              <w:rPr>
+                <w:rFonts w:ascii="Times New Roman" w:eastAsia="Times New Roman" w:hAnsi="Times New Roman" w:cs="Times New Roman"/>
+                <w:color w:val="000000"/>
+                <w:sz w:val="14"/>
+                <w:szCs w:val="14"/>
+                <w:lang w:val="en-US" w:eastAsia="es-CO"/>
+              </w:rPr>
+              <w:t xml:space="preserve">         </w:t>
+            </w:r>
+            <w:proofErr w:type="spellStart"/>
+            <w:r>
+              <w:rPr>
+                <w:rFonts w:ascii="Arial" w:eastAsia="Times New Roman" w:hAnsi="Arial" w:cs="Arial"/>
+                <w:color w:val="000000"/>
+                <w:lang w:val="en-US" w:eastAsia="es-CO"/>
+              </w:rPr>
+              <w:t>getRoot</w:t>
+            </w:r>
+            <w:proofErr w:type="spellEnd"/>
+            <w:r>
+              <w:rPr>
+                <w:rFonts w:ascii="Arial" w:eastAsia="Times New Roman" w:hAnsi="Arial" w:cs="Arial"/>
+                <w:color w:val="000000"/>
+                <w:lang w:val="en-US" w:eastAsia="es-CO"/>
+              </w:rPr>
+              <w:t xml:space="preserve">    </w:t>
+            </w:r>
+            <w:r>
+              <w:rPr>
+                <w:rFonts w:ascii="Arial" w:eastAsia="Times New Roman" w:hAnsi="Arial" w:cs="Arial"/>
+                <w:color w:val="000000"/>
+                <w:lang w:val="en-US" w:eastAsia="es-CO"/>
+              </w:rPr>
+              <w:t>null</w:t>
+            </w:r>
+            <w:r>
+              <w:rPr>
+                <w:rFonts w:ascii="Arial" w:eastAsia="Times New Roman" w:hAnsi="Arial" w:cs="Arial"/>
+                <w:color w:val="000000"/>
+                <w:lang w:val="en-US" w:eastAsia="es-CO"/>
+              </w:rPr>
+              <w:t xml:space="preserve"> -&gt; </w:t>
+            </w:r>
+            <w:r>
+              <w:rPr>
+                <w:rFonts w:ascii="Arial" w:eastAsia="Times New Roman" w:hAnsi="Arial" w:cs="Arial"/>
+                <w:color w:val="000000"/>
+                <w:lang w:val="en-US" w:eastAsia="es-CO"/>
+              </w:rPr>
+              <w:t>Node&lt;</w:t>
+            </w:r>
+            <w:proofErr w:type="gramStart"/>
+            <w:r>
+              <w:rPr>
+                <w:rFonts w:ascii="Arial" w:eastAsia="Times New Roman" w:hAnsi="Arial" w:cs="Arial"/>
+                <w:color w:val="000000"/>
+                <w:lang w:val="en-US" w:eastAsia="es-CO"/>
+              </w:rPr>
+              <w:t>T,E</w:t>
+            </w:r>
+            <w:proofErr w:type="gramEnd"/>
+            <w:r>
+              <w:rPr>
+                <w:rFonts w:ascii="Arial" w:eastAsia="Times New Roman" w:hAnsi="Arial" w:cs="Arial"/>
+                <w:color w:val="000000"/>
+                <w:lang w:val="en-US" w:eastAsia="es-CO"/>
+              </w:rPr>
+              <w:t>&gt;</w:t>
+            </w:r>
+          </w:p>
+          <w:p>
+            <w:pPr>
+              <w:spacing w:before="240" w:after="0" w:line="240" w:lineRule="auto"/>
+              <w:ind w:hanging="360"/>
+              <w:rPr>
+                <w:rFonts w:ascii="Times New Roman" w:eastAsia="Times New Roman" w:hAnsi="Times New Roman" w:cs="Times New Roman"/>
+                <w:sz w:val="24"/>
+                <w:szCs w:val="24"/>
+                <w:lang w:val="en-US" w:eastAsia="es-CO"/>
+              </w:rPr>
+            </w:pPr>
+            <w:r>
+              <w:rPr>
+                <w:rFonts w:ascii="Arial" w:eastAsia="Times New Roman" w:hAnsi="Arial" w:cs="Arial"/>
+                <w:color w:val="000000"/>
+                <w:lang w:val="en-US" w:eastAsia="es-CO"/>
+              </w:rPr>
+              <w:t>·</w:t>
+            </w:r>
+            <w:r>
+              <w:rPr>
+                <w:rFonts w:ascii="Times New Roman" w:eastAsia="Times New Roman" w:hAnsi="Times New Roman" w:cs="Times New Roman"/>
+                <w:color w:val="000000"/>
+                <w:sz w:val="14"/>
+                <w:szCs w:val="14"/>
+                <w:lang w:val="en-US" w:eastAsia="es-CO"/>
+              </w:rPr>
+              <w:t xml:space="preserve">         </w:t>
+            </w:r>
+            <w:proofErr w:type="spellStart"/>
+            <w:r>
+              <w:rPr>
+                <w:rFonts w:ascii="Arial" w:eastAsia="Times New Roman" w:hAnsi="Arial" w:cs="Arial"/>
+                <w:color w:val="000000"/>
+                <w:lang w:val="en-US" w:eastAsia="es-CO"/>
+              </w:rPr>
+              <w:t>setRoot</w:t>
+            </w:r>
+            <w:proofErr w:type="spellEnd"/>
+            <w:r>
+              <w:rPr>
+                <w:rFonts w:ascii="Arial" w:eastAsia="Times New Roman" w:hAnsi="Arial" w:cs="Arial"/>
+                <w:color w:val="000000"/>
+                <w:lang w:val="en-US" w:eastAsia="es-CO"/>
+              </w:rPr>
+              <w:t xml:space="preserve">    </w:t>
+            </w:r>
+            <w:r>
+              <w:rPr>
+                <w:rFonts w:ascii="Arial" w:eastAsia="Times New Roman" w:hAnsi="Arial" w:cs="Arial"/>
+                <w:color w:val="000000"/>
+                <w:lang w:val="en-US" w:eastAsia="es-CO"/>
+              </w:rPr>
+              <w:t>Node&lt;</w:t>
+            </w:r>
+            <w:proofErr w:type="gramStart"/>
+            <w:r>
+              <w:rPr>
+                <w:rFonts w:ascii="Arial" w:eastAsia="Times New Roman" w:hAnsi="Arial" w:cs="Arial"/>
+                <w:color w:val="000000"/>
+                <w:lang w:val="en-US" w:eastAsia="es-CO"/>
+              </w:rPr>
+              <w:t>T,E</w:t>
+            </w:r>
+            <w:proofErr w:type="gramEnd"/>
+            <w:r>
+              <w:rPr>
+                <w:rFonts w:ascii="Arial" w:eastAsia="Times New Roman" w:hAnsi="Arial" w:cs="Arial"/>
+                <w:color w:val="000000"/>
+                <w:lang w:val="en-US" w:eastAsia="es-CO"/>
+              </w:rPr>
+              <w:t>&gt;</w:t>
+            </w:r>
+            <w:r>
+              <w:rPr>
+                <w:rFonts w:ascii="Arial" w:eastAsia="Times New Roman" w:hAnsi="Arial" w:cs="Arial"/>
+                <w:color w:val="000000"/>
+                <w:lang w:val="en-US" w:eastAsia="es-CO"/>
+              </w:rPr>
+              <w:t xml:space="preserve"> -&gt;</w:t>
+            </w:r>
+            <w:r>
+              <w:rPr>
+                <w:rFonts w:ascii="Arial" w:eastAsia="Times New Roman" w:hAnsi="Arial" w:cs="Arial"/>
+                <w:color w:val="000000"/>
+                <w:lang w:val="en-US" w:eastAsia="es-CO"/>
+              </w:rPr>
+              <w:t xml:space="preserve"> null</w:t>
+            </w:r>
+          </w:p>
+          <w:p>
+            <w:pPr>
+              <w:spacing w:before="240" w:after="0" w:line="240" w:lineRule="auto"/>
+              <w:ind w:hanging="360"/>
+              <w:rPr>
+                <w:rFonts w:ascii="Times New Roman" w:eastAsia="Times New Roman" w:hAnsi="Times New Roman" w:cs="Times New Roman"/>
+                <w:sz w:val="24"/>
+                <w:szCs w:val="24"/>
+                <w:lang w:val="en-US" w:eastAsia="es-CO"/>
+              </w:rPr>
+            </w:pPr>
+            <w:r>
+              <w:rPr>
+                <w:rFonts w:ascii="Arial" w:eastAsia="Times New Roman" w:hAnsi="Arial" w:cs="Arial"/>
+                <w:color w:val="000000"/>
+                <w:lang w:val="en-US" w:eastAsia="es-CO"/>
+              </w:rPr>
+              <w:t>·</w:t>
+            </w:r>
+            <w:r>
+              <w:rPr>
+                <w:rFonts w:ascii="Times New Roman" w:eastAsia="Times New Roman" w:hAnsi="Times New Roman" w:cs="Times New Roman"/>
+                <w:color w:val="000000"/>
+                <w:sz w:val="14"/>
+                <w:szCs w:val="14"/>
+                <w:lang w:val="en-US" w:eastAsia="es-CO"/>
+              </w:rPr>
+              <w:t xml:space="preserve">         </w:t>
+            </w:r>
+            <w:r>
+              <w:rPr>
+                <w:rFonts w:ascii="Arial" w:eastAsia="Times New Roman" w:hAnsi="Arial" w:cs="Arial"/>
+                <w:color w:val="000000"/>
+                <w:lang w:val="en-US" w:eastAsia="es-CO"/>
+              </w:rPr>
+              <w:t>i</w:t>
+            </w:r>
+            <w:r>
+              <w:rPr>
+                <w:rFonts w:ascii="Arial" w:eastAsia="Times New Roman" w:hAnsi="Arial" w:cs="Arial"/>
+                <w:color w:val="000000"/>
+                <w:lang w:val="en-US" w:eastAsia="es-CO"/>
+              </w:rPr>
+              <w:t>nsert</w:t>
+            </w:r>
+            <w:r>
+              <w:rPr>
+                <w:rFonts w:ascii="Arial" w:eastAsia="Times New Roman" w:hAnsi="Arial" w:cs="Arial"/>
+                <w:color w:val="000000"/>
+                <w:lang w:val="en-US" w:eastAsia="es-CO"/>
+              </w:rPr>
+              <w:tab/>
+            </w:r>
+            <w:proofErr w:type="gramStart"/>
+            <w:r>
+              <w:rPr>
+                <w:rFonts w:ascii="Arial" w:eastAsia="Times New Roman" w:hAnsi="Arial" w:cs="Arial"/>
+                <w:color w:val="000000"/>
+                <w:lang w:val="en-US" w:eastAsia="es-CO"/>
+              </w:rPr>
+              <w:t>T,E</w:t>
+            </w:r>
+            <w:proofErr w:type="gramEnd"/>
+            <w:r>
+              <w:rPr>
+                <w:rFonts w:ascii="Arial" w:eastAsia="Times New Roman" w:hAnsi="Arial" w:cs="Arial"/>
+                <w:color w:val="000000"/>
+                <w:lang w:val="en-US" w:eastAsia="es-CO"/>
+              </w:rPr>
+              <w:t xml:space="preserve"> -&gt; </w:t>
+            </w:r>
+            <w:r>
+              <w:rPr>
+                <w:rFonts w:ascii="Arial" w:eastAsia="Times New Roman" w:hAnsi="Arial" w:cs="Arial"/>
+                <w:color w:val="000000"/>
+                <w:lang w:val="en-US" w:eastAsia="es-CO"/>
+              </w:rPr>
+              <w:t>null</w:t>
+            </w:r>
+          </w:p>
+          <w:p>
+            <w:pPr>
+              <w:spacing w:before="240" w:after="0" w:line="240" w:lineRule="auto"/>
+              <w:ind w:hanging="360"/>
+              <w:rPr>
+                <w:rFonts w:ascii="Times New Roman" w:eastAsia="Times New Roman" w:hAnsi="Times New Roman" w:cs="Times New Roman"/>
+                <w:sz w:val="24"/>
+                <w:szCs w:val="24"/>
+                <w:lang w:eastAsia="es-CO"/>
+              </w:rPr>
+            </w:pPr>
+            <w:r>
+              <w:rPr>
+                <w:rFonts w:ascii="Arial" w:eastAsia="Times New Roman" w:hAnsi="Arial" w:cs="Arial"/>
+                <w:color w:val="000000"/>
+                <w:lang w:eastAsia="es-CO"/>
+              </w:rPr>
+              <w:t>·</w:t>
+            </w:r>
+            <w:r>
+              <w:rPr>
+                <w:rFonts w:ascii="Times New Roman" w:eastAsia="Times New Roman" w:hAnsi="Times New Roman" w:cs="Times New Roman"/>
+                <w:color w:val="000000"/>
+                <w:sz w:val="14"/>
+                <w:szCs w:val="14"/>
+                <w:lang w:eastAsia="es-CO"/>
+              </w:rPr>
+              <w:t xml:space="preserve">         </w:t>
+            </w:r>
+            <w:proofErr w:type="spellStart"/>
+            <w:r>
+              <w:rPr>
+                <w:rFonts w:ascii="Arial" w:eastAsia="Times New Roman" w:hAnsi="Arial" w:cs="Arial"/>
+                <w:color w:val="000000"/>
+                <w:lang w:eastAsia="es-CO"/>
+              </w:rPr>
+              <w:t>search</w:t>
+            </w:r>
+            <w:proofErr w:type="spellEnd"/>
+            <w:r>
+              <w:rPr>
+                <w:rFonts w:ascii="Arial" w:eastAsia="Times New Roman" w:hAnsi="Arial" w:cs="Arial"/>
+                <w:color w:val="000000"/>
+                <w:lang w:eastAsia="es-CO"/>
+              </w:rPr>
+              <w:tab/>
+              <w:t xml:space="preserve"> </w:t>
+            </w:r>
+            <w:proofErr w:type="gramStart"/>
+            <w:r>
+              <w:rPr>
+                <w:rFonts w:ascii="Arial" w:eastAsia="Times New Roman" w:hAnsi="Arial" w:cs="Arial"/>
+                <w:color w:val="000000"/>
+                <w:lang w:eastAsia="es-CO"/>
+              </w:rPr>
+              <w:t>T,E</w:t>
+            </w:r>
+            <w:proofErr w:type="gramEnd"/>
+            <w:r>
+              <w:rPr>
+                <w:rFonts w:ascii="Arial" w:eastAsia="Times New Roman" w:hAnsi="Arial" w:cs="Arial"/>
+                <w:color w:val="000000"/>
+                <w:lang w:eastAsia="es-CO"/>
+              </w:rPr>
+              <w:t xml:space="preserve"> -&gt; </w:t>
+            </w:r>
+            <w:proofErr w:type="spellStart"/>
+            <w:r>
+              <w:rPr>
+                <w:rFonts w:ascii="Arial" w:eastAsia="Times New Roman" w:hAnsi="Arial" w:cs="Arial"/>
+                <w:color w:val="000000"/>
+                <w:lang w:eastAsia="es-CO"/>
+              </w:rPr>
+              <w:t>Node</w:t>
+            </w:r>
+            <w:proofErr w:type="spellEnd"/>
+            <w:r>
+              <w:rPr>
+                <w:rFonts w:ascii="Arial" w:eastAsia="Times New Roman" w:hAnsi="Arial" w:cs="Arial"/>
+                <w:color w:val="000000"/>
+                <w:lang w:eastAsia="es-CO"/>
+              </w:rPr>
+              <w:t>&lt;T,</w:t>
+            </w:r>
+            <w:r>
+              <w:rPr>
+                <w:rFonts w:ascii="Arial" w:eastAsia="Times New Roman" w:hAnsi="Arial" w:cs="Arial"/>
+                <w:color w:val="000000"/>
+                <w:lang w:eastAsia="es-CO"/>
+              </w:rPr>
+              <w:t>E&gt;</w:t>
+            </w:r>
+          </w:p>
+          <w:p>
+            <w:pPr>
+              <w:spacing w:before="240" w:after="0" w:line="240" w:lineRule="auto"/>
+              <w:ind w:hanging="360"/>
+              <w:rPr>
+                <w:rFonts w:ascii="Arial" w:eastAsia="Times New Roman" w:hAnsi="Arial" w:cs="Arial"/>
+                <w:color w:val="000000"/>
+                <w:lang w:val="en-US" w:eastAsia="es-CO"/>
+              </w:rPr>
+            </w:pPr>
+            <w:r>
+              <w:rPr>
+                <w:rFonts w:ascii="Arial" w:eastAsia="Times New Roman" w:hAnsi="Arial" w:cs="Arial"/>
+                <w:color w:val="000000"/>
+                <w:lang w:val="en-US" w:eastAsia="es-CO"/>
+              </w:rPr>
+              <w:t>·</w:t>
+            </w:r>
+            <w:r>
+              <w:rPr>
+                <w:rFonts w:ascii="Times New Roman" w:eastAsia="Times New Roman" w:hAnsi="Times New Roman" w:cs="Times New Roman"/>
+                <w:color w:val="000000"/>
+                <w:sz w:val="14"/>
+                <w:szCs w:val="14"/>
+                <w:lang w:val="en-US" w:eastAsia="es-CO"/>
+              </w:rPr>
+              <w:t xml:space="preserve">         </w:t>
+            </w:r>
+            <w:proofErr w:type="spellStart"/>
+            <w:r>
+              <w:rPr>
+                <w:rFonts w:ascii="Arial" w:eastAsia="Times New Roman" w:hAnsi="Arial" w:cs="Arial"/>
+                <w:color w:val="000000"/>
+                <w:lang w:val="en-US" w:eastAsia="es-CO"/>
+              </w:rPr>
+              <w:t>getSameValueNode</w:t>
+            </w:r>
+            <w:proofErr w:type="spellEnd"/>
+            <w:r>
+              <w:rPr>
+                <w:rFonts w:ascii="Arial" w:eastAsia="Times New Roman" w:hAnsi="Arial" w:cs="Arial"/>
+                <w:color w:val="000000"/>
+                <w:lang w:val="en-US" w:eastAsia="es-CO"/>
+              </w:rPr>
+              <w:t xml:space="preserve">     </w:t>
+            </w:r>
+            <w:proofErr w:type="gramStart"/>
+            <w:r>
+              <w:rPr>
+                <w:rFonts w:ascii="Arial" w:eastAsia="Times New Roman" w:hAnsi="Arial" w:cs="Arial"/>
+                <w:color w:val="000000"/>
+                <w:lang w:val="en-US" w:eastAsia="es-CO"/>
+              </w:rPr>
+              <w:t>T,E</w:t>
+            </w:r>
+            <w:proofErr w:type="gramEnd"/>
+            <w:r>
+              <w:rPr>
+                <w:rFonts w:ascii="Arial" w:eastAsia="Times New Roman" w:hAnsi="Arial" w:cs="Arial"/>
+                <w:color w:val="000000"/>
+                <w:lang w:val="en-US" w:eastAsia="es-CO"/>
+              </w:rPr>
+              <w:t xml:space="preserve"> -&gt; </w:t>
+            </w:r>
+            <w:proofErr w:type="spellStart"/>
+            <w:r>
+              <w:rPr>
+                <w:rFonts w:ascii="Arial" w:eastAsia="Times New Roman" w:hAnsi="Arial" w:cs="Arial"/>
+                <w:color w:val="000000"/>
+                <w:lang w:val="en-US" w:eastAsia="es-CO"/>
+              </w:rPr>
+              <w:t>ArrayList</w:t>
+            </w:r>
+            <w:proofErr w:type="spellEnd"/>
+            <w:r>
+              <w:rPr>
+                <w:rFonts w:ascii="Arial" w:eastAsia="Times New Roman" w:hAnsi="Arial" w:cs="Arial"/>
+                <w:color w:val="000000"/>
+                <w:lang w:val="en-US" w:eastAsia="es-CO"/>
+              </w:rPr>
+              <w:t>&lt;Node&lt;T,E&gt;&gt;</w:t>
+            </w:r>
+          </w:p>
+          <w:p>
+            <w:pPr>
+              <w:spacing w:before="240" w:after="0" w:line="240" w:lineRule="auto"/>
+              <w:ind w:hanging="360"/>
+              <w:rPr>
+                <w:rFonts w:ascii="Arial" w:eastAsia="Times New Roman" w:hAnsi="Arial" w:cs="Arial"/>
+                <w:color w:val="000000"/>
+                <w:lang w:val="en-US" w:eastAsia="es-CO"/>
+              </w:rPr>
+            </w:pPr>
+            <w:r>
+              <w:rPr>
+                <w:rFonts w:ascii="Arial" w:eastAsia="Times New Roman" w:hAnsi="Arial" w:cs="Arial"/>
+                <w:color w:val="000000"/>
+                <w:lang w:val="en-US" w:eastAsia="es-CO"/>
+              </w:rPr>
+              <w:t xml:space="preserve">      </w:t>
+            </w:r>
+            <w:proofErr w:type="spellStart"/>
+            <w:r>
+              <w:rPr>
+                <w:rFonts w:ascii="Arial" w:eastAsia="Times New Roman" w:hAnsi="Arial" w:cs="Arial"/>
+                <w:color w:val="000000"/>
+                <w:lang w:val="en-US" w:eastAsia="es-CO"/>
+              </w:rPr>
+              <w:t>treeSuccessor</w:t>
+            </w:r>
+            <w:proofErr w:type="spellEnd"/>
+            <w:r>
+              <w:rPr>
+                <w:rFonts w:ascii="Arial" w:eastAsia="Times New Roman" w:hAnsi="Arial" w:cs="Arial"/>
+                <w:color w:val="000000"/>
+                <w:lang w:val="en-US" w:eastAsia="es-CO"/>
+              </w:rPr>
+              <w:t>   </w:t>
+            </w:r>
+            <w:r>
+              <w:rPr>
+                <w:rFonts w:ascii="Arial" w:eastAsia="Times New Roman" w:hAnsi="Arial" w:cs="Arial"/>
+                <w:color w:val="000000"/>
+                <w:lang w:val="en-US" w:eastAsia="es-CO"/>
+              </w:rPr>
+              <w:t xml:space="preserve">   </w:t>
+            </w:r>
+            <w:r>
+              <w:rPr>
+                <w:rFonts w:ascii="Arial" w:eastAsia="Times New Roman" w:hAnsi="Arial" w:cs="Arial"/>
+                <w:color w:val="000000"/>
+                <w:lang w:val="en-US" w:eastAsia="es-CO"/>
+              </w:rPr>
+              <w:t>Node&lt;</w:t>
+            </w:r>
+            <w:proofErr w:type="gramStart"/>
+            <w:r>
+              <w:rPr>
+                <w:rFonts w:ascii="Arial" w:eastAsia="Times New Roman" w:hAnsi="Arial" w:cs="Arial"/>
+                <w:color w:val="000000"/>
+                <w:lang w:val="en-US" w:eastAsia="es-CO"/>
+              </w:rPr>
+              <w:t>T,E</w:t>
+            </w:r>
+            <w:proofErr w:type="gramEnd"/>
+            <w:r>
+              <w:rPr>
+                <w:rFonts w:ascii="Arial" w:eastAsia="Times New Roman" w:hAnsi="Arial" w:cs="Arial"/>
+                <w:color w:val="000000"/>
+                <w:lang w:val="en-US" w:eastAsia="es-CO"/>
+              </w:rPr>
+              <w:t>&gt;</w:t>
+            </w:r>
+            <w:r>
+              <w:rPr>
+                <w:rFonts w:ascii="Arial" w:eastAsia="Times New Roman" w:hAnsi="Arial" w:cs="Arial"/>
+                <w:color w:val="000000"/>
+                <w:lang w:val="en-US" w:eastAsia="es-CO"/>
+              </w:rPr>
+              <w:t xml:space="preserve"> -&gt; </w:t>
+            </w:r>
+            <w:r>
+              <w:rPr>
+                <w:rFonts w:ascii="Arial" w:eastAsia="Times New Roman" w:hAnsi="Arial" w:cs="Arial"/>
+                <w:color w:val="000000"/>
+                <w:lang w:val="en-US" w:eastAsia="es-CO"/>
+              </w:rPr>
+              <w:t>Node&lt;T,E&gt;</w:t>
+            </w:r>
+            <w:r>
+              <w:rPr>
+                <w:rFonts w:ascii="Arial" w:eastAsia="Times New Roman" w:hAnsi="Arial" w:cs="Arial"/>
+                <w:color w:val="000000"/>
+                <w:lang w:val="en-US" w:eastAsia="es-CO"/>
+              </w:rPr>
+              <w:t xml:space="preserve">     </w:t>
+            </w:r>
+          </w:p>
+          <w:p>
+            <w:pPr>
+              <w:spacing w:before="240" w:after="0" w:line="240" w:lineRule="auto"/>
+              <w:ind w:hanging="360"/>
+              <w:rPr>
+                <w:rFonts w:ascii="Arial" w:eastAsia="Times New Roman" w:hAnsi="Arial" w:cs="Arial"/>
+                <w:color w:val="000000"/>
+                <w:lang w:eastAsia="es-CO"/>
+              </w:rPr>
+            </w:pPr>
+            <w:r>
+              <w:rPr>
+                <w:rFonts w:ascii="Arial" w:eastAsia="Times New Roman" w:hAnsi="Arial" w:cs="Arial"/>
+                <w:color w:val="000000"/>
+                <w:lang w:eastAsia="es-CO"/>
+              </w:rPr>
+              <w:t xml:space="preserve">     </w:t>
+            </w:r>
+            <w:r>
+              <w:rPr>
+                <w:rFonts w:ascii="Arial" w:eastAsia="Times New Roman" w:hAnsi="Arial" w:cs="Arial"/>
+                <w:color w:val="000000"/>
+                <w:lang w:eastAsia="es-CO"/>
+              </w:rPr>
+              <w:t xml:space="preserve"> </w:t>
+            </w:r>
+            <w:proofErr w:type="spellStart"/>
+            <w:r>
+              <w:rPr>
+                <w:rFonts w:ascii="Arial" w:eastAsia="Times New Roman" w:hAnsi="Arial" w:cs="Arial"/>
+                <w:color w:val="000000"/>
+                <w:lang w:eastAsia="es-CO"/>
+              </w:rPr>
+              <w:t>delete</w:t>
+            </w:r>
+            <w:proofErr w:type="spellEnd"/>
+            <w:r>
+              <w:rPr>
+                <w:rFonts w:ascii="Arial" w:eastAsia="Times New Roman" w:hAnsi="Arial" w:cs="Arial"/>
+                <w:color w:val="000000"/>
+                <w:lang w:eastAsia="es-CO"/>
+              </w:rPr>
+              <w:t xml:space="preserve">     </w:t>
+            </w:r>
+            <w:proofErr w:type="gramStart"/>
+            <w:r>
+              <w:rPr>
+                <w:rFonts w:ascii="Arial" w:eastAsia="Times New Roman" w:hAnsi="Arial" w:cs="Arial"/>
+                <w:color w:val="000000"/>
+                <w:lang w:eastAsia="es-CO"/>
+              </w:rPr>
+              <w:t>T,E</w:t>
+            </w:r>
+            <w:proofErr w:type="gramEnd"/>
+            <w:r>
+              <w:rPr>
+                <w:rFonts w:ascii="Arial" w:eastAsia="Times New Roman" w:hAnsi="Arial" w:cs="Arial"/>
+                <w:color w:val="000000"/>
+                <w:lang w:eastAsia="es-CO"/>
+              </w:rPr>
+              <w:t xml:space="preserve"> -&gt; </w:t>
+            </w:r>
+            <w:proofErr w:type="spellStart"/>
+            <w:r>
+              <w:rPr>
+                <w:rFonts w:ascii="Arial" w:eastAsia="Times New Roman" w:hAnsi="Arial" w:cs="Arial"/>
+                <w:color w:val="000000"/>
+                <w:lang w:eastAsia="es-CO"/>
+              </w:rPr>
+              <w:t>Node</w:t>
+            </w:r>
+            <w:proofErr w:type="spellEnd"/>
+            <w:r>
+              <w:rPr>
+                <w:rFonts w:ascii="Arial" w:eastAsia="Times New Roman" w:hAnsi="Arial" w:cs="Arial"/>
+                <w:color w:val="000000"/>
+                <w:lang w:eastAsia="es-CO"/>
+              </w:rPr>
+              <w:t>&lt;T,E&gt;</w:t>
+            </w:r>
+          </w:p>
+          <w:p>
+            <w:pPr>
+              <w:spacing w:before="240" w:after="0" w:line="240" w:lineRule="auto"/>
+              <w:rPr>
+                <w:rFonts w:ascii="Arial" w:eastAsia="Times New Roman" w:hAnsi="Arial" w:cs="Arial"/>
+                <w:color w:val="000000"/>
+                <w:lang w:eastAsia="es-CO"/>
+              </w:rPr>
+            </w:pPr>
+            <w:proofErr w:type="spellStart"/>
+            <w:r>
+              <w:rPr>
+                <w:rFonts w:ascii="Arial" w:eastAsia="Times New Roman" w:hAnsi="Arial" w:cs="Arial"/>
+                <w:color w:val="000000"/>
+                <w:lang w:eastAsia="es-CO"/>
+              </w:rPr>
+              <w:t>deleteSpecificPlayer</w:t>
+            </w:r>
+            <w:proofErr w:type="spellEnd"/>
+            <w:r>
+              <w:rPr>
+                <w:rFonts w:ascii="Arial" w:eastAsia="Times New Roman" w:hAnsi="Arial" w:cs="Arial"/>
+                <w:color w:val="000000"/>
+                <w:lang w:eastAsia="es-CO"/>
+              </w:rPr>
+              <w:t xml:space="preserve">      </w:t>
+            </w:r>
+            <w:proofErr w:type="gramStart"/>
+            <w:r>
+              <w:rPr>
+                <w:rFonts w:ascii="Arial" w:eastAsia="Times New Roman" w:hAnsi="Arial" w:cs="Arial"/>
+                <w:color w:val="000000"/>
+                <w:lang w:eastAsia="es-CO"/>
+              </w:rPr>
+              <w:t>T,E</w:t>
+            </w:r>
+            <w:proofErr w:type="gramEnd"/>
+            <w:r>
+              <w:rPr>
+                <w:rFonts w:ascii="Arial" w:eastAsia="Times New Roman" w:hAnsi="Arial" w:cs="Arial"/>
+                <w:color w:val="000000"/>
+                <w:lang w:eastAsia="es-CO"/>
+              </w:rPr>
+              <w:t xml:space="preserve"> -&gt; </w:t>
+            </w:r>
+            <w:proofErr w:type="spellStart"/>
+            <w:r>
+              <w:rPr>
+                <w:rFonts w:ascii="Arial" w:eastAsia="Times New Roman" w:hAnsi="Arial" w:cs="Arial"/>
+                <w:color w:val="000000"/>
+                <w:lang w:eastAsia="es-CO"/>
+              </w:rPr>
+              <w:t>Node</w:t>
+            </w:r>
+            <w:proofErr w:type="spellEnd"/>
+            <w:r>
+              <w:rPr>
+                <w:rFonts w:ascii="Arial" w:eastAsia="Times New Roman" w:hAnsi="Arial" w:cs="Arial"/>
+                <w:color w:val="000000"/>
+                <w:lang w:eastAsia="es-CO"/>
+              </w:rPr>
+              <w:t>&lt;T,E&gt;</w:t>
+            </w:r>
+          </w:p>
+          <w:p>
+            <w:pPr>
+              <w:spacing w:before="240" w:after="0" w:line="240" w:lineRule="auto"/>
+              <w:rPr>
+                <w:rFonts w:ascii="Arial" w:eastAsia="Times New Roman" w:hAnsi="Arial" w:cs="Arial"/>
+                <w:color w:val="000000"/>
+                <w:lang w:val="en-US" w:eastAsia="es-CO"/>
+              </w:rPr>
+            </w:pPr>
+            <w:proofErr w:type="spellStart"/>
+            <w:r>
+              <w:rPr>
+                <w:rFonts w:ascii="Arial" w:eastAsia="Times New Roman" w:hAnsi="Arial" w:cs="Arial"/>
+                <w:color w:val="000000"/>
+                <w:lang w:val="en-US" w:eastAsia="es-CO"/>
+              </w:rPr>
+              <w:t>printTree</w:t>
+            </w:r>
+            <w:proofErr w:type="spellEnd"/>
+            <w:r>
+              <w:rPr>
+                <w:rFonts w:ascii="Arial" w:eastAsia="Times New Roman" w:hAnsi="Arial" w:cs="Arial"/>
+                <w:color w:val="000000"/>
+                <w:lang w:val="en-US" w:eastAsia="es-CO"/>
+              </w:rPr>
+              <w:t>      Node&lt;</w:t>
+            </w:r>
+            <w:proofErr w:type="gramStart"/>
+            <w:r>
+              <w:rPr>
+                <w:rFonts w:ascii="Arial" w:eastAsia="Times New Roman" w:hAnsi="Arial" w:cs="Arial"/>
+                <w:color w:val="000000"/>
+                <w:lang w:val="en-US" w:eastAsia="es-CO"/>
+              </w:rPr>
+              <w:t>T,E</w:t>
+            </w:r>
+            <w:proofErr w:type="gramEnd"/>
+            <w:r>
+              <w:rPr>
+                <w:rFonts w:ascii="Arial" w:eastAsia="Times New Roman" w:hAnsi="Arial" w:cs="Arial"/>
+                <w:color w:val="000000"/>
+                <w:lang w:val="en-US" w:eastAsia="es-CO"/>
+              </w:rPr>
+              <w:t xml:space="preserve">&gt; -&gt; </w:t>
+            </w:r>
+            <w:r>
+              <w:rPr>
+                <w:rFonts w:ascii="Arial" w:eastAsia="Times New Roman" w:hAnsi="Arial" w:cs="Arial"/>
+                <w:color w:val="000000"/>
+                <w:lang w:val="en-US" w:eastAsia="es-CO"/>
+              </w:rPr>
+              <w:t>void</w:t>
+            </w:r>
+          </w:p>
+          <w:p>
+            <w:pPr>
+              <w:spacing w:before="240" w:after="0" w:line="240" w:lineRule="auto"/>
+              <w:ind w:hanging="360"/>
+              <w:rPr>
+                <w:rFonts w:ascii="Arial" w:eastAsia="Times New Roman" w:hAnsi="Arial" w:cs="Arial"/>
+                <w:color w:val="000000"/>
+                <w:lang w:val="en-US" w:eastAsia="es-CO"/>
+              </w:rPr>
+            </w:pPr>
+          </w:p>
+        </w:tc>
+      </w:tr>
+    </w:tbl>
+    <w:p>
+      <w:pPr>
+        <w:rPr>
+          <w:lang w:val="en-US"/>
+        </w:rPr>
+      </w:pPr>
+    </w:p>
+    <w:tbl>
+      <w:tblPr>
+        <w:tblStyle w:val="Tablaconcuadrcula"/>
+        <w:tblW w:w="7792" w:type="dxa"/>
+        <w:tblLook w:val="04A0" w:firstRow="1" w:lastRow="0" w:firstColumn="1" w:lastColumn="0" w:noHBand="0" w:noVBand="1"/>
+      </w:tblPr>
+      <w:tblGrid>
+        <w:gridCol w:w="7792"/>
+      </w:tblGrid>
+      <w:tr>
+        <w:tc>
+          <w:tcPr>
+            <w:tcW w:w="7792" w:type="dxa"/>
+          </w:tcPr>
+          <w:p>
+            <w:pPr>
+              <w:spacing w:before="240"/>
+              <w:rPr>
+                <w:rFonts w:ascii="Times New Roman" w:eastAsia="Times New Roman" w:hAnsi="Times New Roman" w:cs="Times New Roman"/>
+                <w:sz w:val="24"/>
+                <w:szCs w:val="24"/>
+                <w:lang w:eastAsia="es-CO"/>
+              </w:rPr>
+            </w:pPr>
+            <w:proofErr w:type="spellStart"/>
+            <w:proofErr w:type="gramStart"/>
+            <w:r>
+              <w:rPr>
+                <w:rFonts w:ascii="Arial" w:eastAsia="Times New Roman" w:hAnsi="Arial" w:cs="Arial"/>
+                <w:color w:val="000000"/>
+                <w:lang w:eastAsia="es-CO"/>
+              </w:rPr>
+              <w:t>BinaryTree</w:t>
+            </w:r>
+            <w:proofErr w:type="spellEnd"/>
+            <w:r>
+              <w:rPr>
+                <w:rFonts w:ascii="Arial" w:eastAsia="Times New Roman" w:hAnsi="Arial" w:cs="Arial"/>
+                <w:color w:val="000000"/>
+                <w:lang w:eastAsia="es-CO"/>
+              </w:rPr>
+              <w:t>(</w:t>
+            </w:r>
+            <w:proofErr w:type="gramEnd"/>
+            <w:r>
+              <w:rPr>
+                <w:rFonts w:ascii="Arial" w:eastAsia="Times New Roman" w:hAnsi="Arial" w:cs="Arial"/>
+                <w:color w:val="000000"/>
+                <w:lang w:eastAsia="es-CO"/>
+              </w:rPr>
+              <w:t>)</w:t>
+            </w:r>
+          </w:p>
+          <w:p>
+            <w:pPr>
+              <w:spacing w:before="240"/>
+              <w:rPr>
+                <w:rFonts w:ascii="Times New Roman" w:eastAsia="Times New Roman" w:hAnsi="Times New Roman" w:cs="Times New Roman"/>
+                <w:sz w:val="24"/>
+                <w:szCs w:val="24"/>
+                <w:lang w:eastAsia="es-CO"/>
+              </w:rPr>
+            </w:pPr>
+            <w:r>
+              <w:rPr>
+                <w:rFonts w:ascii="Arial" w:eastAsia="Times New Roman" w:hAnsi="Arial" w:cs="Arial"/>
+                <w:color w:val="000000"/>
+                <w:lang w:eastAsia="es-CO"/>
+              </w:rPr>
+              <w:t>“</w:t>
+            </w:r>
+            <w:r>
+              <w:rPr>
+                <w:rFonts w:ascii="Arial" w:eastAsia="Times New Roman" w:hAnsi="Arial" w:cs="Arial"/>
+                <w:color w:val="000000"/>
+                <w:lang w:eastAsia="es-CO"/>
+              </w:rPr>
+              <w:t xml:space="preserve">Constructor de la clase, crea un objeto con un </w:t>
+            </w:r>
+            <w:proofErr w:type="spellStart"/>
+            <w:r>
+              <w:rPr>
+                <w:rFonts w:ascii="Arial" w:eastAsia="Times New Roman" w:hAnsi="Arial" w:cs="Arial"/>
+                <w:color w:val="000000"/>
+                <w:lang w:eastAsia="es-CO"/>
+              </w:rPr>
+              <w:t>Node</w:t>
+            </w:r>
+            <w:proofErr w:type="spellEnd"/>
+            <w:r>
+              <w:rPr>
+                <w:rFonts w:ascii="Arial" w:eastAsia="Times New Roman" w:hAnsi="Arial" w:cs="Arial"/>
+                <w:color w:val="000000"/>
+                <w:lang w:eastAsia="es-CO"/>
+              </w:rPr>
+              <w:t>&lt;</w:t>
+            </w:r>
+            <w:proofErr w:type="gramStart"/>
+            <w:r>
+              <w:rPr>
+                <w:rFonts w:ascii="Arial" w:eastAsia="Times New Roman" w:hAnsi="Arial" w:cs="Arial"/>
+                <w:color w:val="000000"/>
+                <w:lang w:eastAsia="es-CO"/>
+              </w:rPr>
+              <w:t>T,E</w:t>
+            </w:r>
+            <w:proofErr w:type="gramEnd"/>
+            <w:r>
+              <w:rPr>
+                <w:rFonts w:ascii="Arial" w:eastAsia="Times New Roman" w:hAnsi="Arial" w:cs="Arial"/>
+                <w:color w:val="000000"/>
+                <w:lang w:eastAsia="es-CO"/>
+              </w:rPr>
+              <w:t xml:space="preserve">&gt; </w:t>
+            </w:r>
+            <w:proofErr w:type="spellStart"/>
+            <w:r>
+              <w:rPr>
+                <w:rFonts w:ascii="Arial" w:eastAsia="Times New Roman" w:hAnsi="Arial" w:cs="Arial"/>
+                <w:color w:val="000000"/>
+                <w:lang w:eastAsia="es-CO"/>
+              </w:rPr>
+              <w:t>vacio</w:t>
+            </w:r>
+            <w:proofErr w:type="spellEnd"/>
+            <w:r>
+              <w:rPr>
+                <w:rFonts w:ascii="Arial" w:eastAsia="Times New Roman" w:hAnsi="Arial" w:cs="Arial"/>
+                <w:color w:val="000000"/>
+                <w:lang w:eastAsia="es-CO"/>
+              </w:rPr>
+              <w:t>”</w:t>
+            </w:r>
+          </w:p>
+          <w:p>
+            <w:pPr>
+              <w:spacing w:before="240"/>
+              <w:rPr>
+                <w:rFonts w:ascii="Times New Roman" w:eastAsia="Times New Roman" w:hAnsi="Times New Roman" w:cs="Times New Roman"/>
+                <w:sz w:val="24"/>
+                <w:szCs w:val="24"/>
+                <w:lang w:eastAsia="es-CO"/>
+              </w:rPr>
+            </w:pPr>
+            <w:proofErr w:type="gramStart"/>
+            <w:r>
+              <w:rPr>
+                <w:rFonts w:ascii="Arial" w:eastAsia="Times New Roman" w:hAnsi="Arial" w:cs="Arial"/>
+                <w:color w:val="000000"/>
+                <w:lang w:eastAsia="es-CO"/>
+              </w:rPr>
+              <w:t>{ pre</w:t>
+            </w:r>
+            <w:proofErr w:type="gramEnd"/>
+            <w:r>
+              <w:rPr>
+                <w:rFonts w:ascii="Arial" w:eastAsia="Times New Roman" w:hAnsi="Arial" w:cs="Arial"/>
+                <w:color w:val="000000"/>
+                <w:lang w:eastAsia="es-CO"/>
+              </w:rPr>
+              <w:t xml:space="preserve">: </w:t>
+            </w:r>
+            <w:r>
+              <w:rPr>
+                <w:rFonts w:ascii="Arial" w:eastAsia="Times New Roman" w:hAnsi="Arial" w:cs="Arial"/>
+                <w:color w:val="000000"/>
+                <w:lang w:eastAsia="es-CO"/>
+              </w:rPr>
+              <w:t>un valor para T y E</w:t>
+            </w:r>
+            <w:r>
+              <w:rPr>
+                <w:rFonts w:ascii="Arial" w:eastAsia="Times New Roman" w:hAnsi="Arial" w:cs="Arial"/>
+                <w:color w:val="000000"/>
+                <w:lang w:eastAsia="es-CO"/>
+              </w:rPr>
+              <w:t xml:space="preserve"> }</w:t>
+            </w:r>
+          </w:p>
+          <w:p>
+            <w:pPr>
+              <w:spacing w:before="240"/>
+              <w:rPr>
+                <w:rFonts w:ascii="Times New Roman" w:eastAsia="Times New Roman" w:hAnsi="Times New Roman" w:cs="Times New Roman"/>
+                <w:sz w:val="24"/>
+                <w:szCs w:val="24"/>
+                <w:lang w:eastAsia="es-CO"/>
+              </w:rPr>
+            </w:pPr>
+            <w:r>
+              <w:rPr>
+                <w:rFonts w:ascii="Arial" w:eastAsia="Times New Roman" w:hAnsi="Arial" w:cs="Arial"/>
+                <w:color w:val="000000"/>
+                <w:lang w:eastAsia="es-CO"/>
+              </w:rPr>
+              <w:t> </w:t>
+            </w:r>
+          </w:p>
+          <w:p>
+            <w:pPr>
+              <w:rPr>
+                <w:lang w:val="en-US"/>
+              </w:rPr>
+            </w:pPr>
+            <w:proofErr w:type="gramStart"/>
+            <w:r>
+              <w:rPr>
+                <w:rFonts w:ascii="Arial" w:eastAsia="Times New Roman" w:hAnsi="Arial" w:cs="Arial"/>
+                <w:color w:val="000000"/>
+                <w:lang w:val="en-US" w:eastAsia="es-CO"/>
+              </w:rPr>
+              <w:t>{ post</w:t>
+            </w:r>
+            <w:proofErr w:type="gramEnd"/>
+            <w:r>
+              <w:rPr>
+                <w:rFonts w:ascii="Arial" w:eastAsia="Times New Roman" w:hAnsi="Arial" w:cs="Arial"/>
+                <w:color w:val="000000"/>
+                <w:lang w:val="en-US" w:eastAsia="es-CO"/>
+              </w:rPr>
+              <w:t xml:space="preserve">:  </w:t>
+            </w:r>
+            <w:proofErr w:type="spellStart"/>
+            <w:r>
+              <w:rPr>
+                <w:rFonts w:ascii="Arial" w:eastAsia="Times New Roman" w:hAnsi="Arial" w:cs="Arial"/>
+                <w:color w:val="000000"/>
+                <w:lang w:val="en-US" w:eastAsia="es-CO"/>
+              </w:rPr>
+              <w:t>BinaryTree</w:t>
+            </w:r>
+            <w:proofErr w:type="spellEnd"/>
+            <w:r>
+              <w:rPr>
+                <w:rFonts w:ascii="Arial" w:eastAsia="Times New Roman" w:hAnsi="Arial" w:cs="Arial"/>
+                <w:color w:val="000000"/>
+                <w:lang w:val="en-US" w:eastAsia="es-CO"/>
+              </w:rPr>
+              <w:t xml:space="preserve"> </w:t>
+            </w:r>
+            <w:r>
+              <w:rPr>
+                <w:rFonts w:ascii="Arial" w:eastAsia="Times New Roman" w:hAnsi="Arial" w:cs="Arial"/>
+                <w:color w:val="000000"/>
+                <w:lang w:val="en-US" w:eastAsia="es-CO"/>
+              </w:rPr>
+              <w:t>= {</w:t>
+            </w:r>
+            <w:r>
+              <w:rPr>
+                <w:rFonts w:ascii="Arial" w:eastAsia="Times New Roman" w:hAnsi="Arial" w:cs="Arial"/>
+                <w:color w:val="000000"/>
+                <w:lang w:val="en-US" w:eastAsia="es-CO"/>
+              </w:rPr>
+              <w:t xml:space="preserve">Node&lt;T,E&gt;:null </w:t>
+            </w:r>
+            <w:r>
+              <w:rPr>
+                <w:rFonts w:ascii="Arial" w:eastAsia="Times New Roman" w:hAnsi="Arial" w:cs="Arial"/>
+                <w:color w:val="000000"/>
+                <w:lang w:val="en-US" w:eastAsia="es-CO"/>
+              </w:rPr>
+              <w:t>}</w:t>
+            </w:r>
+            <w:r>
+              <w:rPr>
+                <w:rFonts w:ascii="Arial" w:eastAsia="Times New Roman" w:hAnsi="Arial" w:cs="Arial"/>
+                <w:color w:val="000000"/>
+                <w:lang w:val="en-US" w:eastAsia="es-CO"/>
+              </w:rPr>
+              <w:t>}</w:t>
+            </w:r>
+          </w:p>
+        </w:tc>
+      </w:tr>
+    </w:tbl>
+    <w:p>
+      <w:pPr>
+        <w:rPr>
+          <w:lang w:val="en-US"/>
+        </w:rPr>
+      </w:pPr>
+    </w:p>
+    <w:tbl>
+      <w:tblPr>
+        <w:tblStyle w:val="Tablaconcuadrcula"/>
+        <w:tblW w:w="7792" w:type="dxa"/>
+        <w:tblLook w:val="04A0" w:firstRow="1" w:lastRow="0" w:firstColumn="1" w:lastColumn="0" w:noHBand="0" w:noVBand="1"/>
+      </w:tblPr>
+      <w:tblGrid>
+        <w:gridCol w:w="7792"/>
+      </w:tblGrid>
+      <w:tr>
+        <w:tc>
+          <w:tcPr>
+            <w:tcW w:w="7792" w:type="dxa"/>
+          </w:tcPr>
+          <w:p>
+            <w:pPr>
+              <w:spacing w:before="240"/>
+              <w:rPr>
+                <w:rFonts w:ascii="Times New Roman" w:eastAsia="Times New Roman" w:hAnsi="Times New Roman" w:cs="Times New Roman"/>
+                <w:sz w:val="24"/>
+                <w:szCs w:val="24"/>
+                <w:lang w:eastAsia="es-CO"/>
+              </w:rPr>
+            </w:pPr>
+            <w:proofErr w:type="spellStart"/>
+            <w:proofErr w:type="gramStart"/>
+            <w:r>
+              <w:rPr>
+                <w:rFonts w:ascii="Arial" w:eastAsia="Times New Roman" w:hAnsi="Arial" w:cs="Arial"/>
+                <w:color w:val="000000"/>
+                <w:lang w:eastAsia="es-CO"/>
+              </w:rPr>
+              <w:t>getRoot</w:t>
+            </w:r>
+            <w:proofErr w:type="spellEnd"/>
+            <w:r>
+              <w:rPr>
+                <w:rFonts w:ascii="Arial" w:eastAsia="Times New Roman" w:hAnsi="Arial" w:cs="Arial"/>
+                <w:color w:val="000000"/>
+                <w:lang w:eastAsia="es-CO"/>
+              </w:rPr>
+              <w:t>(</w:t>
+            </w:r>
+            <w:proofErr w:type="gramEnd"/>
+            <w:r>
+              <w:rPr>
+                <w:rFonts w:ascii="Arial" w:eastAsia="Times New Roman" w:hAnsi="Arial" w:cs="Arial"/>
+                <w:color w:val="000000"/>
+                <w:lang w:eastAsia="es-CO"/>
+              </w:rPr>
+              <w:t>)</w:t>
+            </w:r>
+          </w:p>
+          <w:p>
+            <w:pPr>
+              <w:spacing w:before="240"/>
+              <w:rPr>
+                <w:rFonts w:ascii="Times New Roman" w:eastAsia="Times New Roman" w:hAnsi="Times New Roman" w:cs="Times New Roman"/>
+                <w:sz w:val="24"/>
+                <w:szCs w:val="24"/>
+                <w:lang w:eastAsia="es-CO"/>
+              </w:rPr>
+            </w:pPr>
+            <w:r>
+              <w:rPr>
+                <w:rFonts w:ascii="Arial" w:eastAsia="Times New Roman" w:hAnsi="Arial" w:cs="Arial"/>
+                <w:color w:val="000000"/>
+                <w:lang w:eastAsia="es-CO"/>
+              </w:rPr>
+              <w:t>“</w:t>
+            </w:r>
+            <w:r>
+              <w:rPr>
+                <w:rFonts w:ascii="Arial" w:eastAsia="Times New Roman" w:hAnsi="Arial" w:cs="Arial"/>
+                <w:color w:val="000000"/>
+                <w:lang w:eastAsia="es-CO"/>
+              </w:rPr>
+              <w:t xml:space="preserve">Devuelve el valor del </w:t>
+            </w:r>
+            <w:proofErr w:type="spellStart"/>
+            <w:r>
+              <w:rPr>
+                <w:rFonts w:ascii="Arial" w:eastAsia="Times New Roman" w:hAnsi="Arial" w:cs="Arial"/>
+                <w:color w:val="000000"/>
+                <w:lang w:eastAsia="es-CO"/>
+              </w:rPr>
+              <w:t>root</w:t>
+            </w:r>
+            <w:proofErr w:type="spellEnd"/>
+            <w:r>
+              <w:rPr>
+                <w:rFonts w:ascii="Arial" w:eastAsia="Times New Roman" w:hAnsi="Arial" w:cs="Arial"/>
+                <w:color w:val="000000"/>
+                <w:lang w:eastAsia="es-CO"/>
+              </w:rPr>
+              <w:t xml:space="preserve">, es decir, el </w:t>
+            </w:r>
+            <w:proofErr w:type="spellStart"/>
+            <w:r>
+              <w:rPr>
+                <w:rFonts w:ascii="Arial" w:eastAsia="Times New Roman" w:hAnsi="Arial" w:cs="Arial"/>
+                <w:color w:val="000000"/>
+                <w:lang w:eastAsia="es-CO"/>
+              </w:rPr>
+              <w:t>Node</w:t>
+            </w:r>
+            <w:proofErr w:type="spellEnd"/>
+            <w:r>
+              <w:rPr>
+                <w:rFonts w:ascii="Arial" w:eastAsia="Times New Roman" w:hAnsi="Arial" w:cs="Arial"/>
+                <w:color w:val="000000"/>
+                <w:lang w:eastAsia="es-CO"/>
+              </w:rPr>
+              <w:t>”</w:t>
+            </w:r>
+          </w:p>
+          <w:p>
+            <w:pPr>
+              <w:spacing w:before="240"/>
+              <w:rPr>
+                <w:rFonts w:ascii="Times New Roman" w:eastAsia="Times New Roman" w:hAnsi="Times New Roman" w:cs="Times New Roman"/>
+                <w:sz w:val="24"/>
+                <w:szCs w:val="24"/>
+                <w:lang w:eastAsia="es-CO"/>
+              </w:rPr>
+            </w:pPr>
+            <w:proofErr w:type="gramStart"/>
+            <w:r>
+              <w:rPr>
+                <w:rFonts w:ascii="Arial" w:eastAsia="Times New Roman" w:hAnsi="Arial" w:cs="Arial"/>
+                <w:color w:val="000000"/>
+                <w:lang w:eastAsia="es-CO"/>
+              </w:rPr>
+              <w:t>{ pre</w:t>
+            </w:r>
+            <w:proofErr w:type="gramEnd"/>
+            <w:r>
+              <w:rPr>
+                <w:rFonts w:ascii="Arial" w:eastAsia="Times New Roman" w:hAnsi="Arial" w:cs="Arial"/>
+                <w:color w:val="000000"/>
+                <w:lang w:eastAsia="es-CO"/>
+              </w:rPr>
+              <w:t xml:space="preserve">: </w:t>
+            </w:r>
+            <w:r>
+              <w:rPr>
+                <w:rFonts w:ascii="Arial" w:eastAsia="Times New Roman" w:hAnsi="Arial" w:cs="Arial"/>
+                <w:color w:val="000000"/>
+                <w:lang w:eastAsia="es-CO"/>
+              </w:rPr>
+              <w:t xml:space="preserve">la existencia de </w:t>
+            </w:r>
+            <w:proofErr w:type="spellStart"/>
+            <w:r>
+              <w:rPr>
+                <w:rFonts w:ascii="Arial" w:eastAsia="Times New Roman" w:hAnsi="Arial" w:cs="Arial"/>
+                <w:color w:val="000000"/>
+                <w:lang w:eastAsia="es-CO"/>
+              </w:rPr>
+              <w:t>root</w:t>
+            </w:r>
+            <w:proofErr w:type="spellEnd"/>
+            <w:r>
+              <w:rPr>
+                <w:rFonts w:ascii="Arial" w:eastAsia="Times New Roman" w:hAnsi="Arial" w:cs="Arial"/>
+                <w:color w:val="000000"/>
+                <w:lang w:eastAsia="es-CO"/>
+              </w:rPr>
+              <w:t>}</w:t>
+            </w:r>
+          </w:p>
+          <w:p>
+            <w:pPr>
+              <w:spacing w:before="240"/>
+              <w:rPr>
+                <w:rFonts w:ascii="Times New Roman" w:eastAsia="Times New Roman" w:hAnsi="Times New Roman" w:cs="Times New Roman"/>
+                <w:sz w:val="24"/>
+                <w:szCs w:val="24"/>
+                <w:lang w:eastAsia="es-CO"/>
+              </w:rPr>
+            </w:pPr>
+            <w:r>
+              <w:rPr>
+                <w:rFonts w:ascii="Arial" w:eastAsia="Times New Roman" w:hAnsi="Arial" w:cs="Arial"/>
+                <w:color w:val="000000"/>
+                <w:lang w:eastAsia="es-CO"/>
+              </w:rPr>
+              <w:t> </w:t>
+            </w:r>
+          </w:p>
+          <w:p>
+            <w:pPr>
+              <w:rPr>
+                <w:lang w:val="en-US"/>
+              </w:rPr>
+            </w:pPr>
+            <w:proofErr w:type="gramStart"/>
+            <w:r>
+              <w:rPr>
+                <w:rFonts w:ascii="Arial" w:eastAsia="Times New Roman" w:hAnsi="Arial" w:cs="Arial"/>
+                <w:color w:val="000000"/>
+                <w:lang w:val="en-US" w:eastAsia="es-CO"/>
+              </w:rPr>
+              <w:t>{ post</w:t>
+            </w:r>
+            <w:proofErr w:type="gramEnd"/>
+            <w:r>
+              <w:rPr>
+                <w:rFonts w:ascii="Arial" w:eastAsia="Times New Roman" w:hAnsi="Arial" w:cs="Arial"/>
+                <w:color w:val="000000"/>
+                <w:lang w:val="en-US" w:eastAsia="es-CO"/>
+              </w:rPr>
+              <w:t xml:space="preserve">:  </w:t>
+            </w:r>
+            <w:r>
+              <w:rPr>
+                <w:rFonts w:ascii="Arial" w:eastAsia="Times New Roman" w:hAnsi="Arial" w:cs="Arial"/>
+                <w:color w:val="000000"/>
+                <w:lang w:val="en-US" w:eastAsia="es-CO"/>
+              </w:rPr>
+              <w:t>element</w:t>
+            </w:r>
+            <w:r>
+              <w:rPr>
+                <w:rFonts w:ascii="Arial" w:eastAsia="Times New Roman" w:hAnsi="Arial" w:cs="Arial"/>
+                <w:color w:val="000000"/>
+                <w:lang w:val="en-US" w:eastAsia="es-CO"/>
+              </w:rPr>
+              <w:t xml:space="preserve"> = {</w:t>
+            </w:r>
+            <w:r>
+              <w:rPr>
+                <w:rFonts w:ascii="Arial" w:eastAsia="Times New Roman" w:hAnsi="Arial" w:cs="Arial"/>
+                <w:color w:val="000000"/>
+                <w:lang w:val="en-US" w:eastAsia="es-CO"/>
+              </w:rPr>
+              <w:t>root</w:t>
+            </w:r>
+            <w:r>
+              <w:rPr>
+                <w:rFonts w:ascii="Arial" w:eastAsia="Times New Roman" w:hAnsi="Arial" w:cs="Arial"/>
+                <w:color w:val="000000"/>
+                <w:lang w:val="en-US" w:eastAsia="es-CO"/>
+              </w:rPr>
+              <w:t xml:space="preserve"> }</w:t>
+            </w:r>
+            <w:r>
+              <w:rPr>
+                <w:rFonts w:ascii="Arial" w:eastAsia="Times New Roman" w:hAnsi="Arial" w:cs="Arial"/>
+                <w:color w:val="000000"/>
+                <w:lang w:val="en-US" w:eastAsia="es-CO"/>
+              </w:rPr>
+              <w:t>}</w:t>
+            </w:r>
+          </w:p>
+        </w:tc>
+      </w:tr>
+    </w:tbl>
+    <w:p>
+      <w:pPr>
+        <w:rPr>
+          <w:lang w:val="en-US"/>
+        </w:rPr>
+      </w:pPr>
+    </w:p>
+    <w:tbl>
+      <w:tblPr>
+        <w:tblStyle w:val="Tablaconcuadrcula"/>
+        <w:tblW w:w="7792" w:type="dxa"/>
+        <w:tblLook w:val="04A0" w:firstRow="1" w:lastRow="0" w:firstColumn="1" w:lastColumn="0" w:noHBand="0" w:noVBand="1"/>
+      </w:tblPr>
+      <w:tblGrid>
+        <w:gridCol w:w="7792"/>
+      </w:tblGrid>
+      <w:tr>
+        <w:tc>
+          <w:tcPr>
+            <w:tcW w:w="7792" w:type="dxa"/>
+          </w:tcPr>
+          <w:p>
+            <w:pPr>
+              <w:spacing w:before="240"/>
+              <w:rPr>
+                <w:rFonts w:ascii="Times New Roman" w:eastAsia="Times New Roman" w:hAnsi="Times New Roman" w:cs="Times New Roman"/>
+                <w:sz w:val="24"/>
+                <w:szCs w:val="24"/>
+                <w:lang w:val="en-US" w:eastAsia="es-CO"/>
+              </w:rPr>
+            </w:pPr>
+            <w:r>
+              <w:rPr>
+                <w:rFonts w:ascii="Arial" w:eastAsia="Times New Roman" w:hAnsi="Arial" w:cs="Arial"/>
+                <w:color w:val="000000"/>
+                <w:lang w:val="en-US" w:eastAsia="es-CO"/>
+              </w:rPr>
+              <w:t>search</w:t>
+            </w:r>
+            <w:r>
+              <w:rPr>
+                <w:rFonts w:ascii="Arial" w:eastAsia="Times New Roman" w:hAnsi="Arial" w:cs="Arial"/>
+                <w:color w:val="000000"/>
+                <w:lang w:val="en-US" w:eastAsia="es-CO"/>
+              </w:rPr>
+              <w:t xml:space="preserve"> </w:t>
+            </w:r>
+            <w:r>
+              <w:rPr>
+                <w:rFonts w:ascii="Arial" w:eastAsia="Times New Roman" w:hAnsi="Arial" w:cs="Arial"/>
+                <w:color w:val="000000"/>
+                <w:lang w:val="en-US" w:eastAsia="es-CO"/>
+              </w:rPr>
+              <w:t>(</w:t>
+            </w:r>
+            <w:r>
+              <w:rPr>
+                <w:rFonts w:ascii="Arial" w:eastAsia="Times New Roman" w:hAnsi="Arial" w:cs="Arial"/>
+                <w:color w:val="000000"/>
+                <w:lang w:val="en-US" w:eastAsia="es-CO"/>
+              </w:rPr>
+              <w:t xml:space="preserve">T </w:t>
+            </w:r>
+            <w:proofErr w:type="spellStart"/>
+            <w:r>
+              <w:rPr>
+                <w:rFonts w:ascii="Arial" w:eastAsia="Times New Roman" w:hAnsi="Arial" w:cs="Arial"/>
+                <w:color w:val="000000"/>
+                <w:lang w:val="en-US" w:eastAsia="es-CO"/>
+              </w:rPr>
+              <w:t>el</w:t>
+            </w:r>
+            <w:proofErr w:type="spellEnd"/>
+            <w:r>
+              <w:rPr>
+                <w:rFonts w:ascii="Arial" w:eastAsia="Times New Roman" w:hAnsi="Arial" w:cs="Arial"/>
+                <w:color w:val="000000"/>
+                <w:lang w:val="en-US" w:eastAsia="es-CO"/>
+              </w:rPr>
+              <w:t>, E Player</w:t>
+            </w:r>
+            <w:r>
+              <w:rPr>
+                <w:rFonts w:ascii="Arial" w:eastAsia="Times New Roman" w:hAnsi="Arial" w:cs="Arial"/>
+                <w:color w:val="000000"/>
+                <w:lang w:val="en-US" w:eastAsia="es-CO"/>
+              </w:rPr>
+              <w:t>)</w:t>
+            </w:r>
+          </w:p>
+          <w:p>
+            <w:pPr>
+              <w:spacing w:before="240"/>
+              <w:rPr>
+                <w:rFonts w:ascii="Times New Roman" w:eastAsia="Times New Roman" w:hAnsi="Times New Roman" w:cs="Times New Roman"/>
+                <w:sz w:val="24"/>
+                <w:szCs w:val="24"/>
+                <w:lang w:eastAsia="es-CO"/>
+              </w:rPr>
+            </w:pPr>
+            <w:r>
+              <w:rPr>
+                <w:rFonts w:ascii="Arial" w:eastAsia="Times New Roman" w:hAnsi="Arial" w:cs="Arial"/>
+                <w:color w:val="000000"/>
+                <w:lang w:eastAsia="es-CO"/>
+              </w:rPr>
+              <w:t>“</w:t>
+            </w:r>
+            <w:r>
+              <w:rPr>
+                <w:rFonts w:ascii="Arial" w:eastAsia="Times New Roman" w:hAnsi="Arial" w:cs="Arial"/>
+                <w:color w:val="000000"/>
+                <w:lang w:eastAsia="es-CO"/>
+              </w:rPr>
+              <w:t xml:space="preserve">Le da un valor a </w:t>
+            </w:r>
+            <w:proofErr w:type="spellStart"/>
+            <w:r>
+              <w:rPr>
+                <w:rFonts w:ascii="Arial" w:eastAsia="Times New Roman" w:hAnsi="Arial" w:cs="Arial"/>
+                <w:color w:val="000000"/>
+                <w:lang w:eastAsia="es-CO"/>
+              </w:rPr>
+              <w:t>root</w:t>
+            </w:r>
+            <w:proofErr w:type="spellEnd"/>
+            <w:r>
+              <w:rPr>
+                <w:rFonts w:ascii="Arial" w:eastAsia="Times New Roman" w:hAnsi="Arial" w:cs="Arial"/>
+                <w:color w:val="000000"/>
+                <w:lang w:eastAsia="es-CO"/>
+              </w:rPr>
+              <w:t>”</w:t>
+            </w:r>
+          </w:p>
+          <w:p>
+            <w:pPr>
+              <w:spacing w:before="240"/>
+              <w:rPr>
+                <w:rFonts w:ascii="Times New Roman" w:eastAsia="Times New Roman" w:hAnsi="Times New Roman" w:cs="Times New Roman"/>
+                <w:sz w:val="24"/>
+                <w:szCs w:val="24"/>
+                <w:lang w:eastAsia="es-CO"/>
+              </w:rPr>
+            </w:pPr>
+            <w:proofErr w:type="gramStart"/>
+            <w:r>
+              <w:rPr>
+                <w:rFonts w:ascii="Arial" w:eastAsia="Times New Roman" w:hAnsi="Arial" w:cs="Arial"/>
+                <w:color w:val="000000"/>
+                <w:lang w:eastAsia="es-CO"/>
+              </w:rPr>
+              <w:t>{ pre</w:t>
+            </w:r>
+            <w:proofErr w:type="gramEnd"/>
+            <w:r>
+              <w:rPr>
+                <w:rFonts w:ascii="Arial" w:eastAsia="Times New Roman" w:hAnsi="Arial" w:cs="Arial"/>
+                <w:color w:val="000000"/>
+                <w:lang w:eastAsia="es-CO"/>
+              </w:rPr>
+              <w:t xml:space="preserve">: </w:t>
+            </w:r>
+            <w:r>
+              <w:rPr>
+                <w:rFonts w:ascii="Arial" w:eastAsia="Times New Roman" w:hAnsi="Arial" w:cs="Arial"/>
+                <w:color w:val="000000"/>
+                <w:lang w:eastAsia="es-CO"/>
+              </w:rPr>
+              <w:t xml:space="preserve">La existencia del </w:t>
+            </w:r>
+            <w:proofErr w:type="spellStart"/>
+            <w:r>
+              <w:rPr>
+                <w:rFonts w:ascii="Arial" w:eastAsia="Times New Roman" w:hAnsi="Arial" w:cs="Arial"/>
+                <w:color w:val="000000"/>
+                <w:lang w:eastAsia="es-CO"/>
+              </w:rPr>
+              <w:t>root</w:t>
+            </w:r>
+            <w:proofErr w:type="spellEnd"/>
+            <w:r>
+              <w:rPr>
+                <w:rFonts w:ascii="Arial" w:eastAsia="Times New Roman" w:hAnsi="Arial" w:cs="Arial"/>
+                <w:color w:val="000000"/>
+                <w:lang w:eastAsia="es-CO"/>
+              </w:rPr>
+              <w:t xml:space="preserve"> }</w:t>
+            </w:r>
+          </w:p>
+          <w:p>
+            <w:pPr>
+              <w:rPr>
+                <w:lang w:val="en-US"/>
+              </w:rPr>
+            </w:pPr>
+            <w:proofErr w:type="gramStart"/>
+            <w:r>
+              <w:rPr>
+                <w:rFonts w:ascii="Arial" w:eastAsia="Times New Roman" w:hAnsi="Arial" w:cs="Arial"/>
+                <w:color w:val="000000"/>
+                <w:lang w:val="en-US" w:eastAsia="es-CO"/>
+              </w:rPr>
+              <w:lastRenderedPageBreak/>
+              <w:t>{ post</w:t>
+            </w:r>
+            <w:proofErr w:type="gramEnd"/>
+            <w:r>
+              <w:rPr>
+                <w:rFonts w:ascii="Arial" w:eastAsia="Times New Roman" w:hAnsi="Arial" w:cs="Arial"/>
+                <w:color w:val="000000"/>
+                <w:lang w:val="en-US" w:eastAsia="es-CO"/>
+              </w:rPr>
+              <w:t xml:space="preserve">:  </w:t>
+            </w:r>
+            <w:r>
+              <w:rPr>
+                <w:rFonts w:ascii="Arial" w:eastAsia="Times New Roman" w:hAnsi="Arial" w:cs="Arial"/>
+                <w:color w:val="000000"/>
+                <w:lang w:val="en-US" w:eastAsia="es-CO"/>
+              </w:rPr>
+              <w:t>root</w:t>
+            </w:r>
+            <w:r>
+              <w:rPr>
+                <w:rFonts w:ascii="Arial" w:eastAsia="Times New Roman" w:hAnsi="Arial" w:cs="Arial"/>
+                <w:color w:val="000000"/>
+                <w:lang w:val="en-US" w:eastAsia="es-CO"/>
+              </w:rPr>
+              <w:t xml:space="preserve"> = {</w:t>
+            </w:r>
+            <w:r>
+              <w:rPr>
+                <w:rFonts w:ascii="Arial" w:eastAsia="Times New Roman" w:hAnsi="Arial" w:cs="Arial"/>
+                <w:color w:val="000000"/>
+                <w:lang w:val="en-US" w:eastAsia="es-CO"/>
+              </w:rPr>
+              <w:t>root</w:t>
+            </w:r>
+            <w:r>
+              <w:rPr>
+                <w:rFonts w:ascii="Arial" w:eastAsia="Times New Roman" w:hAnsi="Arial" w:cs="Arial"/>
+                <w:color w:val="000000"/>
+                <w:lang w:val="en-US" w:eastAsia="es-CO"/>
+              </w:rPr>
+              <w:t xml:space="preserve"> }</w:t>
+            </w:r>
+            <w:r>
+              <w:rPr>
+                <w:rFonts w:ascii="Arial" w:eastAsia="Times New Roman" w:hAnsi="Arial" w:cs="Arial"/>
+                <w:color w:val="000000"/>
+                <w:lang w:val="en-US" w:eastAsia="es-CO"/>
+              </w:rPr>
+              <w:t>}</w:t>
+            </w:r>
+          </w:p>
+        </w:tc>
+      </w:tr>
+    </w:tbl>
+    <w:p>
+      <w:pPr>
+        <w:rPr>
+          <w:lang w:val="en-US"/>
+        </w:rPr>
+      </w:pPr>
+    </w:p>
+    <w:tbl>
+      <w:tblPr>
+        <w:tblStyle w:val="Tablaconcuadrcula"/>
+        <w:tblW w:w="7792" w:type="dxa"/>
+        <w:tblLook w:val="04A0" w:firstRow="1" w:lastRow="0" w:firstColumn="1" w:lastColumn="0" w:noHBand="0" w:noVBand="1"/>
+      </w:tblPr>
+      <w:tblGrid>
+        <w:gridCol w:w="7792"/>
+      </w:tblGrid>
+      <w:tr>
+        <w:tc>
+          <w:tcPr>
+            <w:tcW w:w="7792" w:type="dxa"/>
+          </w:tcPr>
+          <w:p>
+            <w:pPr>
+              <w:spacing w:before="240"/>
+              <w:rPr>
+                <w:rFonts w:ascii="Times New Roman" w:eastAsia="Times New Roman" w:hAnsi="Times New Roman" w:cs="Times New Roman"/>
+                <w:sz w:val="24"/>
+                <w:szCs w:val="24"/>
+                <w:lang w:eastAsia="es-CO"/>
+              </w:rPr>
+            </w:pPr>
+            <w:proofErr w:type="spellStart"/>
+            <w:proofErr w:type="gramStart"/>
+            <w:r>
+              <w:rPr>
+                <w:rFonts w:ascii="Arial" w:eastAsia="Times New Roman" w:hAnsi="Arial" w:cs="Arial"/>
+                <w:color w:val="000000"/>
+                <w:lang w:eastAsia="es-CO"/>
+              </w:rPr>
+              <w:t>getSameValueNode</w:t>
+            </w:r>
+            <w:proofErr w:type="spellEnd"/>
+            <w:r>
+              <w:rPr>
+                <w:rFonts w:ascii="Arial" w:eastAsia="Times New Roman" w:hAnsi="Arial" w:cs="Arial"/>
+                <w:color w:val="000000"/>
+                <w:lang w:eastAsia="es-CO"/>
+              </w:rPr>
+              <w:t>(</w:t>
+            </w:r>
+            <w:proofErr w:type="gramEnd"/>
+            <w:r>
+              <w:rPr>
+                <w:rFonts w:ascii="Arial" w:eastAsia="Times New Roman" w:hAnsi="Arial" w:cs="Arial"/>
+                <w:color w:val="000000"/>
+                <w:lang w:eastAsia="es-CO"/>
+              </w:rPr>
+              <w:t xml:space="preserve">T el, E </w:t>
+            </w:r>
+            <w:proofErr w:type="spellStart"/>
+            <w:r>
+              <w:rPr>
+                <w:rFonts w:ascii="Arial" w:eastAsia="Times New Roman" w:hAnsi="Arial" w:cs="Arial"/>
+                <w:color w:val="000000"/>
+                <w:lang w:eastAsia="es-CO"/>
+              </w:rPr>
+              <w:t>player</w:t>
+            </w:r>
+            <w:proofErr w:type="spellEnd"/>
+            <w:r>
+              <w:rPr>
+                <w:rFonts w:ascii="Arial" w:eastAsia="Times New Roman" w:hAnsi="Arial" w:cs="Arial"/>
+                <w:color w:val="000000"/>
+                <w:lang w:eastAsia="es-CO"/>
+              </w:rPr>
+              <w:t>)</w:t>
+            </w:r>
+          </w:p>
+          <w:p>
+            <w:pPr>
+              <w:spacing w:before="240"/>
+              <w:rPr>
+                <w:rFonts w:ascii="Times New Roman" w:eastAsia="Times New Roman" w:hAnsi="Times New Roman" w:cs="Times New Roman"/>
+                <w:sz w:val="24"/>
+                <w:szCs w:val="24"/>
+                <w:lang w:eastAsia="es-CO"/>
+              </w:rPr>
+            </w:pPr>
+            <w:r>
+              <w:rPr>
+                <w:rFonts w:ascii="Arial" w:eastAsia="Times New Roman" w:hAnsi="Arial" w:cs="Arial"/>
+                <w:color w:val="000000"/>
+                <w:lang w:eastAsia="es-CO"/>
+              </w:rPr>
+              <w:t>“</w:t>
+            </w:r>
+            <w:r>
+              <w:rPr>
+                <w:rFonts w:ascii="Arial" w:eastAsia="Times New Roman" w:hAnsi="Arial" w:cs="Arial"/>
+                <w:color w:val="000000"/>
+                <w:lang w:eastAsia="es-CO"/>
+              </w:rPr>
+              <w:t xml:space="preserve">Devuelve todos los nodos que tengan </w:t>
+            </w:r>
+            <w:r>
+              <w:rPr>
+                <w:rFonts w:ascii="Arial" w:eastAsia="Times New Roman" w:hAnsi="Arial" w:cs="Arial"/>
+                <w:color w:val="000000"/>
+                <w:lang w:eastAsia="es-CO"/>
+              </w:rPr>
+              <w:t xml:space="preserve">el mismo valor T que el de los </w:t>
+            </w:r>
+            <w:proofErr w:type="spellStart"/>
+            <w:r>
+              <w:rPr>
+                <w:rFonts w:ascii="Arial" w:eastAsia="Times New Roman" w:hAnsi="Arial" w:cs="Arial"/>
+                <w:color w:val="000000"/>
+                <w:lang w:eastAsia="es-CO"/>
+              </w:rPr>
+              <w:t>parametros</w:t>
+            </w:r>
+            <w:proofErr w:type="spellEnd"/>
+            <w:r>
+              <w:rPr>
+                <w:rFonts w:ascii="Arial" w:eastAsia="Times New Roman" w:hAnsi="Arial" w:cs="Arial"/>
+                <w:color w:val="000000"/>
+                <w:lang w:eastAsia="es-CO"/>
+              </w:rPr>
+              <w:t>”</w:t>
+            </w:r>
+          </w:p>
+          <w:p>
+            <w:pPr>
+              <w:spacing w:before="240"/>
+              <w:rPr>
+                <w:rFonts w:ascii="Arial" w:eastAsia="Times New Roman" w:hAnsi="Arial" w:cs="Arial"/>
+                <w:color w:val="000000"/>
+                <w:lang w:eastAsia="es-CO"/>
+              </w:rPr>
+            </w:pPr>
+            <w:proofErr w:type="gramStart"/>
+            <w:r>
+              <w:rPr>
+                <w:rFonts w:ascii="Arial" w:eastAsia="Times New Roman" w:hAnsi="Arial" w:cs="Arial"/>
+                <w:color w:val="000000"/>
+                <w:lang w:eastAsia="es-CO"/>
+              </w:rPr>
+              <w:t>{ pre</w:t>
+            </w:r>
+            <w:proofErr w:type="gramEnd"/>
+            <w:r>
+              <w:rPr>
+                <w:rFonts w:ascii="Arial" w:eastAsia="Times New Roman" w:hAnsi="Arial" w:cs="Arial"/>
+                <w:color w:val="000000"/>
+                <w:lang w:eastAsia="es-CO"/>
+              </w:rPr>
+              <w:t xml:space="preserve">: </w:t>
+            </w:r>
+            <w:r>
+              <w:rPr>
+                <w:rFonts w:ascii="Arial" w:eastAsia="Times New Roman" w:hAnsi="Arial" w:cs="Arial"/>
+                <w:color w:val="000000"/>
+                <w:lang w:eastAsia="es-CO"/>
+              </w:rPr>
+              <w:t xml:space="preserve">la existencia de </w:t>
+            </w:r>
+            <w:proofErr w:type="spellStart"/>
+            <w:r>
+              <w:rPr>
+                <w:rFonts w:ascii="Arial" w:eastAsia="Times New Roman" w:hAnsi="Arial" w:cs="Arial"/>
+                <w:color w:val="000000"/>
+                <w:lang w:eastAsia="es-CO"/>
+              </w:rPr>
+              <w:t>root</w:t>
+            </w:r>
+            <w:proofErr w:type="spellEnd"/>
+            <w:r>
+              <w:rPr>
+                <w:rFonts w:ascii="Arial" w:eastAsia="Times New Roman" w:hAnsi="Arial" w:cs="Arial"/>
+                <w:color w:val="000000"/>
+                <w:lang w:eastAsia="es-CO"/>
+              </w:rPr>
+              <w:t xml:space="preserve"> y que este tenga un valor</w:t>
+            </w:r>
+            <w:r>
+              <w:rPr>
+                <w:rFonts w:ascii="Arial" w:eastAsia="Times New Roman" w:hAnsi="Arial" w:cs="Arial"/>
+                <w:color w:val="000000"/>
+                <w:lang w:eastAsia="es-CO"/>
+              </w:rPr>
+              <w:t>}</w:t>
+            </w:r>
+          </w:p>
+          <w:p>
+            <w:pPr>
+              <w:spacing w:before="240"/>
+              <w:rPr>
+                <w:rFonts w:ascii="Times New Roman" w:eastAsia="Times New Roman" w:hAnsi="Times New Roman" w:cs="Times New Roman"/>
+                <w:sz w:val="24"/>
+                <w:szCs w:val="24"/>
+                <w:lang w:eastAsia="es-CO"/>
+              </w:rPr>
+            </w:pPr>
+          </w:p>
+          <w:p>
+            <w:proofErr w:type="gramStart"/>
+            <w:r>
+              <w:rPr>
+                <w:rFonts w:ascii="Arial" w:eastAsia="Times New Roman" w:hAnsi="Arial" w:cs="Arial"/>
+                <w:color w:val="000000"/>
+                <w:lang w:eastAsia="es-CO"/>
+              </w:rPr>
+              <w:t>{ post</w:t>
+            </w:r>
+            <w:proofErr w:type="gramEnd"/>
+            <w:r>
+              <w:rPr>
+                <w:rFonts w:ascii="Arial" w:eastAsia="Times New Roman" w:hAnsi="Arial" w:cs="Arial"/>
+                <w:color w:val="000000"/>
+                <w:lang w:eastAsia="es-CO"/>
+              </w:rPr>
+              <w:t>: Se retorna un arreglo de nodos</w:t>
+            </w:r>
+            <w:r>
+              <w:rPr>
+                <w:rFonts w:ascii="Arial" w:eastAsia="Times New Roman" w:hAnsi="Arial" w:cs="Arial"/>
+                <w:color w:val="000000"/>
+                <w:lang w:eastAsia="es-CO"/>
+              </w:rPr>
+              <w:t xml:space="preserve"> con el mismo valor T</w:t>
+            </w:r>
+            <w:r>
+              <w:rPr>
+                <w:rFonts w:ascii="Arial" w:eastAsia="Times New Roman" w:hAnsi="Arial" w:cs="Arial"/>
+                <w:color w:val="000000"/>
+                <w:lang w:eastAsia="es-CO"/>
+              </w:rPr>
+              <w:t>}</w:t>
+            </w:r>
+          </w:p>
+        </w:tc>
+      </w:tr>
+    </w:tbl>
+    <w:p/>
+    <w:tbl>
+      <w:tblPr>
+        <w:tblStyle w:val="Tablaconcuadrcula"/>
+        <w:tblW w:w="7792" w:type="dxa"/>
+        <w:tblLook w:val="04A0" w:firstRow="1" w:lastRow="0" w:firstColumn="1" w:lastColumn="0" w:noHBand="0" w:noVBand="1"/>
+      </w:tblPr>
+      <w:tblGrid>
+        <w:gridCol w:w="7792"/>
+      </w:tblGrid>
+      <w:tr>
+        <w:tc>
+          <w:tcPr>
+            <w:tcW w:w="7792" w:type="dxa"/>
+          </w:tcPr>
+          <w:p>
+            <w:pPr>
+              <w:spacing w:before="240"/>
+              <w:rPr>
+                <w:rFonts w:ascii="Times New Roman" w:eastAsia="Times New Roman" w:hAnsi="Times New Roman" w:cs="Times New Roman"/>
+                <w:sz w:val="24"/>
+                <w:szCs w:val="24"/>
+                <w:lang w:eastAsia="es-CO"/>
+              </w:rPr>
+            </w:pPr>
+            <w:proofErr w:type="spellStart"/>
+            <w:r>
+              <w:rPr>
+                <w:rFonts w:ascii="Arial" w:eastAsia="Times New Roman" w:hAnsi="Arial" w:cs="Arial"/>
+                <w:color w:val="000000"/>
+                <w:lang w:eastAsia="es-CO"/>
+              </w:rPr>
+              <w:t>insert</w:t>
+            </w:r>
+            <w:proofErr w:type="spellEnd"/>
+            <w:r>
+              <w:rPr>
+                <w:rFonts w:ascii="Arial" w:eastAsia="Times New Roman" w:hAnsi="Arial" w:cs="Arial"/>
+                <w:color w:val="000000"/>
+                <w:lang w:eastAsia="es-CO"/>
+              </w:rPr>
+              <w:t xml:space="preserve"> (</w:t>
+            </w:r>
+            <w:r>
+              <w:rPr>
+                <w:rFonts w:ascii="Arial" w:eastAsia="Times New Roman" w:hAnsi="Arial" w:cs="Arial"/>
+                <w:color w:val="000000"/>
+                <w:lang w:eastAsia="es-CO"/>
+              </w:rPr>
+              <w:t xml:space="preserve">T el, E </w:t>
+            </w:r>
+            <w:proofErr w:type="spellStart"/>
+            <w:r>
+              <w:rPr>
+                <w:rFonts w:ascii="Arial" w:eastAsia="Times New Roman" w:hAnsi="Arial" w:cs="Arial"/>
+                <w:color w:val="000000"/>
+                <w:lang w:eastAsia="es-CO"/>
+              </w:rPr>
+              <w:t>player</w:t>
+            </w:r>
+            <w:proofErr w:type="spellEnd"/>
+            <w:r>
+              <w:rPr>
+                <w:rFonts w:ascii="Arial" w:eastAsia="Times New Roman" w:hAnsi="Arial" w:cs="Arial"/>
+                <w:color w:val="000000"/>
+                <w:lang w:eastAsia="es-CO"/>
+              </w:rPr>
+              <w:t>)</w:t>
+            </w:r>
+          </w:p>
+          <w:p>
+            <w:pPr>
+              <w:spacing w:before="240"/>
+              <w:rPr>
+                <w:rFonts w:ascii="Times New Roman" w:eastAsia="Times New Roman" w:hAnsi="Times New Roman" w:cs="Times New Roman"/>
+                <w:sz w:val="24"/>
+                <w:szCs w:val="24"/>
+                <w:lang w:eastAsia="es-CO"/>
+              </w:rPr>
+            </w:pPr>
+            <w:r>
+              <w:rPr>
+                <w:rFonts w:ascii="Arial" w:eastAsia="Times New Roman" w:hAnsi="Arial" w:cs="Arial"/>
+                <w:color w:val="000000"/>
+                <w:lang w:eastAsia="es-CO"/>
+              </w:rPr>
+              <w:t>“</w:t>
+            </w:r>
+            <w:r>
+              <w:rPr>
+                <w:rFonts w:ascii="Arial" w:eastAsia="Times New Roman" w:hAnsi="Arial" w:cs="Arial"/>
+                <w:color w:val="000000"/>
+                <w:lang w:eastAsia="es-CO"/>
+              </w:rPr>
+              <w:t>Añade un nodo al árbol binario</w:t>
+            </w:r>
+            <w:r>
+              <w:rPr>
+                <w:rFonts w:ascii="Arial" w:eastAsia="Times New Roman" w:hAnsi="Arial" w:cs="Arial"/>
+                <w:color w:val="000000"/>
+                <w:lang w:eastAsia="es-CO"/>
+              </w:rPr>
+              <w:t>”</w:t>
+            </w:r>
+          </w:p>
+          <w:p>
+            <w:pPr>
+              <w:spacing w:before="240"/>
+              <w:rPr>
+                <w:rFonts w:ascii="Arial" w:eastAsia="Times New Roman" w:hAnsi="Arial" w:cs="Arial"/>
+                <w:color w:val="000000"/>
+                <w:lang w:eastAsia="es-CO"/>
+              </w:rPr>
+            </w:pPr>
+            <w:proofErr w:type="gramStart"/>
+            <w:r>
+              <w:rPr>
+                <w:rFonts w:ascii="Arial" w:eastAsia="Times New Roman" w:hAnsi="Arial" w:cs="Arial"/>
+                <w:color w:val="000000"/>
+                <w:lang w:eastAsia="es-CO"/>
+              </w:rPr>
+              <w:t>{ pre</w:t>
+            </w:r>
+            <w:proofErr w:type="gramEnd"/>
+            <w:r>
+              <w:rPr>
+                <w:rFonts w:ascii="Arial" w:eastAsia="Times New Roman" w:hAnsi="Arial" w:cs="Arial"/>
+                <w:color w:val="000000"/>
+                <w:lang w:eastAsia="es-CO"/>
+              </w:rPr>
+              <w:t xml:space="preserve">: </w:t>
+            </w:r>
+            <w:r>
+              <w:rPr>
+                <w:rFonts w:ascii="Arial" w:eastAsia="Times New Roman" w:hAnsi="Arial" w:cs="Arial"/>
+                <w:color w:val="000000"/>
+                <w:lang w:eastAsia="es-CO"/>
+              </w:rPr>
+              <w:t xml:space="preserve">la existencia de </w:t>
+            </w:r>
+            <w:proofErr w:type="spellStart"/>
+            <w:r>
+              <w:rPr>
+                <w:rFonts w:ascii="Arial" w:eastAsia="Times New Roman" w:hAnsi="Arial" w:cs="Arial"/>
+                <w:color w:val="000000"/>
+                <w:lang w:eastAsia="es-CO"/>
+              </w:rPr>
+              <w:t>root</w:t>
+            </w:r>
+            <w:proofErr w:type="spellEnd"/>
+            <w:r>
+              <w:rPr>
+                <w:rFonts w:ascii="Arial" w:eastAsia="Times New Roman" w:hAnsi="Arial" w:cs="Arial"/>
+                <w:color w:val="000000"/>
+                <w:lang w:eastAsia="es-CO"/>
+              </w:rPr>
+              <w:t>}</w:t>
+            </w:r>
+          </w:p>
+          <w:p>
+            <w:pPr>
+              <w:spacing w:before="240"/>
+              <w:rPr>
+                <w:rFonts w:ascii="Times New Roman" w:eastAsia="Times New Roman" w:hAnsi="Times New Roman" w:cs="Times New Roman"/>
+                <w:sz w:val="24"/>
+                <w:szCs w:val="24"/>
+                <w:lang w:eastAsia="es-CO"/>
+              </w:rPr>
+            </w:pPr>
+          </w:p>
+          <w:p>
+            <w:pPr>
+              <w:rPr>
+                <w:lang w:val="en-US"/>
+              </w:rPr>
+            </w:pPr>
+            <w:proofErr w:type="gramStart"/>
+            <w:r>
+              <w:rPr>
+                <w:rFonts w:ascii="Arial" w:eastAsia="Times New Roman" w:hAnsi="Arial" w:cs="Arial"/>
+                <w:color w:val="000000"/>
+                <w:lang w:val="en-US" w:eastAsia="es-CO"/>
+              </w:rPr>
+              <w:t>{ post</w:t>
+            </w:r>
+            <w:proofErr w:type="gramEnd"/>
+            <w:r>
+              <w:rPr>
+                <w:rFonts w:ascii="Arial" w:eastAsia="Times New Roman" w:hAnsi="Arial" w:cs="Arial"/>
+                <w:color w:val="000000"/>
+                <w:lang w:val="en-US" w:eastAsia="es-CO"/>
+              </w:rPr>
+              <w:t xml:space="preserve">:  </w:t>
+            </w:r>
+            <w:r>
+              <w:rPr>
+                <w:rFonts w:ascii="Arial" w:eastAsia="Times New Roman" w:hAnsi="Arial" w:cs="Arial"/>
+                <w:color w:val="000000"/>
+                <w:lang w:val="en-US" w:eastAsia="es-CO"/>
+              </w:rPr>
+              <w:t>element = {root }</w:t>
+            </w:r>
+            <w:r>
+              <w:rPr>
+                <w:rFonts w:ascii="Arial" w:eastAsia="Times New Roman" w:hAnsi="Arial" w:cs="Arial"/>
+                <w:color w:val="000000"/>
+                <w:lang w:val="en-US" w:eastAsia="es-CO"/>
+              </w:rPr>
+              <w:t>}</w:t>
+            </w:r>
+          </w:p>
+        </w:tc>
+      </w:tr>
+    </w:tbl>
+    <w:p/>
+    <w:tbl>
+      <w:tblPr>
+        <w:tblStyle w:val="Tablaconcuadrcula"/>
+        <w:tblW w:w="7792" w:type="dxa"/>
+        <w:tblLook w:val="04A0" w:firstRow="1" w:lastRow="0" w:firstColumn="1" w:lastColumn="0" w:noHBand="0" w:noVBand="1"/>
+      </w:tblPr>
+      <w:tblGrid>
+        <w:gridCol w:w="7792"/>
+      </w:tblGrid>
+      <w:tr>
+        <w:tc>
+          <w:tcPr>
+            <w:tcW w:w="7792" w:type="dxa"/>
+          </w:tcPr>
+          <w:p>
+            <w:pPr>
+              <w:spacing w:before="240"/>
+              <w:rPr>
+                <w:rFonts w:ascii="Times New Roman" w:eastAsia="Times New Roman" w:hAnsi="Times New Roman" w:cs="Times New Roman"/>
+                <w:sz w:val="24"/>
+                <w:szCs w:val="24"/>
+                <w:lang w:val="en-US" w:eastAsia="es-CO"/>
+              </w:rPr>
+            </w:pPr>
+            <w:proofErr w:type="spellStart"/>
+            <w:proofErr w:type="gramStart"/>
+            <w:r>
+              <w:rPr>
+                <w:rFonts w:ascii="Arial" w:eastAsia="Times New Roman" w:hAnsi="Arial" w:cs="Arial"/>
+                <w:color w:val="000000"/>
+                <w:lang w:val="en-US" w:eastAsia="es-CO"/>
+              </w:rPr>
+              <w:t>treeSuccessor</w:t>
+            </w:r>
+            <w:proofErr w:type="spellEnd"/>
+            <w:r>
+              <w:rPr>
+                <w:rFonts w:ascii="Arial" w:eastAsia="Times New Roman" w:hAnsi="Arial" w:cs="Arial"/>
+                <w:color w:val="000000"/>
+                <w:lang w:val="en-US" w:eastAsia="es-CO"/>
+              </w:rPr>
+              <w:t>(</w:t>
+            </w:r>
+            <w:proofErr w:type="gramEnd"/>
+            <w:r>
+              <w:rPr>
+                <w:rFonts w:ascii="Arial" w:eastAsia="Times New Roman" w:hAnsi="Arial" w:cs="Arial"/>
+                <w:color w:val="000000"/>
+                <w:lang w:val="en-US" w:eastAsia="es-CO"/>
+              </w:rPr>
+              <w:t>Node&lt;T,E&gt; node</w:t>
+            </w:r>
+            <w:r>
+              <w:rPr>
+                <w:rFonts w:ascii="Arial" w:eastAsia="Times New Roman" w:hAnsi="Arial" w:cs="Arial"/>
+                <w:color w:val="000000"/>
+                <w:lang w:val="en-US" w:eastAsia="es-CO"/>
+              </w:rPr>
+              <w:t>)</w:t>
+            </w:r>
+          </w:p>
+          <w:p>
+            <w:pPr>
+              <w:spacing w:before="240"/>
+              <w:rPr>
+                <w:rFonts w:ascii="Times New Roman" w:eastAsia="Times New Roman" w:hAnsi="Times New Roman" w:cs="Times New Roman"/>
+                <w:sz w:val="24"/>
+                <w:szCs w:val="24"/>
+                <w:lang w:eastAsia="es-CO"/>
+              </w:rPr>
+            </w:pPr>
+            <w:r>
+              <w:rPr>
+                <w:rFonts w:ascii="Arial" w:eastAsia="Times New Roman" w:hAnsi="Arial" w:cs="Arial"/>
+                <w:color w:val="000000"/>
+                <w:lang w:eastAsia="es-CO"/>
+              </w:rPr>
+              <w:t>“</w:t>
+            </w:r>
+            <w:r>
+              <w:rPr>
+                <w:rFonts w:ascii="Arial" w:eastAsia="Times New Roman" w:hAnsi="Arial" w:cs="Arial"/>
+                <w:color w:val="000000"/>
+                <w:lang w:eastAsia="es-CO"/>
+              </w:rPr>
+              <w:t xml:space="preserve">Busca el nodo que este más a la izquierda del nodo que se </w:t>
+            </w:r>
+            <w:r>
+              <w:rPr>
+                <w:rFonts w:ascii="Arial" w:eastAsia="Times New Roman" w:hAnsi="Arial" w:cs="Arial"/>
+                <w:color w:val="000000"/>
+                <w:lang w:eastAsia="es-CO"/>
+              </w:rPr>
+              <w:t>entregó</w:t>
+            </w:r>
+            <w:r>
+              <w:rPr>
+                <w:rFonts w:ascii="Arial" w:eastAsia="Times New Roman" w:hAnsi="Arial" w:cs="Arial"/>
+                <w:color w:val="000000"/>
+                <w:lang w:eastAsia="es-CO"/>
+              </w:rPr>
+              <w:t xml:space="preserve"> por </w:t>
+            </w:r>
+            <w:r>
+              <w:rPr>
+                <w:rFonts w:ascii="Arial" w:eastAsia="Times New Roman" w:hAnsi="Arial" w:cs="Arial"/>
+                <w:color w:val="000000"/>
+                <w:lang w:eastAsia="es-CO"/>
+              </w:rPr>
+              <w:t>parámetros</w:t>
+            </w:r>
+            <w:r>
+              <w:rPr>
+                <w:rFonts w:ascii="Arial" w:eastAsia="Times New Roman" w:hAnsi="Arial" w:cs="Arial"/>
+                <w:color w:val="000000"/>
+                <w:lang w:eastAsia="es-CO"/>
+              </w:rPr>
+              <w:t>”</w:t>
+            </w:r>
+          </w:p>
+          <w:p>
+            <w:pPr>
+              <w:spacing w:before="240"/>
+              <w:rPr>
+                <w:rFonts w:ascii="Arial" w:eastAsia="Times New Roman" w:hAnsi="Arial" w:cs="Arial"/>
+                <w:color w:val="000000"/>
+                <w:lang w:eastAsia="es-CO"/>
+              </w:rPr>
+            </w:pPr>
+            <w:proofErr w:type="gramStart"/>
+            <w:r>
+              <w:rPr>
+                <w:rFonts w:ascii="Arial" w:eastAsia="Times New Roman" w:hAnsi="Arial" w:cs="Arial"/>
+                <w:color w:val="000000"/>
+                <w:lang w:eastAsia="es-CO"/>
+              </w:rPr>
+              <w:t>{ pre</w:t>
+            </w:r>
+            <w:proofErr w:type="gramEnd"/>
+            <w:r>
+              <w:rPr>
+                <w:rFonts w:ascii="Arial" w:eastAsia="Times New Roman" w:hAnsi="Arial" w:cs="Arial"/>
+                <w:color w:val="000000"/>
+                <w:lang w:eastAsia="es-CO"/>
+              </w:rPr>
+              <w:t xml:space="preserve">: </w:t>
+            </w:r>
+            <w:proofErr w:type="spellStart"/>
+            <w:r>
+              <w:rPr>
+                <w:rFonts w:ascii="Arial" w:eastAsia="Times New Roman" w:hAnsi="Arial" w:cs="Arial"/>
+                <w:color w:val="000000"/>
+                <w:lang w:eastAsia="es-CO"/>
+              </w:rPr>
+              <w:t>node</w:t>
+            </w:r>
+            <w:proofErr w:type="spellEnd"/>
+            <w:r>
+              <w:rPr>
+                <w:rFonts w:ascii="Arial" w:eastAsia="Times New Roman" w:hAnsi="Arial" w:cs="Arial"/>
+                <w:color w:val="000000"/>
+                <w:lang w:eastAsia="es-CO"/>
+              </w:rPr>
+              <w:t xml:space="preserve"> no puede ser nulo</w:t>
+            </w:r>
+            <w:r>
+              <w:rPr>
+                <w:rFonts w:ascii="Arial" w:eastAsia="Times New Roman" w:hAnsi="Arial" w:cs="Arial"/>
+                <w:color w:val="000000"/>
+                <w:lang w:eastAsia="es-CO"/>
+              </w:rPr>
+              <w:t xml:space="preserve"> </w:t>
+            </w:r>
+            <w:r>
+              <w:rPr>
+                <w:rFonts w:ascii="Arial" w:eastAsia="Times New Roman" w:hAnsi="Arial" w:cs="Arial"/>
+                <w:color w:val="000000"/>
+                <w:lang w:eastAsia="es-CO"/>
+              </w:rPr>
+              <w:t>}</w:t>
+            </w:r>
+          </w:p>
+          <w:p>
+            <w:pPr>
+              <w:spacing w:before="240"/>
+              <w:rPr>
+                <w:rFonts w:ascii="Times New Roman" w:eastAsia="Times New Roman" w:hAnsi="Times New Roman" w:cs="Times New Roman"/>
+                <w:sz w:val="24"/>
+                <w:szCs w:val="24"/>
+                <w:lang w:eastAsia="es-CO"/>
+              </w:rPr>
+            </w:pPr>
+          </w:p>
+          <w:p>
+            <w:proofErr w:type="gramStart"/>
+            <w:r>
+              <w:rPr>
+                <w:rFonts w:ascii="Arial" w:eastAsia="Times New Roman" w:hAnsi="Arial" w:cs="Arial"/>
+                <w:color w:val="000000"/>
+                <w:lang w:eastAsia="es-CO"/>
+              </w:rPr>
+              <w:t>{ post</w:t>
+            </w:r>
+            <w:proofErr w:type="gramEnd"/>
+            <w:r>
+              <w:rPr>
+                <w:rFonts w:ascii="Arial" w:eastAsia="Times New Roman" w:hAnsi="Arial" w:cs="Arial"/>
+                <w:color w:val="000000"/>
+                <w:lang w:eastAsia="es-CO"/>
+              </w:rPr>
+              <w:t xml:space="preserve">:  </w:t>
+            </w:r>
+            <w:r>
+              <w:rPr>
+                <w:rFonts w:ascii="Arial" w:eastAsia="Times New Roman" w:hAnsi="Arial" w:cs="Arial"/>
+                <w:color w:val="000000"/>
+                <w:lang w:eastAsia="es-CO"/>
+              </w:rPr>
+              <w:t xml:space="preserve">retorna el nodo más a la izquierda de </w:t>
+            </w:r>
+            <w:proofErr w:type="spellStart"/>
+            <w:r>
+              <w:rPr>
+                <w:rFonts w:ascii="Arial" w:eastAsia="Times New Roman" w:hAnsi="Arial" w:cs="Arial"/>
+                <w:color w:val="000000"/>
+                <w:lang w:eastAsia="es-CO"/>
+              </w:rPr>
+              <w:t>node</w:t>
+            </w:r>
+            <w:proofErr w:type="spellEnd"/>
+            <w:r>
+              <w:rPr>
+                <w:rFonts w:ascii="Arial" w:eastAsia="Times New Roman" w:hAnsi="Arial" w:cs="Arial"/>
+                <w:color w:val="000000"/>
+                <w:lang w:eastAsia="es-CO"/>
+              </w:rPr>
+              <w:t>}</w:t>
+            </w:r>
+          </w:p>
+        </w:tc>
+      </w:tr>
+    </w:tbl>
+    <w:p/>
+    <w:tbl>
+      <w:tblPr>
+        <w:tblStyle w:val="Tablaconcuadrcula"/>
+        <w:tblW w:w="7792" w:type="dxa"/>
+        <w:tblLook w:val="04A0" w:firstRow="1" w:lastRow="0" w:firstColumn="1" w:lastColumn="0" w:noHBand="0" w:noVBand="1"/>
+      </w:tblPr>
+      <w:tblGrid>
+        <w:gridCol w:w="7792"/>
+      </w:tblGrid>
+      <w:tr>
+        <w:tc>
+          <w:tcPr>
+            <w:tcW w:w="7792" w:type="dxa"/>
+          </w:tcPr>
+          <w:p>
+            <w:pPr>
+              <w:spacing w:before="240"/>
+              <w:rPr>
+                <w:rFonts w:ascii="Times New Roman" w:eastAsia="Times New Roman" w:hAnsi="Times New Roman" w:cs="Times New Roman"/>
+                <w:sz w:val="24"/>
+                <w:szCs w:val="24"/>
+                <w:lang w:eastAsia="es-CO"/>
+              </w:rPr>
+            </w:pPr>
+            <w:proofErr w:type="spellStart"/>
+            <w:proofErr w:type="gramStart"/>
+            <w:r>
+              <w:rPr>
+                <w:rFonts w:ascii="Arial" w:eastAsia="Times New Roman" w:hAnsi="Arial" w:cs="Arial"/>
+                <w:color w:val="000000"/>
+                <w:lang w:eastAsia="es-CO"/>
+              </w:rPr>
+              <w:t>delete</w:t>
+            </w:r>
+            <w:proofErr w:type="spellEnd"/>
+            <w:r>
+              <w:rPr>
+                <w:rFonts w:ascii="Arial" w:eastAsia="Times New Roman" w:hAnsi="Arial" w:cs="Arial"/>
+                <w:color w:val="000000"/>
+                <w:lang w:eastAsia="es-CO"/>
+              </w:rPr>
+              <w:t>(</w:t>
+            </w:r>
+            <w:proofErr w:type="gramEnd"/>
+            <w:r>
+              <w:rPr>
+                <w:rFonts w:ascii="Arial" w:eastAsia="Times New Roman" w:hAnsi="Arial" w:cs="Arial"/>
+                <w:color w:val="000000"/>
+                <w:lang w:eastAsia="es-CO"/>
+              </w:rPr>
+              <w:t>T el, E Player</w:t>
+            </w:r>
+            <w:r>
+              <w:rPr>
+                <w:rFonts w:ascii="Arial" w:eastAsia="Times New Roman" w:hAnsi="Arial" w:cs="Arial"/>
+                <w:color w:val="000000"/>
+                <w:lang w:eastAsia="es-CO"/>
+              </w:rPr>
+              <w:t>)</w:t>
+            </w:r>
+          </w:p>
+          <w:p>
+            <w:pPr>
+              <w:spacing w:before="240"/>
+              <w:rPr>
+                <w:rFonts w:ascii="Times New Roman" w:eastAsia="Times New Roman" w:hAnsi="Times New Roman" w:cs="Times New Roman"/>
+                <w:sz w:val="24"/>
+                <w:szCs w:val="24"/>
+                <w:lang w:eastAsia="es-CO"/>
+              </w:rPr>
+            </w:pPr>
+            <w:r>
+              <w:rPr>
+                <w:rFonts w:ascii="Arial" w:eastAsia="Times New Roman" w:hAnsi="Arial" w:cs="Arial"/>
+                <w:color w:val="000000"/>
+                <w:lang w:eastAsia="es-CO"/>
+              </w:rPr>
+              <w:t>“</w:t>
+            </w:r>
+            <w:r>
+              <w:rPr>
+                <w:rFonts w:ascii="Arial" w:eastAsia="Times New Roman" w:hAnsi="Arial" w:cs="Arial"/>
+                <w:color w:val="000000"/>
+                <w:lang w:eastAsia="es-CO"/>
+              </w:rPr>
+              <w:t>Se borra el primer nodo que se encuentre con el valor: el</w:t>
+            </w:r>
+            <w:r>
+              <w:rPr>
+                <w:rFonts w:ascii="Arial" w:eastAsia="Times New Roman" w:hAnsi="Arial" w:cs="Arial"/>
+                <w:color w:val="000000"/>
+                <w:lang w:eastAsia="es-CO"/>
+              </w:rPr>
+              <w:t>”</w:t>
+            </w:r>
+          </w:p>
+          <w:p>
+            <w:pPr>
+              <w:spacing w:before="240"/>
+              <w:rPr>
+                <w:rFonts w:ascii="Arial" w:eastAsia="Times New Roman" w:hAnsi="Arial" w:cs="Arial"/>
+                <w:color w:val="000000"/>
+                <w:lang w:eastAsia="es-CO"/>
+              </w:rPr>
+            </w:pPr>
+            <w:proofErr w:type="gramStart"/>
+            <w:r>
+              <w:rPr>
+                <w:rFonts w:ascii="Arial" w:eastAsia="Times New Roman" w:hAnsi="Arial" w:cs="Arial"/>
+                <w:color w:val="000000"/>
+                <w:lang w:eastAsia="es-CO"/>
+              </w:rPr>
+              <w:t>{ pre</w:t>
+            </w:r>
+            <w:proofErr w:type="gramEnd"/>
+            <w:r>
+              <w:rPr>
+                <w:rFonts w:ascii="Arial" w:eastAsia="Times New Roman" w:hAnsi="Arial" w:cs="Arial"/>
+                <w:color w:val="000000"/>
+                <w:lang w:eastAsia="es-CO"/>
+              </w:rPr>
+              <w:t xml:space="preserve">: </w:t>
+            </w:r>
+            <w:proofErr w:type="spellStart"/>
+            <w:r>
+              <w:rPr>
+                <w:rFonts w:ascii="Arial" w:eastAsia="Times New Roman" w:hAnsi="Arial" w:cs="Arial"/>
+                <w:color w:val="000000"/>
+                <w:lang w:eastAsia="es-CO"/>
+              </w:rPr>
+              <w:t>root</w:t>
+            </w:r>
+            <w:proofErr w:type="spellEnd"/>
+            <w:r>
+              <w:rPr>
+                <w:rFonts w:ascii="Arial" w:eastAsia="Times New Roman" w:hAnsi="Arial" w:cs="Arial"/>
+                <w:color w:val="000000"/>
+                <w:lang w:eastAsia="es-CO"/>
+              </w:rPr>
+              <w:t xml:space="preserve"> no puede ser nulo</w:t>
+            </w:r>
+            <w:r>
+              <w:rPr>
+                <w:rFonts w:ascii="Arial" w:eastAsia="Times New Roman" w:hAnsi="Arial" w:cs="Arial"/>
+                <w:color w:val="000000"/>
+                <w:lang w:eastAsia="es-CO"/>
+              </w:rPr>
+              <w:t>}</w:t>
+            </w:r>
+          </w:p>
+          <w:p>
+            <w:pPr>
+              <w:spacing w:before="240"/>
+              <w:rPr>
+                <w:rFonts w:ascii="Times New Roman" w:eastAsia="Times New Roman" w:hAnsi="Times New Roman" w:cs="Times New Roman"/>
+                <w:sz w:val="24"/>
+                <w:szCs w:val="24"/>
+                <w:lang w:eastAsia="es-CO"/>
+              </w:rPr>
+            </w:pPr>
+          </w:p>
+          <w:p>
+            <w:proofErr w:type="gramStart"/>
+            <w:r>
+              <w:rPr>
+                <w:rFonts w:ascii="Arial" w:eastAsia="Times New Roman" w:hAnsi="Arial" w:cs="Arial"/>
+                <w:color w:val="000000"/>
+                <w:lang w:eastAsia="es-CO"/>
+              </w:rPr>
+              <w:t>{ post</w:t>
+            </w:r>
+            <w:proofErr w:type="gramEnd"/>
+            <w:r>
+              <w:rPr>
+                <w:rFonts w:ascii="Arial" w:eastAsia="Times New Roman" w:hAnsi="Arial" w:cs="Arial"/>
+                <w:color w:val="000000"/>
+                <w:lang w:eastAsia="es-CO"/>
+              </w:rPr>
+              <w:t xml:space="preserve">:  </w:t>
+            </w:r>
+            <w:r>
+              <w:rPr>
+                <w:rFonts w:ascii="Arial" w:eastAsia="Times New Roman" w:hAnsi="Arial" w:cs="Arial"/>
+                <w:color w:val="000000"/>
+                <w:lang w:eastAsia="es-CO"/>
+              </w:rPr>
+              <w:t>retorna el nodo que se borra</w:t>
+            </w:r>
+            <w:r>
+              <w:rPr>
+                <w:rFonts w:ascii="Arial" w:eastAsia="Times New Roman" w:hAnsi="Arial" w:cs="Arial"/>
+                <w:color w:val="000000"/>
+                <w:lang w:eastAsia="es-CO"/>
+              </w:rPr>
+              <w:t>}</w:t>
+            </w:r>
+          </w:p>
+        </w:tc>
+      </w:tr>
+    </w:tbl>
+    <w:p/>
+    <w:p/>
+    <w:tbl>
+      <w:tblPr>
+        <w:tblStyle w:val="Tablaconcuadrcula"/>
+        <w:tblW w:w="7792" w:type="dxa"/>
+        <w:tblLook w:val="04A0" w:firstRow="1" w:lastRow="0" w:firstColumn="1" w:lastColumn="0" w:noHBand="0" w:noVBand="1"/>
+      </w:tblPr>
+      <w:tblGrid>
+        <w:gridCol w:w="7792"/>
+      </w:tblGrid>
+      <w:tr>
+        <w:tc>
+          <w:tcPr>
+            <w:tcW w:w="7792" w:type="dxa"/>
+          </w:tcPr>
+          <w:p>
+            <w:pPr>
+              <w:spacing w:before="240"/>
+              <w:rPr>
+                <w:rFonts w:ascii="Times New Roman" w:eastAsia="Times New Roman" w:hAnsi="Times New Roman" w:cs="Times New Roman"/>
+                <w:sz w:val="24"/>
+                <w:szCs w:val="24"/>
+                <w:lang w:eastAsia="es-CO"/>
+              </w:rPr>
+            </w:pPr>
+            <w:proofErr w:type="spellStart"/>
+            <w:r>
+              <w:rPr>
+                <w:rFonts w:ascii="Arial" w:hAnsi="Arial" w:cs="Arial"/>
+                <w:color w:val="000000"/>
+              </w:rPr>
+              <w:lastRenderedPageBreak/>
+              <w:t>deleteSpecificPlayer</w:t>
+            </w:r>
+            <w:proofErr w:type="spellEnd"/>
+            <w:r>
+              <w:rPr>
+                <w:rFonts w:ascii="Arial" w:eastAsia="Times New Roman" w:hAnsi="Arial" w:cs="Arial"/>
+                <w:color w:val="000000"/>
+                <w:sz w:val="24"/>
+                <w:szCs w:val="24"/>
+                <w:lang w:eastAsia="es-CO"/>
+              </w:rPr>
+              <w:t xml:space="preserve"> </w:t>
+            </w:r>
+            <w:r>
+              <w:rPr>
+                <w:rFonts w:ascii="Arial" w:eastAsia="Times New Roman" w:hAnsi="Arial" w:cs="Arial"/>
+                <w:color w:val="000000"/>
+                <w:lang w:eastAsia="es-CO"/>
+              </w:rPr>
+              <w:t>(T el, E Player)</w:t>
+            </w:r>
+          </w:p>
+          <w:p>
+            <w:pPr>
+              <w:spacing w:before="240"/>
+              <w:rPr>
+                <w:rFonts w:ascii="Times New Roman" w:eastAsia="Times New Roman" w:hAnsi="Times New Roman" w:cs="Times New Roman"/>
+                <w:sz w:val="24"/>
+                <w:szCs w:val="24"/>
+                <w:lang w:eastAsia="es-CO"/>
+              </w:rPr>
+            </w:pPr>
+            <w:r>
+              <w:rPr>
+                <w:rFonts w:ascii="Arial" w:eastAsia="Times New Roman" w:hAnsi="Arial" w:cs="Arial"/>
+                <w:color w:val="000000"/>
+                <w:lang w:eastAsia="es-CO"/>
+              </w:rPr>
+              <w:t>“</w:t>
+            </w:r>
+            <w:r>
+              <w:rPr>
+                <w:rFonts w:ascii="Arial" w:eastAsia="Times New Roman" w:hAnsi="Arial" w:cs="Arial"/>
+                <w:color w:val="000000"/>
+                <w:lang w:eastAsia="es-CO"/>
+              </w:rPr>
+              <w:t>Se borra el primer nodo que se encuentre con el valor: el</w:t>
+            </w:r>
+            <w:r>
+              <w:rPr>
+                <w:rFonts w:ascii="Arial" w:eastAsia="Times New Roman" w:hAnsi="Arial" w:cs="Arial"/>
+                <w:color w:val="000000"/>
+                <w:lang w:eastAsia="es-CO"/>
+              </w:rPr>
+              <w:t xml:space="preserve"> y Player</w:t>
+            </w:r>
+            <w:r>
+              <w:rPr>
+                <w:rFonts w:ascii="Arial" w:eastAsia="Times New Roman" w:hAnsi="Arial" w:cs="Arial"/>
+                <w:color w:val="000000"/>
+                <w:lang w:eastAsia="es-CO"/>
+              </w:rPr>
+              <w:t>”</w:t>
+            </w:r>
+          </w:p>
+          <w:p>
+            <w:pPr>
+              <w:spacing w:before="240"/>
+              <w:rPr>
+                <w:rFonts w:ascii="Arial" w:eastAsia="Times New Roman" w:hAnsi="Arial" w:cs="Arial"/>
+                <w:color w:val="000000"/>
+                <w:lang w:eastAsia="es-CO"/>
+              </w:rPr>
+            </w:pPr>
+            <w:proofErr w:type="gramStart"/>
+            <w:r>
+              <w:rPr>
+                <w:rFonts w:ascii="Arial" w:eastAsia="Times New Roman" w:hAnsi="Arial" w:cs="Arial"/>
+                <w:color w:val="000000"/>
+                <w:lang w:eastAsia="es-CO"/>
+              </w:rPr>
+              <w:t>{ pre</w:t>
+            </w:r>
+            <w:proofErr w:type="gramEnd"/>
+            <w:r>
+              <w:rPr>
+                <w:rFonts w:ascii="Arial" w:eastAsia="Times New Roman" w:hAnsi="Arial" w:cs="Arial"/>
+                <w:color w:val="000000"/>
+                <w:lang w:eastAsia="es-CO"/>
+              </w:rPr>
+              <w:t xml:space="preserve">: </w:t>
+            </w:r>
+            <w:proofErr w:type="spellStart"/>
+            <w:r>
+              <w:rPr>
+                <w:rFonts w:ascii="Arial" w:eastAsia="Times New Roman" w:hAnsi="Arial" w:cs="Arial"/>
+                <w:color w:val="000000"/>
+                <w:lang w:eastAsia="es-CO"/>
+              </w:rPr>
+              <w:t>root</w:t>
+            </w:r>
+            <w:proofErr w:type="spellEnd"/>
+            <w:r>
+              <w:rPr>
+                <w:rFonts w:ascii="Arial" w:eastAsia="Times New Roman" w:hAnsi="Arial" w:cs="Arial"/>
+                <w:color w:val="000000"/>
+                <w:lang w:eastAsia="es-CO"/>
+              </w:rPr>
+              <w:t xml:space="preserve"> no puede ser nulo</w:t>
+            </w:r>
+            <w:r>
+              <w:rPr>
+                <w:rFonts w:ascii="Arial" w:eastAsia="Times New Roman" w:hAnsi="Arial" w:cs="Arial"/>
+                <w:color w:val="000000"/>
+                <w:lang w:eastAsia="es-CO"/>
+              </w:rPr>
+              <w:t>}</w:t>
+            </w:r>
+          </w:p>
+          <w:p>
+            <w:pPr>
+              <w:spacing w:before="240"/>
+              <w:rPr>
+                <w:rFonts w:ascii="Times New Roman" w:eastAsia="Times New Roman" w:hAnsi="Times New Roman" w:cs="Times New Roman"/>
+                <w:sz w:val="24"/>
+                <w:szCs w:val="24"/>
+                <w:lang w:eastAsia="es-CO"/>
+              </w:rPr>
+            </w:pPr>
+          </w:p>
+          <w:p>
+            <w:proofErr w:type="gramStart"/>
+            <w:r>
+              <w:rPr>
+                <w:rFonts w:ascii="Arial" w:eastAsia="Times New Roman" w:hAnsi="Arial" w:cs="Arial"/>
+                <w:color w:val="000000"/>
+                <w:lang w:eastAsia="es-CO"/>
+              </w:rPr>
+              <w:t>{ post</w:t>
+            </w:r>
+            <w:proofErr w:type="gramEnd"/>
+            <w:r>
+              <w:rPr>
+                <w:rFonts w:ascii="Arial" w:eastAsia="Times New Roman" w:hAnsi="Arial" w:cs="Arial"/>
+                <w:color w:val="000000"/>
+                <w:lang w:eastAsia="es-CO"/>
+              </w:rPr>
+              <w:t xml:space="preserve">:  </w:t>
+            </w:r>
+            <w:r>
+              <w:rPr>
+                <w:rFonts w:ascii="Arial" w:eastAsia="Times New Roman" w:hAnsi="Arial" w:cs="Arial"/>
+                <w:color w:val="000000"/>
+                <w:lang w:eastAsia="es-CO"/>
+              </w:rPr>
+              <w:t>retorna el nodo que se borra</w:t>
+            </w:r>
+            <w:r>
+              <w:rPr>
+                <w:rFonts w:ascii="Arial" w:eastAsia="Times New Roman" w:hAnsi="Arial" w:cs="Arial"/>
+                <w:color w:val="000000"/>
+                <w:lang w:eastAsia="es-CO"/>
+              </w:rPr>
+              <w:t>}</w:t>
+            </w:r>
+          </w:p>
+        </w:tc>
+      </w:tr>
+    </w:tbl>
+    <w:p/>
+    <w:tbl>
+      <w:tblPr>
+        <w:tblStyle w:val="Tablaconcuadrcula"/>
+        <w:tblW w:w="7792" w:type="dxa"/>
+        <w:tblLook w:val="04A0" w:firstRow="1" w:lastRow="0" w:firstColumn="1" w:lastColumn="0" w:noHBand="0" w:noVBand="1"/>
+      </w:tblPr>
+      <w:tblGrid>
+        <w:gridCol w:w="7792"/>
+      </w:tblGrid>
+      <w:tr>
+        <w:tc>
+          <w:tcPr>
+            <w:tcW w:w="7792" w:type="dxa"/>
+            <w:shd w:val="clear" w:color="auto" w:fill="auto"/>
+          </w:tcPr>
+          <w:p>
+            <w:pPr>
+              <w:spacing w:before="240"/>
+              <w:rPr>
+                <w:rFonts w:ascii="Times New Roman" w:eastAsia="Times New Roman" w:hAnsi="Times New Roman" w:cs="Times New Roman"/>
+                <w:sz w:val="24"/>
+                <w:szCs w:val="24"/>
+                <w:lang w:val="en-US" w:eastAsia="es-CO"/>
+              </w:rPr>
+            </w:pPr>
+            <w:proofErr w:type="spellStart"/>
+            <w:r>
+              <w:rPr>
+                <w:rFonts w:ascii="Arial" w:hAnsi="Arial" w:cs="Arial"/>
+                <w:color w:val="000000"/>
+                <w:lang w:val="en-US"/>
+              </w:rPr>
+              <w:t>printTree</w:t>
+            </w:r>
+            <w:proofErr w:type="spellEnd"/>
+            <w:r>
+              <w:rPr>
+                <w:rFonts w:ascii="Arial" w:eastAsia="Times New Roman" w:hAnsi="Arial" w:cs="Arial"/>
+                <w:color w:val="000000"/>
+                <w:sz w:val="24"/>
+                <w:szCs w:val="24"/>
+                <w:lang w:val="en-US" w:eastAsia="es-CO"/>
+              </w:rPr>
+              <w:t xml:space="preserve"> </w:t>
+            </w:r>
+            <w:r>
+              <w:rPr>
+                <w:rFonts w:ascii="Arial" w:eastAsia="Times New Roman" w:hAnsi="Arial" w:cs="Arial"/>
+                <w:color w:val="000000"/>
+                <w:lang w:val="en-US" w:eastAsia="es-CO"/>
+              </w:rPr>
+              <w:t>(</w:t>
+            </w:r>
+            <w:r>
+              <w:rPr>
+                <w:rFonts w:ascii="Arial" w:eastAsia="Times New Roman" w:hAnsi="Arial" w:cs="Arial"/>
+                <w:color w:val="000000"/>
+                <w:lang w:val="en-US" w:eastAsia="es-CO"/>
+              </w:rPr>
+              <w:t>Node&lt;</w:t>
+            </w:r>
+            <w:proofErr w:type="gramStart"/>
+            <w:r>
+              <w:rPr>
+                <w:rFonts w:ascii="Arial" w:eastAsia="Times New Roman" w:hAnsi="Arial" w:cs="Arial"/>
+                <w:color w:val="000000"/>
+                <w:lang w:val="en-US" w:eastAsia="es-CO"/>
+              </w:rPr>
+              <w:t>T,E</w:t>
+            </w:r>
+            <w:proofErr w:type="gramEnd"/>
+            <w:r>
+              <w:rPr>
+                <w:rFonts w:ascii="Arial" w:eastAsia="Times New Roman" w:hAnsi="Arial" w:cs="Arial"/>
+                <w:color w:val="000000"/>
+                <w:lang w:val="en-US" w:eastAsia="es-CO"/>
+              </w:rPr>
+              <w:t>&gt; root</w:t>
+            </w:r>
+            <w:r>
+              <w:rPr>
+                <w:rFonts w:ascii="Arial" w:eastAsia="Times New Roman" w:hAnsi="Arial" w:cs="Arial"/>
+                <w:color w:val="000000"/>
+                <w:lang w:val="en-US" w:eastAsia="es-CO"/>
+              </w:rPr>
+              <w:t>)</w:t>
+            </w:r>
+          </w:p>
+          <w:p>
+            <w:pPr>
+              <w:spacing w:before="240"/>
+              <w:rPr>
+                <w:rFonts w:ascii="Times New Roman" w:eastAsia="Times New Roman" w:hAnsi="Times New Roman" w:cs="Times New Roman"/>
+                <w:sz w:val="24"/>
+                <w:szCs w:val="24"/>
+                <w:lang w:eastAsia="es-CO"/>
+              </w:rPr>
+            </w:pPr>
+            <w:r>
+              <w:rPr>
+                <w:rFonts w:ascii="Arial" w:eastAsia="Times New Roman" w:hAnsi="Arial" w:cs="Arial"/>
+                <w:color w:val="000000"/>
+                <w:lang w:eastAsia="es-CO"/>
+              </w:rPr>
+              <w:t>“</w:t>
+            </w:r>
+            <w:r>
+              <w:rPr>
+                <w:rFonts w:ascii="Arial" w:eastAsia="Times New Roman" w:hAnsi="Arial" w:cs="Arial"/>
+                <w:color w:val="000000"/>
+                <w:lang w:eastAsia="es-CO"/>
+              </w:rPr>
+              <w:t xml:space="preserve">Imprime todos los valores de todos los nodos de </w:t>
+            </w:r>
+            <w:proofErr w:type="spellStart"/>
+            <w:r>
+              <w:rPr>
+                <w:rFonts w:ascii="Arial" w:eastAsia="Times New Roman" w:hAnsi="Arial" w:cs="Arial"/>
+                <w:color w:val="000000"/>
+                <w:lang w:eastAsia="es-CO"/>
+              </w:rPr>
+              <w:t>root</w:t>
+            </w:r>
+            <w:proofErr w:type="spellEnd"/>
+            <w:r>
+              <w:rPr>
+                <w:rFonts w:ascii="Arial" w:eastAsia="Times New Roman" w:hAnsi="Arial" w:cs="Arial"/>
+                <w:color w:val="000000"/>
+                <w:lang w:eastAsia="es-CO"/>
+              </w:rPr>
+              <w:t>”</w:t>
+            </w:r>
+          </w:p>
+          <w:p>
+            <w:pPr>
+              <w:spacing w:before="240"/>
+              <w:rPr>
+                <w:rFonts w:ascii="Arial" w:eastAsia="Times New Roman" w:hAnsi="Arial" w:cs="Arial"/>
+                <w:color w:val="000000"/>
+                <w:lang w:eastAsia="es-CO"/>
+              </w:rPr>
+            </w:pPr>
+            <w:proofErr w:type="gramStart"/>
+            <w:r>
+              <w:rPr>
+                <w:rFonts w:ascii="Arial" w:eastAsia="Times New Roman" w:hAnsi="Arial" w:cs="Arial"/>
+                <w:color w:val="000000"/>
+                <w:lang w:eastAsia="es-CO"/>
+              </w:rPr>
+              <w:t>{ pre</w:t>
+            </w:r>
+            <w:proofErr w:type="gramEnd"/>
+            <w:r>
+              <w:rPr>
+                <w:rFonts w:ascii="Arial" w:eastAsia="Times New Roman" w:hAnsi="Arial" w:cs="Arial"/>
+                <w:color w:val="000000"/>
+                <w:lang w:eastAsia="es-CO"/>
+              </w:rPr>
+              <w:t xml:space="preserve">: </w:t>
+            </w:r>
+            <w:proofErr w:type="spellStart"/>
+            <w:r>
+              <w:rPr>
+                <w:rFonts w:ascii="Arial" w:eastAsia="Times New Roman" w:hAnsi="Arial" w:cs="Arial"/>
+                <w:color w:val="000000"/>
+                <w:lang w:eastAsia="es-CO"/>
+              </w:rPr>
+              <w:t>root</w:t>
+            </w:r>
+            <w:proofErr w:type="spellEnd"/>
+            <w:r>
+              <w:rPr>
+                <w:rFonts w:ascii="Arial" w:eastAsia="Times New Roman" w:hAnsi="Arial" w:cs="Arial"/>
+                <w:color w:val="000000"/>
+                <w:lang w:eastAsia="es-CO"/>
+              </w:rPr>
+              <w:t xml:space="preserve"> no puede ser nulo</w:t>
+            </w:r>
+            <w:r>
+              <w:rPr>
+                <w:rFonts w:ascii="Arial" w:eastAsia="Times New Roman" w:hAnsi="Arial" w:cs="Arial"/>
+                <w:color w:val="000000"/>
+                <w:lang w:eastAsia="es-CO"/>
+              </w:rPr>
+              <w:t>}</w:t>
+            </w:r>
+          </w:p>
+          <w:p>
+            <w:pPr>
+              <w:spacing w:before="240"/>
+              <w:rPr>
+                <w:rFonts w:ascii="Times New Roman" w:eastAsia="Times New Roman" w:hAnsi="Times New Roman" w:cs="Times New Roman"/>
+                <w:sz w:val="24"/>
+                <w:szCs w:val="24"/>
+                <w:lang w:eastAsia="es-CO"/>
+              </w:rPr>
+            </w:pPr>
+          </w:p>
+          <w:p>
+            <w:proofErr w:type="gramStart"/>
+            <w:r>
+              <w:rPr>
+                <w:rFonts w:ascii="Arial" w:eastAsia="Times New Roman" w:hAnsi="Arial" w:cs="Arial"/>
+                <w:color w:val="000000"/>
+                <w:lang w:eastAsia="es-CO"/>
+              </w:rPr>
+              <w:t>{ post</w:t>
+            </w:r>
+            <w:proofErr w:type="gramEnd"/>
+            <w:r>
+              <w:rPr>
+                <w:rFonts w:ascii="Arial" w:eastAsia="Times New Roman" w:hAnsi="Arial" w:cs="Arial"/>
+                <w:color w:val="000000"/>
+                <w:lang w:eastAsia="es-CO"/>
+              </w:rPr>
+              <w:t>:  }</w:t>
+            </w:r>
+          </w:p>
+        </w:tc>
+      </w:tr>
+    </w:tbl>
+    <w:p/>
+    <w:p/>
     <w:sectPr>
       <w:pgSz w:w="12240" w:h="15840"/>
       <w:pgMar w:top="1417" w:right="1701" w:bottom="1417" w:left="1701" w:header="708" w:footer="708" w:gutter="0"/>
@@ -1124,6 +4402,25 @@
       <w:contextualSpacing/>
     </w:pPr>
   </w:style>
+  <w:style w:type="table" w:styleId="Tablaconcuadrcula">
+    <w:name w:val="Table Grid"/>
+    <w:basedOn w:val="Tablanormal"/>
+    <w:uiPriority w:val="39"/>
+    <w:rsid w:val="00A05D9B"/>
+    <w:pPr>
+      <w:spacing w:after="0" w:line="240" w:lineRule="auto"/>
+    </w:pPr>
+    <w:tblPr>
+      <w:tblBorders>
+        <w:top w:val="single" w:sz="4" w:space="0" w:color="auto"/>
+        <w:left w:val="single" w:sz="4" w:space="0" w:color="auto"/>
+        <w:bottom w:val="single" w:sz="4" w:space="0" w:color="auto"/>
+        <w:right w:val="single" w:sz="4" w:space="0" w:color="auto"/>
+        <w:insideH w:val="single" w:sz="4" w:space="0" w:color="auto"/>
+        <w:insideV w:val="single" w:sz="4" w:space="0" w:color="auto"/>
+      </w:tblBorders>
+    </w:tblPr>
+  </w:style>
 </w:styles>
 </file>
 

</xml_diff>

<commit_message>
Changed documentation || Deleted Welcome.fxml
</commit_message>
<xml_diff>
--- a/docs/Documentación.docx
+++ b/docs/Documentación.docx
@@ -1843,50 +1843,79 @@
       </w:r>
     </w:p>
     <w:p>
-      <w:pPr>
-        <w:pStyle w:val="Ttulo1"/>
-      </w:pPr>
-      <w:bookmarkStart w:id="3" w:name="_Toc86616509"/>
       <w:r>
-        <w:t>Pruebas unitarias</w:t>
-      </w:r>
-      <w:bookmarkEnd w:id="3"/>
-      <w:r>
-        <w:t xml:space="preserve"> </w:t>
+        <w:rPr>
+          <w:noProof/>
+        </w:rPr>
+        <w:drawing>
+          <wp:inline distT="0" distB="0" distL="0" distR="0" wp14:anchorId="37E0116A" wp14:editId="280BDCEE">
+            <wp:extent cx="6124575" cy="3171469"/>
+            <wp:effectExtent l="0" t="0" r="0" b="0"/>
+            <wp:docPr id="5" name="Imagen 5"/>
+            <wp:cNvGraphicFramePr>
+              <a:graphicFrameLocks xmlns:a="http://schemas.openxmlformats.org/drawingml/2006/main" noChangeAspect="1"/>
+            </wp:cNvGraphicFramePr>
+            <a:graphic xmlns:a="http://schemas.openxmlformats.org/drawingml/2006/main">
+              <a:graphicData uri="http://schemas.openxmlformats.org/drawingml/2006/picture">
+                <pic:pic xmlns:pic="http://schemas.openxmlformats.org/drawingml/2006/picture">
+                  <pic:nvPicPr>
+                    <pic:cNvPr id="0" name="Picture 1"/>
+                    <pic:cNvPicPr>
+                      <a:picLocks noChangeAspect="1" noChangeArrowheads="1"/>
+                    </pic:cNvPicPr>
+                  </pic:nvPicPr>
+                  <pic:blipFill>
+                    <a:blip r:embed="rId6" cstate="print">
+                      <a:extLst>
+                        <a:ext uri="{28A0092B-C50C-407E-A947-70E740481C1C}">
+                          <a14:useLocalDpi xmlns:a14="http://schemas.microsoft.com/office/drawing/2010/main" val="0"/>
+                        </a:ext>
+                      </a:extLst>
+                    </a:blip>
+                    <a:srcRect/>
+                    <a:stretch>
+                      <a:fillRect/>
+                    </a:stretch>
+                  </pic:blipFill>
+                  <pic:spPr bwMode="auto">
+                    <a:xfrm>
+                      <a:off x="0" y="0"/>
+                      <a:ext cx="6130025" cy="3174291"/>
+                    </a:xfrm>
+                    <a:prstGeom prst="rect">
+                      <a:avLst/>
+                    </a:prstGeom>
+                    <a:noFill/>
+                    <a:ln>
+                      <a:noFill/>
+                    </a:ln>
+                  </pic:spPr>
+                </pic:pic>
+              </a:graphicData>
+            </a:graphic>
+          </wp:inline>
+        </w:drawing>
       </w:r>
     </w:p>
     <w:p>
       <w:pPr>
         <w:pStyle w:val="Ttulo1"/>
       </w:pPr>
-      <w:bookmarkStart w:id="4" w:name="_Toc86616510"/>
-      <w:r>
-        <w:t>Diagrama de pruebas unitarias</w:t>
-      </w:r>
-      <w:bookmarkEnd w:id="4"/>
-      <w:r>
-        <w:t xml:space="preserve"> </w:t>
-      </w:r>
-    </w:p>
-    <w:p>
-      <w:pPr>
-        <w:pStyle w:val="Ttulo1"/>
-      </w:pPr>
-      <w:bookmarkStart w:id="5" w:name="_Toc86616511"/>
+      <w:bookmarkStart w:id="3" w:name="_Toc86616511"/>
       <w:r>
         <w:t>TAD</w:t>
       </w:r>
-      <w:bookmarkEnd w:id="5"/>
+      <w:bookmarkEnd w:id="3"/>
     </w:p>
     <w:p>
       <w:pPr>
         <w:pStyle w:val="Ttulo2"/>
       </w:pPr>
-      <w:bookmarkStart w:id="6" w:name="_Toc86616512"/>
+      <w:bookmarkStart w:id="4" w:name="_Toc86616512"/>
       <w:r>
         <w:t>TAD de árbol binario</w:t>
       </w:r>
-      <w:bookmarkEnd w:id="6"/>
+      <w:bookmarkEnd w:id="4"/>
       <w:r>
         <w:t xml:space="preserve"> </w:t>
       </w:r>
@@ -2222,6 +2251,7 @@
                 <w:color w:val="000000"/>
                 <w:lang w:val="en-US" w:eastAsia="es-CO"/>
               </w:rPr>
+              <w:lastRenderedPageBreak/>
               <w:t>Operaciones primitivas:</w:t>
             </w:r>
           </w:p>
@@ -2883,7 +2913,6 @@
                 <w:color w:val="000000"/>
                 <w:lang w:eastAsia="es-CO"/>
               </w:rPr>
-              <w:lastRenderedPageBreak/>
               <w:t> </w:t>
             </w:r>
           </w:p>
@@ -3163,6 +3192,7 @@
                 <w:color w:val="000000"/>
                 <w:lang w:eastAsia="es-CO"/>
               </w:rPr>
+              <w:lastRenderedPageBreak/>
               <w:t> </w:t>
             </w:r>
           </w:p>
@@ -3601,7 +3631,6 @@
                 <w:color w:val="000000"/>
                 <w:lang w:eastAsia="es-CO"/>
               </w:rPr>
-              <w:lastRenderedPageBreak/>
               <w:t>“Añade un nodo al árbol binario”</w:t>
             </w:r>
           </w:p>
@@ -3897,6 +3926,7 @@
                 <w:color w:val="000000"/>
                 <w:lang w:eastAsia="es-CO"/>
               </w:rPr>
+              <w:lastRenderedPageBreak/>
               <w:t>delete</w:t>
             </w:r>
             <w:r>
@@ -4301,7 +4331,6 @@
                 <w:color w:val="000000"/>
                 <w:lang w:eastAsia="es-CO"/>
               </w:rPr>
-              <w:lastRenderedPageBreak/>
               <w:t>{ post: </w:t>
             </w:r>
             <w:r>
@@ -4361,11 +4390,11 @@
       <w:pPr>
         <w:pStyle w:val="Ttulo2"/>
       </w:pPr>
-      <w:bookmarkStart w:id="7" w:name="_Toc86616513"/>
+      <w:bookmarkStart w:id="5" w:name="_Toc86616513"/>
       <w:r>
         <w:t>TAD de Nodo</w:t>
       </w:r>
-      <w:bookmarkEnd w:id="7"/>
+      <w:bookmarkEnd w:id="5"/>
       <w:r>
         <w:t xml:space="preserve"> </w:t>
       </w:r>
@@ -4682,6 +4711,7 @@
                 <w:color w:val="000000"/>
                 <w:lang w:eastAsia="es-CO"/>
               </w:rPr>
+              <w:lastRenderedPageBreak/>
               <w:t>Operaciones primitivas:</w:t>
             </w:r>
           </w:p>
@@ -5593,7 +5623,6 @@
                 <w:color w:val="000000"/>
                 <w:lang w:eastAsia="es-CO"/>
               </w:rPr>
-              <w:lastRenderedPageBreak/>
               <w:t>{ pre: }</w:t>
             </w:r>
           </w:p>
@@ -5881,6 +5910,7 @@
                 <w:color w:val="000000"/>
                 <w:lang w:eastAsia="es-CO"/>
               </w:rPr>
+              <w:lastRenderedPageBreak/>
               <w:t>setVal</w:t>
             </w:r>
             <w:proofErr w:type="spellEnd"/>
@@ -6478,7 +6508,6 @@
                 <w:color w:val="000000"/>
                 <w:lang w:eastAsia="es-CO"/>
               </w:rPr>
-              <w:lastRenderedPageBreak/>
               <w:t>getRight</w:t>
             </w:r>
             <w:proofErr w:type="spellEnd"/>
@@ -7489,7 +7518,6 @@
                 <w:color w:val="000000"/>
                 <w:lang w:eastAsia="es-CO"/>
               </w:rPr>
-              <w:lastRenderedPageBreak/>
               <w:t xml:space="preserve">{ pre: </w:t>
             </w:r>
             <w:r>
@@ -7815,6 +7843,7 @@
                 <w:color w:val="000000"/>
                 <w:lang w:eastAsia="es-CO"/>
               </w:rPr>
+              <w:lastRenderedPageBreak/>
               <w:t>compareTo</w:t>
             </w:r>
             <w:proofErr w:type="spellEnd"/>
@@ -7988,14 +8017,11 @@
       <w:pPr>
         <w:pStyle w:val="Ttulo2"/>
       </w:pPr>
-      <w:bookmarkStart w:id="8" w:name="_Toc86616514"/>
+      <w:bookmarkStart w:id="6" w:name="_Toc86616514"/>
       <w:r>
-        <w:t xml:space="preserve">TAD de árbol </w:t>
+        <w:t>TAD de árbol rojo-negro</w:t>
       </w:r>
-      <w:r>
-        <w:t>rojo-negro</w:t>
-      </w:r>
-      <w:bookmarkEnd w:id="8"/>
+      <w:bookmarkEnd w:id="6"/>
     </w:p>
     <w:tbl>
       <w:tblPr>
@@ -8306,16 +8332,15 @@
               <w:rPr>
                 <w:rFonts w:ascii="Arial" w:eastAsia="Times New Roman" w:hAnsi="Arial" w:cs="Arial"/>
                 <w:color w:val="000000"/>
-                <w:lang w:val="en-US" w:eastAsia="es-CO"/>
-              </w:rPr>
-            </w:pPr>
-            <w:r>
-              <w:rPr>
-                <w:rFonts w:ascii="Arial" w:eastAsia="Times New Roman" w:hAnsi="Arial" w:cs="Arial"/>
-                <w:color w:val="000000"/>
-                <w:lang w:val="en-US" w:eastAsia="es-CO"/>
-              </w:rPr>
-              <w:lastRenderedPageBreak/>
+                <w:lang w:eastAsia="es-CO"/>
+              </w:rPr>
+            </w:pPr>
+            <w:r>
+              <w:rPr>
+                <w:rFonts w:ascii="Arial" w:eastAsia="Times New Roman" w:hAnsi="Arial" w:cs="Arial"/>
+                <w:color w:val="000000"/>
+                <w:lang w:eastAsia="es-CO"/>
+              </w:rPr>
               <w:t>Operaciones primitivas:</w:t>
             </w:r>
           </w:p>
@@ -8326,7 +8351,7 @@
                 <w:rFonts w:ascii="Times New Roman" w:eastAsia="Times New Roman" w:hAnsi="Times New Roman" w:cs="Times New Roman"/>
                 <w:sz w:val="24"/>
                 <w:szCs w:val="24"/>
-                <w:lang w:val="en-US" w:eastAsia="es-CO"/>
+                <w:lang w:eastAsia="es-CO"/>
               </w:rPr>
             </w:pPr>
             <w:r>
@@ -8335,7 +8360,7 @@
                 <w:color w:val="000000"/>
                 <w:sz w:val="14"/>
                 <w:szCs w:val="14"/>
-                <w:lang w:val="en-US" w:eastAsia="es-CO"/>
+                <w:lang w:eastAsia="es-CO"/>
               </w:rPr>
               <w:t xml:space="preserve"> </w:t>
             </w:r>
@@ -8343,7 +8368,7 @@
               <w:rPr>
                 <w:rFonts w:ascii="Arial" w:eastAsia="Times New Roman" w:hAnsi="Arial" w:cs="Arial"/>
                 <w:color w:val="000000"/>
-                <w:lang w:val="en-US" w:eastAsia="es-CO"/>
+                <w:lang w:eastAsia="es-CO"/>
               </w:rPr>
               <w:t>RedBlackTree</w:t>
             </w:r>
@@ -8353,7 +8378,7 @@
                 <w:color w:val="000000"/>
                 <w:sz w:val="14"/>
                 <w:szCs w:val="14"/>
-                <w:lang w:val="en-US" w:eastAsia="es-CO"/>
+                <w:lang w:eastAsia="es-CO"/>
               </w:rPr>
               <w:t xml:space="preserve">   </w:t>
             </w:r>
@@ -8366,14 +8391,14 @@
                 <w:rFonts w:ascii="Times New Roman" w:eastAsia="Times New Roman" w:hAnsi="Times New Roman" w:cs="Times New Roman"/>
                 <w:sz w:val="24"/>
                 <w:szCs w:val="24"/>
-                <w:lang w:val="en-US" w:eastAsia="es-CO"/>
-              </w:rPr>
-            </w:pPr>
-            <w:r>
-              <w:rPr>
-                <w:rFonts w:ascii="Arial" w:eastAsia="Times New Roman" w:hAnsi="Arial" w:cs="Arial"/>
-                <w:color w:val="000000"/>
-                <w:lang w:val="en-US" w:eastAsia="es-CO"/>
+                <w:lang w:eastAsia="es-CO"/>
+              </w:rPr>
+            </w:pPr>
+            <w:r>
+              <w:rPr>
+                <w:rFonts w:ascii="Arial" w:eastAsia="Times New Roman" w:hAnsi="Arial" w:cs="Arial"/>
+                <w:color w:val="000000"/>
+                <w:lang w:eastAsia="es-CO"/>
               </w:rPr>
               <w:t>·</w:t>
             </w:r>
@@ -8383,7 +8408,7 @@
                 <w:color w:val="000000"/>
                 <w:sz w:val="14"/>
                 <w:szCs w:val="14"/>
-                <w:lang w:val="en-US" w:eastAsia="es-CO"/>
+                <w:lang w:eastAsia="es-CO"/>
               </w:rPr>
               <w:t xml:space="preserve">         </w:t>
             </w:r>
@@ -8391,7 +8416,7 @@
               <w:rPr>
                 <w:rFonts w:ascii="Arial" w:eastAsia="Times New Roman" w:hAnsi="Arial" w:cs="Arial"/>
                 <w:color w:val="000000"/>
-                <w:lang w:val="en-US" w:eastAsia="es-CO"/>
+                <w:lang w:eastAsia="es-CO"/>
               </w:rPr>
               <w:t xml:space="preserve">getRoot    null -&gt; </w:t>
             </w:r>
@@ -8399,7 +8424,7 @@
               <w:rPr>
                 <w:rFonts w:ascii="Arial" w:eastAsia="Times New Roman" w:hAnsi="Arial" w:cs="Arial"/>
                 <w:color w:val="000000"/>
-                <w:lang w:val="en-US" w:eastAsia="es-CO"/>
+                <w:lang w:eastAsia="es-CO"/>
               </w:rPr>
               <w:t>RB</w:t>
             </w:r>
@@ -8407,7 +8432,7 @@
               <w:rPr>
                 <w:rFonts w:ascii="Arial" w:eastAsia="Times New Roman" w:hAnsi="Arial" w:cs="Arial"/>
                 <w:color w:val="000000"/>
-                <w:lang w:val="en-US" w:eastAsia="es-CO"/>
+                <w:lang w:eastAsia="es-CO"/>
               </w:rPr>
               <w:t>Node&lt;T,E&gt;</w:t>
             </w:r>
@@ -8556,14 +8581,7 @@
                 <w:rFonts w:ascii="Arial" w:eastAsia="Times New Roman" w:hAnsi="Arial" w:cs="Arial"/>
                 <w:lang w:val="en-US" w:eastAsia="es-CO"/>
               </w:rPr>
-              <w:t>rightRotate</w:t>
-            </w:r>
-            <w:r>
-              <w:rPr>
-                <w:rFonts w:ascii="Arial" w:eastAsia="Times New Roman" w:hAnsi="Arial" w:cs="Arial"/>
-                <w:lang w:val="en-US" w:eastAsia="es-CO"/>
-              </w:rPr>
-              <w:t xml:space="preserve"> RBNode&lt;T,E&gt; -&gt; null</w:t>
+              <w:t>rightRotate RBNode&lt;T,E&gt; -&gt; null</w:t>
             </w:r>
           </w:p>
           <w:p>
@@ -8571,22 +8589,15 @@
               <w:spacing w:before="240" w:after="0" w:line="240" w:lineRule="auto"/>
               <w:rPr>
                 <w:rFonts w:ascii="Arial" w:eastAsia="Times New Roman" w:hAnsi="Arial" w:cs="Arial"/>
-                <w:lang w:eastAsia="es-CO"/>
-              </w:rPr>
-            </w:pPr>
-            <w:r>
-              <w:rPr>
-                <w:rFonts w:ascii="Arial" w:eastAsia="Times New Roman" w:hAnsi="Arial" w:cs="Arial"/>
-                <w:lang w:eastAsia="es-CO"/>
-              </w:rPr>
-              <w:t>delete  RBNo</w:t>
-            </w:r>
-            <w:r>
-              <w:rPr>
-                <w:rFonts w:ascii="Arial" w:eastAsia="Times New Roman" w:hAnsi="Arial" w:cs="Arial"/>
-                <w:lang w:eastAsia="es-CO"/>
-              </w:rPr>
-              <w:t>de&lt;T,E&gt; -&gt; null</w:t>
+                <w:lang w:val="en-US" w:eastAsia="es-CO"/>
+              </w:rPr>
+            </w:pPr>
+            <w:r>
+              <w:rPr>
+                <w:rFonts w:ascii="Arial" w:eastAsia="Times New Roman" w:hAnsi="Arial" w:cs="Arial"/>
+                <w:lang w:val="en-US" w:eastAsia="es-CO"/>
+              </w:rPr>
+              <w:t>delete  RBNode&lt;T,E&gt; -&gt; null</w:t>
             </w:r>
           </w:p>
           <w:p>
@@ -8594,13 +8605,13 @@
               <w:spacing w:before="240" w:after="0" w:line="240" w:lineRule="auto"/>
               <w:rPr>
                 <w:rFonts w:ascii="Arial" w:eastAsia="Times New Roman" w:hAnsi="Arial" w:cs="Arial"/>
-                <w:lang w:eastAsia="es-CO"/>
-              </w:rPr>
-            </w:pPr>
-            <w:r>
-              <w:rPr>
-                <w:rFonts w:ascii="Arial" w:eastAsia="Times New Roman" w:hAnsi="Arial" w:cs="Arial"/>
-                <w:lang w:eastAsia="es-CO"/>
+                <w:lang w:val="en-US" w:eastAsia="es-CO"/>
+              </w:rPr>
+            </w:pPr>
+            <w:r>
+              <w:rPr>
+                <w:rFonts w:ascii="Arial" w:eastAsia="Times New Roman" w:hAnsi="Arial" w:cs="Arial"/>
+                <w:lang w:val="en-US" w:eastAsia="es-CO"/>
               </w:rPr>
               <w:t>calculateBlackHeight null -&gt; null</w:t>
             </w:r>
@@ -8612,14 +8623,14 @@
               <w:rPr>
                 <w:rFonts w:ascii="Arial" w:eastAsia="Times New Roman" w:hAnsi="Arial" w:cs="Arial"/>
                 <w:color w:val="000000"/>
-                <w:lang w:eastAsia="es-CO"/>
-              </w:rPr>
-            </w:pPr>
-            <w:r>
-              <w:rPr>
-                <w:rFonts w:ascii="Arial" w:eastAsia="Times New Roman" w:hAnsi="Arial" w:cs="Arial"/>
-                <w:color w:val="000000"/>
-                <w:lang w:eastAsia="es-CO"/>
+                <w:lang w:val="en-US" w:eastAsia="es-CO"/>
+              </w:rPr>
+            </w:pPr>
+            <w:r>
+              <w:rPr>
+                <w:rFonts w:ascii="Arial" w:eastAsia="Times New Roman" w:hAnsi="Arial" w:cs="Arial"/>
+                <w:color w:val="000000"/>
+                <w:lang w:val="en-US" w:eastAsia="es-CO"/>
               </w:rPr>
               <w:t>·</w:t>
             </w:r>
@@ -8629,7 +8640,7 @@
                 <w:color w:val="000000"/>
                 <w:sz w:val="14"/>
                 <w:szCs w:val="14"/>
-                <w:lang w:eastAsia="es-CO"/>
+                <w:lang w:val="en-US" w:eastAsia="es-CO"/>
               </w:rPr>
               <w:t xml:space="preserve">         </w:t>
             </w:r>
@@ -8637,7 +8648,7 @@
               <w:rPr>
                 <w:rFonts w:ascii="Arial" w:eastAsia="Times New Roman" w:hAnsi="Arial" w:cs="Arial"/>
                 <w:color w:val="000000"/>
-                <w:lang w:eastAsia="es-CO"/>
+                <w:lang w:val="en-US" w:eastAsia="es-CO"/>
               </w:rPr>
               <w:t>insert</w:t>
             </w:r>
@@ -8645,7 +8656,7 @@
               <w:rPr>
                 <w:rFonts w:ascii="Arial" w:eastAsia="Times New Roman" w:hAnsi="Arial" w:cs="Arial"/>
                 <w:color w:val="000000"/>
-                <w:lang w:eastAsia="es-CO"/>
+                <w:lang w:val="en-US" w:eastAsia="es-CO"/>
               </w:rPr>
               <w:tab/>
               <w:t>T,E -&gt; null</w:t>
@@ -8694,6 +8705,7 @@
                 <w:color w:val="000000"/>
                 <w:lang w:val="en-US" w:eastAsia="es-CO"/>
               </w:rPr>
+              <w:lastRenderedPageBreak/>
               <w:t xml:space="preserve">     propertyTwo null -&gt; boolean</w:t>
             </w:r>
           </w:p>
@@ -8713,55 +8725,7 @@
                 <w:color w:val="000000"/>
                 <w:lang w:val="en-US" w:eastAsia="es-CO"/>
               </w:rPr>
-              <w:t xml:space="preserve">     </w:t>
-            </w:r>
-            <w:r>
-              <w:rPr>
-                <w:rFonts w:ascii="Arial" w:eastAsia="Times New Roman" w:hAnsi="Arial" w:cs="Arial"/>
-                <w:color w:val="000000"/>
-                <w:lang w:val="en-US" w:eastAsia="es-CO"/>
-              </w:rPr>
-              <w:t>property</w:t>
-            </w:r>
-            <w:r>
-              <w:rPr>
-                <w:rFonts w:ascii="Arial" w:eastAsia="Times New Roman" w:hAnsi="Arial" w:cs="Arial"/>
-                <w:color w:val="000000"/>
-                <w:lang w:val="en-US" w:eastAsia="es-CO"/>
-              </w:rPr>
-              <w:t>Four</w:t>
-            </w:r>
-            <w:r>
-              <w:rPr>
-                <w:rFonts w:ascii="Arial" w:eastAsia="Times New Roman" w:hAnsi="Arial" w:cs="Arial"/>
-                <w:color w:val="000000"/>
-                <w:lang w:val="en-US" w:eastAsia="es-CO"/>
-              </w:rPr>
-              <w:t xml:space="preserve"> </w:t>
-            </w:r>
-            <w:r>
-              <w:rPr>
-                <w:rFonts w:ascii="Arial" w:eastAsia="Times New Roman" w:hAnsi="Arial" w:cs="Arial"/>
-                <w:color w:val="000000"/>
-                <w:lang w:val="en-US" w:eastAsia="es-CO"/>
-              </w:rPr>
-              <w:t>RBNode&lt;T,E&gt;</w:t>
-            </w:r>
-            <w:r>
-              <w:rPr>
-                <w:rFonts w:ascii="Arial" w:eastAsia="Times New Roman" w:hAnsi="Arial" w:cs="Arial"/>
-                <w:color w:val="000000"/>
-                <w:lang w:val="en-US" w:eastAsia="es-CO"/>
-              </w:rPr>
-              <w:t xml:space="preserve"> -&gt; </w:t>
-            </w:r>
-            <w:r>
-              <w:rPr>
-                <w:rFonts w:ascii="Arial" w:eastAsia="Times New Roman" w:hAnsi="Arial" w:cs="Arial"/>
-                <w:color w:val="000000"/>
-                <w:lang w:val="en-US" w:eastAsia="es-CO"/>
-              </w:rPr>
-              <w:t>boolean</w:t>
+              <w:t xml:space="preserve">     propertyFour RBNode&lt;T,E&gt; -&gt; boolean</w:t>
             </w:r>
           </w:p>
           <w:p>
@@ -8780,31 +8744,7 @@
                 <w:color w:val="000000"/>
                 <w:lang w:val="en-US" w:eastAsia="es-CO"/>
               </w:rPr>
-              <w:t xml:space="preserve">     inOrder</w:t>
-            </w:r>
-            <w:r>
-              <w:rPr>
-                <w:rFonts w:ascii="Arial" w:eastAsia="Times New Roman" w:hAnsi="Arial" w:cs="Arial"/>
-                <w:color w:val="000000"/>
-                <w:lang w:val="en-US" w:eastAsia="es-CO"/>
-              </w:rPr>
-              <w:t xml:space="preserve"> null -&gt; </w:t>
-            </w:r>
-            <w:r>
-              <w:rPr>
-                <w:rFonts w:ascii="Arial" w:eastAsia="Times New Roman" w:hAnsi="Arial" w:cs="Arial"/>
-                <w:color w:val="000000"/>
-                <w:lang w:val="en-US" w:eastAsia="es-CO"/>
-              </w:rPr>
-              <w:t>b</w:t>
-            </w:r>
-            <w:r>
-              <w:rPr>
-                <w:rFonts w:ascii="Arial" w:eastAsia="Times New Roman" w:hAnsi="Arial" w:cs="Arial"/>
-                <w:color w:val="000000"/>
-                <w:lang w:val="en-US" w:eastAsia="es-CO"/>
-              </w:rPr>
-              <w:t>oolean</w:t>
+              <w:t xml:space="preserve">     inOrder null -&gt; boolean</w:t>
             </w:r>
           </w:p>
           <w:p>
@@ -8823,55 +8763,7 @@
                 <w:color w:val="000000"/>
                 <w:lang w:val="en-US" w:eastAsia="es-CO"/>
               </w:rPr>
-              <w:t xml:space="preserve">     </w:t>
-            </w:r>
-            <w:r>
-              <w:rPr>
-                <w:rFonts w:ascii="Arial" w:eastAsia="Times New Roman" w:hAnsi="Arial" w:cs="Arial"/>
-                <w:color w:val="000000"/>
-                <w:lang w:val="en-US" w:eastAsia="es-CO"/>
-              </w:rPr>
-              <w:t>property</w:t>
-            </w:r>
-            <w:r>
-              <w:rPr>
-                <w:rFonts w:ascii="Arial" w:eastAsia="Times New Roman" w:hAnsi="Arial" w:cs="Arial"/>
-                <w:color w:val="000000"/>
-                <w:lang w:val="en-US" w:eastAsia="es-CO"/>
-              </w:rPr>
-              <w:t>Five</w:t>
-            </w:r>
-            <w:r>
-              <w:rPr>
-                <w:rFonts w:ascii="Arial" w:eastAsia="Times New Roman" w:hAnsi="Arial" w:cs="Arial"/>
-                <w:color w:val="000000"/>
-                <w:lang w:val="en-US" w:eastAsia="es-CO"/>
-              </w:rPr>
-              <w:t xml:space="preserve"> </w:t>
-            </w:r>
-            <w:r>
-              <w:rPr>
-                <w:rFonts w:ascii="Arial" w:eastAsia="Times New Roman" w:hAnsi="Arial" w:cs="Arial"/>
-                <w:color w:val="000000"/>
-                <w:lang w:val="en-US" w:eastAsia="es-CO"/>
-              </w:rPr>
-              <w:t>RBNode&lt;T,E&gt;</w:t>
-            </w:r>
-            <w:r>
-              <w:rPr>
-                <w:rFonts w:ascii="Arial" w:eastAsia="Times New Roman" w:hAnsi="Arial" w:cs="Arial"/>
-                <w:color w:val="000000"/>
-                <w:lang w:val="en-US" w:eastAsia="es-CO"/>
-              </w:rPr>
-              <w:t xml:space="preserve"> -&gt; </w:t>
-            </w:r>
-            <w:r>
-              <w:rPr>
-                <w:rFonts w:ascii="Arial" w:eastAsia="Times New Roman" w:hAnsi="Arial" w:cs="Arial"/>
-                <w:color w:val="000000"/>
-                <w:lang w:val="en-US" w:eastAsia="es-CO"/>
-              </w:rPr>
-              <w:t>Boolean</w:t>
+              <w:t xml:space="preserve">     propertyFive RBNode&lt;T,E&gt; -&gt; Boolean</w:t>
             </w:r>
           </w:p>
           <w:p>
@@ -8881,24 +8773,16 @@
               <w:rPr>
                 <w:rFonts w:ascii="Arial" w:eastAsia="Times New Roman" w:hAnsi="Arial" w:cs="Arial"/>
                 <w:color w:val="000000"/>
-                <w:lang w:eastAsia="es-CO"/>
-              </w:rPr>
-            </w:pPr>
-            <w:r>
-              <w:rPr>
-                <w:rFonts w:ascii="Arial" w:eastAsia="Times New Roman" w:hAnsi="Arial" w:cs="Arial"/>
-                <w:color w:val="000000"/>
-                <w:lang w:eastAsia="es-CO"/>
-              </w:rPr>
-              <w:t xml:space="preserve">     inse</w:t>
-            </w:r>
-            <w:r>
-              <w:rPr>
-                <w:rFonts w:ascii="Arial" w:eastAsia="Times New Roman" w:hAnsi="Arial" w:cs="Arial"/>
-                <w:color w:val="000000"/>
-                <w:lang w:eastAsia="es-CO"/>
-              </w:rPr>
-              <w:t>rtFixup(RBNode&lt;T,E&gt; -&gt; null</w:t>
+                <w:lang w:val="en-US" w:eastAsia="es-CO"/>
+              </w:rPr>
+            </w:pPr>
+            <w:r>
+              <w:rPr>
+                <w:rFonts w:ascii="Arial" w:eastAsia="Times New Roman" w:hAnsi="Arial" w:cs="Arial"/>
+                <w:color w:val="000000"/>
+                <w:lang w:val="en-US" w:eastAsia="es-CO"/>
+              </w:rPr>
+              <w:t xml:space="preserve">     insertFixup(RBNode&lt;T,E&gt; -&gt; null</w:t>
             </w:r>
           </w:p>
           <w:p>
@@ -8908,32 +8792,16 @@
               <w:rPr>
                 <w:rFonts w:ascii="Arial" w:eastAsia="Times New Roman" w:hAnsi="Arial" w:cs="Arial"/>
                 <w:color w:val="000000"/>
-                <w:lang w:eastAsia="es-CO"/>
-              </w:rPr>
-            </w:pPr>
-            <w:r>
-              <w:rPr>
-                <w:rFonts w:ascii="Arial" w:eastAsia="Times New Roman" w:hAnsi="Arial" w:cs="Arial"/>
-                <w:color w:val="000000"/>
-                <w:lang w:eastAsia="es-CO"/>
-              </w:rPr>
-              <w:t xml:space="preserve">     </w:t>
-            </w:r>
-            <w:r>
-              <w:rPr>
-                <w:rFonts w:ascii="Arial" w:eastAsia="Times New Roman" w:hAnsi="Arial" w:cs="Arial"/>
-                <w:color w:val="000000"/>
-                <w:lang w:eastAsia="es-CO"/>
-              </w:rPr>
-              <w:t>inse</w:t>
-            </w:r>
-            <w:r>
-              <w:rPr>
-                <w:rFonts w:ascii="Arial" w:eastAsia="Times New Roman" w:hAnsi="Arial" w:cs="Arial"/>
-                <w:color w:val="000000"/>
-                <w:lang w:eastAsia="es-CO"/>
-              </w:rPr>
-              <w:t>rtFixup(RBNode&lt;T,E&gt; -&gt; null</w:t>
+                <w:lang w:val="en-US" w:eastAsia="es-CO"/>
+              </w:rPr>
+            </w:pPr>
+            <w:r>
+              <w:rPr>
+                <w:rFonts w:ascii="Arial" w:eastAsia="Times New Roman" w:hAnsi="Arial" w:cs="Arial"/>
+                <w:color w:val="000000"/>
+                <w:lang w:val="en-US" w:eastAsia="es-CO"/>
+              </w:rPr>
+              <w:t xml:space="preserve">     insertFixup(RBNode&lt;T,E&gt; -&gt; null</w:t>
             </w:r>
           </w:p>
           <w:p>
@@ -8943,14 +8811,14 @@
                 <w:rFonts w:ascii="Times New Roman" w:eastAsia="Times New Roman" w:hAnsi="Times New Roman" w:cs="Times New Roman"/>
                 <w:sz w:val="24"/>
                 <w:szCs w:val="24"/>
-                <w:lang w:eastAsia="es-CO"/>
-              </w:rPr>
-            </w:pPr>
-            <w:r>
-              <w:rPr>
-                <w:rFonts w:ascii="Arial" w:eastAsia="Times New Roman" w:hAnsi="Arial" w:cs="Arial"/>
-                <w:color w:val="000000"/>
-                <w:lang w:eastAsia="es-CO"/>
+                <w:lang w:val="en-US" w:eastAsia="es-CO"/>
+              </w:rPr>
+            </w:pPr>
+            <w:r>
+              <w:rPr>
+                <w:rFonts w:ascii="Arial" w:eastAsia="Times New Roman" w:hAnsi="Arial" w:cs="Arial"/>
+                <w:color w:val="000000"/>
+                <w:lang w:val="en-US" w:eastAsia="es-CO"/>
               </w:rPr>
               <w:t>search</w:t>
             </w:r>
@@ -8958,7 +8826,7 @@
               <w:rPr>
                 <w:rFonts w:ascii="Arial" w:eastAsia="Times New Roman" w:hAnsi="Arial" w:cs="Arial"/>
                 <w:color w:val="000000"/>
-                <w:lang w:eastAsia="es-CO"/>
+                <w:lang w:val="en-US" w:eastAsia="es-CO"/>
               </w:rPr>
               <w:tab/>
               <w:t xml:space="preserve"> T,E -&gt; Node&lt;T,E&gt;</w:t>
@@ -9110,7 +8978,6 @@
                 <w:color w:val="000000"/>
                 <w:lang w:eastAsia="es-CO"/>
               </w:rPr>
-              <w:lastRenderedPageBreak/>
               <w:t>RedBlackTree</w:t>
             </w:r>
             <w:r>
@@ -9517,6 +9384,7 @@
                 <w:color w:val="000000"/>
                 <w:lang w:eastAsia="es-CO"/>
               </w:rPr>
+              <w:lastRenderedPageBreak/>
               <w:t> </w:t>
             </w:r>
           </w:p>
@@ -9732,15 +9600,7 @@
                 <w:color w:val="000000"/>
                 <w:lang w:val="en-US" w:eastAsia="es-CO"/>
               </w:rPr>
-              <w:t>rotateLeft</w:t>
-            </w:r>
-            <w:r>
-              <w:rPr>
-                <w:rFonts w:ascii="Arial" w:eastAsia="Times New Roman" w:hAnsi="Arial" w:cs="Arial"/>
-                <w:color w:val="000000"/>
-                <w:lang w:val="en-US" w:eastAsia="es-CO"/>
-              </w:rPr>
-              <w:t>(</w:t>
+              <w:t>rotateLeft(</w:t>
             </w:r>
             <w:r>
               <w:rPr>
@@ -9783,15 +9643,7 @@
                 <w:color w:val="000000"/>
                 <w:lang w:eastAsia="es-CO"/>
               </w:rPr>
-              <w:t>Hace una rotación hacia la izquierda</w:t>
-            </w:r>
-            <w:r>
-              <w:rPr>
-                <w:rFonts w:ascii="Arial" w:eastAsia="Times New Roman" w:hAnsi="Arial" w:cs="Arial"/>
-                <w:color w:val="000000"/>
-                <w:lang w:eastAsia="es-CO"/>
-              </w:rPr>
-              <w:t>.</w:t>
+              <w:t>Hace una rotación hacia la izquierda.</w:t>
             </w:r>
             <w:r>
               <w:rPr>
@@ -9898,7 +9750,6 @@
                 <w:color w:val="000000"/>
                 <w:lang w:val="en-US" w:eastAsia="es-CO"/>
               </w:rPr>
-              <w:lastRenderedPageBreak/>
               <w:t>rotateRight</w:t>
             </w:r>
             <w:proofErr w:type="spellEnd"/>
@@ -10231,15 +10082,7 @@
                 <w:color w:val="000000"/>
                 <w:lang w:val="en-US" w:eastAsia="es-CO"/>
               </w:rPr>
-              <w:t>rightRotate</w:t>
-            </w:r>
-            <w:r>
-              <w:rPr>
-                <w:rFonts w:ascii="Arial" w:eastAsia="Times New Roman" w:hAnsi="Arial" w:cs="Arial"/>
-                <w:color w:val="000000"/>
-                <w:lang w:val="en-US" w:eastAsia="es-CO"/>
-              </w:rPr>
-              <w:t>(</w:t>
+              <w:t>rightRotate(</w:t>
             </w:r>
             <w:r>
               <w:rPr>
@@ -10282,23 +10125,7 @@
                 <w:color w:val="000000"/>
                 <w:lang w:eastAsia="es-CO"/>
               </w:rPr>
-              <w:t xml:space="preserve">Hace una rotación hacia la </w:t>
-            </w:r>
-            <w:r>
-              <w:rPr>
-                <w:rFonts w:ascii="Arial" w:eastAsia="Times New Roman" w:hAnsi="Arial" w:cs="Arial"/>
-                <w:color w:val="000000"/>
-                <w:lang w:eastAsia="es-CO"/>
-              </w:rPr>
-              <w:t>derecha</w:t>
-            </w:r>
-            <w:r>
-              <w:rPr>
-                <w:rFonts w:ascii="Arial" w:eastAsia="Times New Roman" w:hAnsi="Arial" w:cs="Arial"/>
-                <w:color w:val="000000"/>
-                <w:lang w:eastAsia="es-CO"/>
-              </w:rPr>
-              <w:t>.</w:t>
+              <w:t>Hace una rotación hacia la derecha.</w:t>
             </w:r>
             <w:r>
               <w:rPr>
@@ -10359,15 +10186,7 @@
                 <w:color w:val="000000"/>
                 <w:lang w:eastAsia="es-CO"/>
               </w:rPr>
-              <w:t xml:space="preserve">Rotación hacia la </w:t>
-            </w:r>
-            <w:r>
-              <w:rPr>
-                <w:rFonts w:ascii="Arial" w:eastAsia="Times New Roman" w:hAnsi="Arial" w:cs="Arial"/>
-                <w:color w:val="000000"/>
-                <w:lang w:eastAsia="es-CO"/>
-              </w:rPr>
-              <w:t>derecha</w:t>
+              <w:t>Rotación hacia la derecha</w:t>
             </w:r>
             <w:r>
               <w:rPr>
@@ -10411,23 +10230,8 @@
                 <w:color w:val="000000"/>
                 <w:lang w:eastAsia="es-CO"/>
               </w:rPr>
-              <w:t>delete</w:t>
-            </w:r>
-            <w:r>
-              <w:rPr>
-                <w:rFonts w:ascii="Arial" w:eastAsia="Times New Roman" w:hAnsi="Arial" w:cs="Arial"/>
-                <w:color w:val="000000"/>
-                <w:lang w:eastAsia="es-CO"/>
-              </w:rPr>
-              <w:t>(</w:t>
-            </w:r>
-            <w:r>
-              <w:rPr>
-                <w:rFonts w:ascii="Arial" w:eastAsia="Times New Roman" w:hAnsi="Arial" w:cs="Arial"/>
-                <w:color w:val="000000"/>
-                <w:lang w:eastAsia="es-CO"/>
-              </w:rPr>
-              <w:t xml:space="preserve">RBNode&lt;T,E,&gt; </w:t>
+              <w:lastRenderedPageBreak/>
+              <w:t xml:space="preserve">delete(RBNode&lt;T,E,&gt; </w:t>
             </w:r>
             <w:proofErr w:type="spellStart"/>
             <w:r>
@@ -11326,14 +11130,7 @@
         <w:pStyle w:val="Ttulo2"/>
       </w:pPr>
       <w:r>
-        <w:lastRenderedPageBreak/>
-        <w:t>TAD de Nodo</w:t>
-      </w:r>
-      <w:r>
-        <w:t xml:space="preserve"> Rojo-Negro</w:t>
-      </w:r>
-      <w:r>
-        <w:t xml:space="preserve"> </w:t>
+        <w:t xml:space="preserve">TAD de Nodo Rojo-Negro </w:t>
       </w:r>
     </w:p>
     <w:p/>
@@ -11407,15 +11204,7 @@
                 <w:color w:val="000000"/>
                 <w:lang w:eastAsia="es-CO"/>
               </w:rPr>
-              <w:t>RB</w:t>
-            </w:r>
-            <w:r>
-              <w:rPr>
-                <w:rFonts w:ascii="Arial" w:eastAsia="Times New Roman" w:hAnsi="Arial" w:cs="Arial"/>
-                <w:color w:val="000000"/>
-                <w:lang w:eastAsia="es-CO"/>
-              </w:rPr>
-              <w:t>Node</w:t>
+              <w:t>RBNode</w:t>
             </w:r>
           </w:p>
         </w:tc>
@@ -11470,14 +11259,7 @@
                 <w:rFonts w:ascii="Arial" w:eastAsia="Times New Roman" w:hAnsi="Arial" w:cs="Arial"/>
                 <w:lang w:val="en-US" w:eastAsia="es-CO"/>
               </w:rPr>
-              <w:t xml:space="preserve">color = Color, </w:t>
-            </w:r>
-            <w:r>
-              <w:rPr>
-                <w:rFonts w:ascii="Arial" w:eastAsia="Times New Roman" w:hAnsi="Arial" w:cs="Arial"/>
-                <w:lang w:val="en-US" w:eastAsia="es-CO"/>
-              </w:rPr>
-              <w:t xml:space="preserve">player = E, </w:t>
+              <w:t xml:space="preserve">color = Color, player = E, </w:t>
             </w:r>
             <w:proofErr w:type="spellStart"/>
             <w:r>
@@ -11493,49 +11275,7 @@
                 <w:rFonts w:ascii="Arial" w:eastAsia="Times New Roman" w:hAnsi="Arial" w:cs="Arial"/>
                 <w:lang w:val="en-US" w:eastAsia="es-CO"/>
               </w:rPr>
-              <w:t>=T, left=</w:t>
-            </w:r>
-            <w:r>
-              <w:rPr>
-                <w:rFonts w:ascii="Arial" w:eastAsia="Times New Roman" w:hAnsi="Arial" w:cs="Arial"/>
-                <w:lang w:val="en-US" w:eastAsia="es-CO"/>
-              </w:rPr>
-              <w:t>RB</w:t>
-            </w:r>
-            <w:r>
-              <w:rPr>
-                <w:rFonts w:ascii="Arial" w:eastAsia="Times New Roman" w:hAnsi="Arial" w:cs="Arial"/>
-                <w:lang w:val="en-US" w:eastAsia="es-CO"/>
-              </w:rPr>
-              <w:t>Node&lt;T,E&gt;, right=</w:t>
-            </w:r>
-            <w:r>
-              <w:rPr>
-                <w:rFonts w:ascii="Arial" w:eastAsia="Times New Roman" w:hAnsi="Arial" w:cs="Arial"/>
-                <w:lang w:val="en-US" w:eastAsia="es-CO"/>
-              </w:rPr>
-              <w:t>RB</w:t>
-            </w:r>
-            <w:r>
-              <w:rPr>
-                <w:rFonts w:ascii="Arial" w:eastAsia="Times New Roman" w:hAnsi="Arial" w:cs="Arial"/>
-                <w:lang w:val="en-US" w:eastAsia="es-CO"/>
-              </w:rPr>
-              <w:t>Node &lt;T,E&gt;,parent=</w:t>
-            </w:r>
-            <w:r>
-              <w:rPr>
-                <w:rFonts w:ascii="Arial" w:eastAsia="Times New Roman" w:hAnsi="Arial" w:cs="Arial"/>
-                <w:lang w:val="en-US" w:eastAsia="es-CO"/>
-              </w:rPr>
-              <w:t>RB</w:t>
-            </w:r>
-            <w:r>
-              <w:rPr>
-                <w:rFonts w:ascii="Arial" w:eastAsia="Times New Roman" w:hAnsi="Arial" w:cs="Arial"/>
-                <w:lang w:val="en-US" w:eastAsia="es-CO"/>
-              </w:rPr>
-              <w:t>Node&lt;T,E&gt;</w:t>
+              <w:t>=T, left=RBNode&lt;T,E&gt;, right=RBNode &lt;T,E&gt;,parent=RBNode&lt;T,E&gt;</w:t>
             </w:r>
             <w:r>
               <w:rPr>
@@ -11698,6 +11438,7 @@
                 <w:color w:val="000000"/>
                 <w:lang w:eastAsia="es-CO"/>
               </w:rPr>
+              <w:lastRenderedPageBreak/>
               <w:t>Operaciones primitivas:</w:t>
             </w:r>
           </w:p>
@@ -11707,7 +11448,7 @@
               <w:rPr>
                 <w:rFonts w:ascii="Arial" w:eastAsia="Times New Roman" w:hAnsi="Arial" w:cs="Arial"/>
                 <w:color w:val="000000"/>
-                <w:lang w:val="en-US" w:eastAsia="es-CO"/>
+                <w:lang w:eastAsia="es-CO"/>
               </w:rPr>
             </w:pPr>
             <w:r>
@@ -11716,7 +11457,7 @@
                 <w:color w:val="000000"/>
                 <w:sz w:val="14"/>
                 <w:szCs w:val="14"/>
-                <w:lang w:val="en-US" w:eastAsia="es-CO"/>
+                <w:lang w:eastAsia="es-CO"/>
               </w:rPr>
               <w:t xml:space="preserve"> </w:t>
             </w:r>
@@ -11724,7 +11465,7 @@
               <w:rPr>
                 <w:rFonts w:ascii="Arial" w:eastAsia="Times New Roman" w:hAnsi="Arial" w:cs="Arial"/>
                 <w:color w:val="000000"/>
-                <w:lang w:val="en-US" w:eastAsia="es-CO"/>
+                <w:lang w:eastAsia="es-CO"/>
               </w:rPr>
               <w:t>RBNode</w:t>
             </w:r>
@@ -11732,7 +11473,7 @@
               <w:rPr>
                 <w:rFonts w:ascii="Arial" w:eastAsia="Times New Roman" w:hAnsi="Arial" w:cs="Arial"/>
                 <w:color w:val="000000"/>
-                <w:lang w:val="en-US" w:eastAsia="es-CO"/>
+                <w:lang w:eastAsia="es-CO"/>
               </w:rPr>
               <w:t xml:space="preserve">  </w:t>
             </w:r>
@@ -11740,7 +11481,7 @@
               <w:rPr>
                 <w:rFonts w:ascii="Arial" w:eastAsia="Times New Roman" w:hAnsi="Arial" w:cs="Arial"/>
                 <w:color w:val="000000"/>
-                <w:lang w:val="en-US" w:eastAsia="es-CO"/>
+                <w:lang w:eastAsia="es-CO"/>
               </w:rPr>
               <w:t>T,E</w:t>
             </w:r>
@@ -11748,7 +11489,7 @@
               <w:rPr>
                 <w:rFonts w:ascii="Arial" w:eastAsia="Times New Roman" w:hAnsi="Arial" w:cs="Arial"/>
                 <w:color w:val="000000"/>
-                <w:lang w:val="en-US" w:eastAsia="es-CO"/>
+                <w:lang w:eastAsia="es-CO"/>
               </w:rPr>
               <w:t xml:space="preserve"> -&gt;null</w:t>
             </w:r>
@@ -12656,7 +12397,6 @@
                 <w:color w:val="000000"/>
                 <w:lang w:eastAsia="es-CO"/>
               </w:rPr>
-              <w:lastRenderedPageBreak/>
               <w:t>{ pre: }</w:t>
             </w:r>
           </w:p>
@@ -12827,6 +12567,7 @@
               <w:spacing w:before="240"/>
             </w:pPr>
             <w:r>
+              <w:lastRenderedPageBreak/>
               <w:t>{post: retorna el color del RBNode}</w:t>
             </w:r>
           </w:p>
@@ -12917,15 +12658,7 @@
                 <w:color w:val="000000"/>
                 <w:lang w:eastAsia="es-CO"/>
               </w:rPr>
-              <w:t>Le da un valor al color</w:t>
-            </w:r>
-            <w:r>
-              <w:rPr>
-                <w:rFonts w:ascii="Arial" w:eastAsia="Times New Roman" w:hAnsi="Arial" w:cs="Arial"/>
-                <w:color w:val="000000"/>
-                <w:lang w:eastAsia="es-CO"/>
-              </w:rPr>
-              <w:t>”</w:t>
+              <w:t>Le da un valor al color”</w:t>
             </w:r>
           </w:p>
           <w:p>
@@ -12933,13 +12666,7 @@
               <w:spacing w:before="240"/>
             </w:pPr>
             <w:r>
-              <w:t xml:space="preserve">{pre: </w:t>
-            </w:r>
-            <w:r>
-              <w:t>la existencia del RBNode</w:t>
-            </w:r>
-            <w:r>
-              <w:t>}</w:t>
+              <w:t>{pre: la existencia del RBNode}</w:t>
             </w:r>
           </w:p>
           <w:p>
@@ -12947,13 +12674,7 @@
               <w:spacing w:before="240"/>
             </w:pPr>
             <w:r>
-              <w:t xml:space="preserve">{post: </w:t>
-            </w:r>
-            <w:r>
-              <w:t>le da un nuevo valor a color</w:t>
-            </w:r>
-            <w:r>
-              <w:t>}</w:t>
+              <w:t>{post: le da un nuevo valor a color}</w:t>
             </w:r>
           </w:p>
           <w:p/>
@@ -13347,7 +13068,6 @@
                 <w:color w:val="000000"/>
                 <w:lang w:eastAsia="es-CO"/>
               </w:rPr>
-              <w:lastRenderedPageBreak/>
               <w:t>getLeft</w:t>
             </w:r>
             <w:proofErr w:type="spellEnd"/>
@@ -13645,6 +13365,7 @@
                 <w:color w:val="000000"/>
                 <w:lang w:eastAsia="es-CO"/>
               </w:rPr>
+              <w:lastRenderedPageBreak/>
               <w:t>“</w:t>
             </w:r>
             <w:proofErr w:type="spellStart"/>
@@ -14452,7 +14173,6 @@
                 <w:color w:val="000000"/>
                 <w:lang w:eastAsia="es-CO"/>
               </w:rPr>
-              <w:lastRenderedPageBreak/>
               <w:t xml:space="preserve">{pre: </w:t>
             </w:r>
             <w:r>
@@ -15399,11 +15119,11 @@
       <w:pPr>
         <w:pStyle w:val="Ttulo1"/>
       </w:pPr>
-      <w:bookmarkStart w:id="9" w:name="_Toc86616515"/>
+      <w:bookmarkStart w:id="7" w:name="_Toc86616515"/>
       <w:r>
         <w:t>JUNIT</w:t>
       </w:r>
-      <w:bookmarkEnd w:id="9"/>
+      <w:bookmarkEnd w:id="7"/>
     </w:p>
     <w:p>
       <w:pPr>
@@ -15412,7 +15132,7 @@
           <w:lang w:val="en-US"/>
         </w:rPr>
       </w:pPr>
-      <w:bookmarkStart w:id="10" w:name="_Toc86616516"/>
+      <w:bookmarkStart w:id="8" w:name="_Toc86616516"/>
       <w:r>
         <w:rPr>
           <w:lang w:val="en-US"/>
@@ -15456,7 +15176,7 @@
         </w:rPr>
         <w:t>modelo</w:t>
       </w:r>
-      <w:bookmarkEnd w:id="10"/>
+      <w:bookmarkEnd w:id="8"/>
       <w:proofErr w:type="spellEnd"/>
       <w:r>
         <w:rPr>
@@ -15522,6 +15242,7 @@
               <w:jc w:val="center"/>
             </w:pPr>
             <w:r>
+              <w:lastRenderedPageBreak/>
               <w:t>setupScenario1</w:t>
             </w:r>
           </w:p>
@@ -15560,94 +15281,6 @@
                   <wp:extent cx="1619250" cy="2638425"/>
                   <wp:effectExtent l="0" t="0" r="0" b="9525"/>
                   <wp:docPr id="1" name="Imagen 1"/>
-                  <wp:cNvGraphicFramePr>
-                    <a:graphicFrameLocks xmlns:a="http://schemas.openxmlformats.org/drawingml/2006/main" noChangeAspect="1"/>
-                  </wp:cNvGraphicFramePr>
-                  <a:graphic xmlns:a="http://schemas.openxmlformats.org/drawingml/2006/main">
-                    <a:graphicData uri="http://schemas.openxmlformats.org/drawingml/2006/picture">
-                      <pic:pic xmlns:pic="http://schemas.openxmlformats.org/drawingml/2006/picture">
-                        <pic:nvPicPr>
-                          <pic:cNvPr id="1" name=""/>
-                          <pic:cNvPicPr/>
-                        </pic:nvPicPr>
-                        <pic:blipFill>
-                          <a:blip r:embed="rId6"/>
-                          <a:stretch>
-                            <a:fillRect/>
-                          </a:stretch>
-                        </pic:blipFill>
-                        <pic:spPr>
-                          <a:xfrm>
-                            <a:off x="0" y="0"/>
-                            <a:ext cx="1619250" cy="2638425"/>
-                          </a:xfrm>
-                          <a:prstGeom prst="rect">
-                            <a:avLst/>
-                          </a:prstGeom>
-                        </pic:spPr>
-                      </pic:pic>
-                    </a:graphicData>
-                  </a:graphic>
-                </wp:inline>
-              </w:drawing>
-            </w:r>
-          </w:p>
-        </w:tc>
-      </w:tr>
-      <w:tr>
-        <w:trPr>
-          <w:trHeight w:val="1943"/>
-        </w:trPr>
-        <w:tc>
-          <w:tcPr>
-            <w:tcW w:w="1596" w:type="dxa"/>
-          </w:tcPr>
-          <w:p>
-            <w:pPr>
-              <w:jc w:val="center"/>
-            </w:pPr>
-            <w:r>
-              <w:t>setupScenario</w:t>
-            </w:r>
-            <w:r>
-              <w:t>1</w:t>
-            </w:r>
-          </w:p>
-        </w:tc>
-        <w:tc>
-          <w:tcPr>
-            <w:tcW w:w="2402" w:type="dxa"/>
-          </w:tcPr>
-          <w:p>
-            <w:pPr>
-              <w:jc w:val="center"/>
-            </w:pPr>
-            <w:proofErr w:type="spellStart"/>
-            <w:r>
-              <w:t>AppMangerTest</w:t>
-            </w:r>
-            <w:proofErr w:type="spellEnd"/>
-          </w:p>
-        </w:tc>
-        <w:tc>
-          <w:tcPr>
-            <w:tcW w:w="7626" w:type="dxa"/>
-          </w:tcPr>
-          <w:p>
-            <w:pPr>
-              <w:rPr>
-                <w:noProof/>
-              </w:rPr>
-            </w:pPr>
-            <w:r>
-              <w:rPr>
-                <w:noProof/>
-              </w:rPr>
-              <w:drawing>
-                <wp:inline distT="0" distB="0" distL="0" distR="0" wp14:anchorId="442BC253" wp14:editId="5DCAD1ED">
-                  <wp:extent cx="2552700" cy="752475"/>
-                  <wp:effectExtent l="0" t="0" r="0" b="9525"/>
-                  <wp:docPr id="2" name="Imagen 2"/>
                   <wp:cNvGraphicFramePr>
                     <a:graphicFrameLocks xmlns:a="http://schemas.openxmlformats.org/drawingml/2006/main" noChangeAspect="1"/>
                   </wp:cNvGraphicFramePr>
@@ -15667,7 +15300,7 @@
                         <pic:spPr>
                           <a:xfrm>
                             <a:off x="0" y="0"/>
-                            <a:ext cx="2552700" cy="752475"/>
+                            <a:ext cx="1619250" cy="2638425"/>
                           </a:xfrm>
                           <a:prstGeom prst="rect">
                             <a:avLst/>
@@ -15693,21 +15326,12 @@
           <w:p>
             <w:pPr>
               <w:jc w:val="center"/>
-              <w:rPr>
-                <w:lang w:val="en-US"/>
-              </w:rPr>
-            </w:pPr>
-            <w:r>
-              <w:rPr>
-                <w:lang w:val="en-US"/>
-              </w:rPr>
+            </w:pPr>
+            <w:r>
               <w:t>setupScenario</w:t>
             </w:r>
             <w:r>
-              <w:rPr>
-                <w:lang w:val="en-US"/>
-              </w:rPr>
-              <w:t>2</w:t>
+              <w:t>1</w:t>
             </w:r>
           </w:p>
         </w:tc>
@@ -15741,10 +15365,10 @@
                 <w:noProof/>
               </w:rPr>
               <w:drawing>
-                <wp:inline distT="0" distB="0" distL="0" distR="0" wp14:anchorId="6D8727FB" wp14:editId="064307FA">
-                  <wp:extent cx="4705681" cy="2405019"/>
-                  <wp:effectExtent l="0" t="0" r="0" b="0"/>
-                  <wp:docPr id="3" name="Imagen 3"/>
+                <wp:inline distT="0" distB="0" distL="0" distR="0" wp14:anchorId="442BC253" wp14:editId="5DCAD1ED">
+                  <wp:extent cx="2552700" cy="752475"/>
+                  <wp:effectExtent l="0" t="0" r="0" b="9525"/>
+                  <wp:docPr id="2" name="Imagen 2"/>
                   <wp:cNvGraphicFramePr>
                     <a:graphicFrameLocks xmlns:a="http://schemas.openxmlformats.org/drawingml/2006/main" noChangeAspect="1"/>
                   </wp:cNvGraphicFramePr>
@@ -15764,6 +15388,103 @@
                         <pic:spPr>
                           <a:xfrm>
                             <a:off x="0" y="0"/>
+                            <a:ext cx="2552700" cy="752475"/>
+                          </a:xfrm>
+                          <a:prstGeom prst="rect">
+                            <a:avLst/>
+                          </a:prstGeom>
+                        </pic:spPr>
+                      </pic:pic>
+                    </a:graphicData>
+                  </a:graphic>
+                </wp:inline>
+              </w:drawing>
+            </w:r>
+          </w:p>
+        </w:tc>
+      </w:tr>
+      <w:tr>
+        <w:trPr>
+          <w:trHeight w:val="1943"/>
+        </w:trPr>
+        <w:tc>
+          <w:tcPr>
+            <w:tcW w:w="1596" w:type="dxa"/>
+          </w:tcPr>
+          <w:p>
+            <w:pPr>
+              <w:jc w:val="center"/>
+              <w:rPr>
+                <w:lang w:val="en-US"/>
+              </w:rPr>
+            </w:pPr>
+            <w:r>
+              <w:rPr>
+                <w:lang w:val="en-US"/>
+              </w:rPr>
+              <w:t>setupScenario</w:t>
+            </w:r>
+            <w:r>
+              <w:rPr>
+                <w:lang w:val="en-US"/>
+              </w:rPr>
+              <w:t>2</w:t>
+            </w:r>
+          </w:p>
+        </w:tc>
+        <w:tc>
+          <w:tcPr>
+            <w:tcW w:w="2402" w:type="dxa"/>
+          </w:tcPr>
+          <w:p>
+            <w:pPr>
+              <w:jc w:val="center"/>
+            </w:pPr>
+            <w:proofErr w:type="spellStart"/>
+            <w:r>
+              <w:t>AppMangerTest</w:t>
+            </w:r>
+            <w:proofErr w:type="spellEnd"/>
+          </w:p>
+        </w:tc>
+        <w:tc>
+          <w:tcPr>
+            <w:tcW w:w="7626" w:type="dxa"/>
+          </w:tcPr>
+          <w:p>
+            <w:pPr>
+              <w:rPr>
+                <w:noProof/>
+              </w:rPr>
+            </w:pPr>
+            <w:r>
+              <w:rPr>
+                <w:noProof/>
+              </w:rPr>
+              <w:drawing>
+                <wp:inline distT="0" distB="0" distL="0" distR="0" wp14:anchorId="6D8727FB" wp14:editId="064307FA">
+                  <wp:extent cx="4705681" cy="2405019"/>
+                  <wp:effectExtent l="0" t="0" r="0" b="0"/>
+                  <wp:docPr id="3" name="Imagen 3"/>
+                  <wp:cNvGraphicFramePr>
+                    <a:graphicFrameLocks xmlns:a="http://schemas.openxmlformats.org/drawingml/2006/main" noChangeAspect="1"/>
+                  </wp:cNvGraphicFramePr>
+                  <a:graphic xmlns:a="http://schemas.openxmlformats.org/drawingml/2006/main">
+                    <a:graphicData uri="http://schemas.openxmlformats.org/drawingml/2006/picture">
+                      <pic:pic xmlns:pic="http://schemas.openxmlformats.org/drawingml/2006/picture">
+                        <pic:nvPicPr>
+                          <pic:cNvPr id="1" name=""/>
+                          <pic:cNvPicPr/>
+                        </pic:nvPicPr>
+                        <pic:blipFill>
+                          <a:blip r:embed="rId9"/>
+                          <a:stretch>
+                            <a:fillRect/>
+                          </a:stretch>
+                        </pic:blipFill>
+                        <pic:spPr>
+                          <a:xfrm>
+                            <a:off x="0" y="0"/>
                             <a:ext cx="4712890" cy="2408703"/>
                           </a:xfrm>
                           <a:prstGeom prst="rect">
@@ -15786,12 +15507,11 @@
       <w:pPr>
         <w:pStyle w:val="Ttulo2"/>
       </w:pPr>
-      <w:bookmarkStart w:id="11" w:name="_Toc86616517"/>
+      <w:bookmarkStart w:id="9" w:name="_Toc86616517"/>
       <w:r>
-        <w:lastRenderedPageBreak/>
         <w:t>Diseño de casos de prueba del modelo</w:t>
       </w:r>
-      <w:bookmarkEnd w:id="11"/>
+      <w:bookmarkEnd w:id="9"/>
     </w:p>
     <w:tbl>
       <w:tblPr>
@@ -15908,6 +15628,7 @@
           <w:p>
             <w:proofErr w:type="spellStart"/>
             <w:r>
+              <w:lastRenderedPageBreak/>
               <w:t>PlayerTest</w:t>
             </w:r>
             <w:proofErr w:type="spellEnd"/>
@@ -16488,6 +16209,7 @@
           </w:tcPr>
           <w:p>
             <w:r>
+              <w:lastRenderedPageBreak/>
               <w:t>Clase</w:t>
             </w:r>
           </w:p>
@@ -17138,7 +16860,6 @@
           <w:p>
             <w:proofErr w:type="spellStart"/>
             <w:r>
-              <w:lastRenderedPageBreak/>
               <w:t>AppMangerTest</w:t>
             </w:r>
             <w:proofErr w:type="spellEnd"/>
@@ -17284,6 +17005,7 @@
           </w:tcPr>
           <w:p>
             <w:r>
+              <w:lastRenderedPageBreak/>
               <w:t xml:space="preserve">Objetivo de la prueba: Verificar que la búsqueda </w:t>
             </w:r>
             <w:r>
@@ -18013,7 +17735,6 @@
           <w:p>
             <w:proofErr w:type="spellStart"/>
             <w:r>
-              <w:lastRenderedPageBreak/>
               <w:t>AppMangerTest</w:t>
             </w:r>
             <w:proofErr w:type="spellEnd"/>
@@ -18136,14 +17857,15 @@
       <w:pPr>
         <w:pStyle w:val="Ttulo2"/>
       </w:pPr>
-      <w:bookmarkStart w:id="12" w:name="_Toc86616518"/>
+      <w:bookmarkStart w:id="10" w:name="_Toc86616518"/>
       <w:r>
+        <w:lastRenderedPageBreak/>
         <w:t xml:space="preserve">Diagrama </w:t>
       </w:r>
       <w:r>
         <w:t>de las pruebas del modelo</w:t>
       </w:r>
-      <w:bookmarkEnd w:id="12"/>
+      <w:bookmarkEnd w:id="10"/>
       <w:r>
         <w:t xml:space="preserve"> </w:t>
       </w:r>
@@ -18169,7 +17891,7 @@
                     <pic:cNvPicPr/>
                   </pic:nvPicPr>
                   <pic:blipFill>
-                    <a:blip r:embed="rId9">
+                    <a:blip r:embed="rId10">
                       <a:extLst>
                         <a:ext uri="{28A0092B-C50C-407E-A947-70E740481C1C}">
                           <a14:useLocalDpi xmlns:a14="http://schemas.microsoft.com/office/drawing/2010/main" val="0"/>
@@ -18207,10 +17929,9 @@
       <w:pPr>
         <w:pStyle w:val="Ttulo2"/>
       </w:pPr>
-      <w:bookmarkStart w:id="13" w:name="_Toc86616519"/>
+      <w:bookmarkStart w:id="11" w:name="_Toc86616519"/>
       <w:proofErr w:type="spellStart"/>
       <w:r>
-        <w:lastRenderedPageBreak/>
         <w:t>Setup</w:t>
       </w:r>
       <w:proofErr w:type="spellEnd"/>
@@ -18225,7 +17946,7 @@
       <w:r>
         <w:t xml:space="preserve"> de las estructuras de datos</w:t>
       </w:r>
-      <w:bookmarkEnd w:id="13"/>
+      <w:bookmarkEnd w:id="11"/>
     </w:p>
     <w:tbl>
       <w:tblPr>
@@ -18284,6 +18005,7 @@
               <w:jc w:val="center"/>
             </w:pPr>
             <w:r>
+              <w:lastRenderedPageBreak/>
               <w:t>setupScenario1</w:t>
             </w:r>
           </w:p>
@@ -18322,91 +18044,6 @@
                   <wp:extent cx="4657973" cy="2761159"/>
                   <wp:effectExtent l="0" t="0" r="0" b="1270"/>
                   <wp:docPr id="10" name="Imagen 10"/>
-                  <wp:cNvGraphicFramePr>
-                    <a:graphicFrameLocks xmlns:a="http://schemas.openxmlformats.org/drawingml/2006/main" noChangeAspect="1"/>
-                  </wp:cNvGraphicFramePr>
-                  <a:graphic xmlns:a="http://schemas.openxmlformats.org/drawingml/2006/main">
-                    <a:graphicData uri="http://schemas.openxmlformats.org/drawingml/2006/picture">
-                      <pic:pic xmlns:pic="http://schemas.openxmlformats.org/drawingml/2006/picture">
-                        <pic:nvPicPr>
-                          <pic:cNvPr id="1" name=""/>
-                          <pic:cNvPicPr/>
-                        </pic:nvPicPr>
-                        <pic:blipFill>
-                          <a:blip r:embed="rId10"/>
-                          <a:stretch>
-                            <a:fillRect/>
-                          </a:stretch>
-                        </pic:blipFill>
-                        <pic:spPr>
-                          <a:xfrm>
-                            <a:off x="0" y="0"/>
-                            <a:ext cx="4675458" cy="2771524"/>
-                          </a:xfrm>
-                          <a:prstGeom prst="rect">
-                            <a:avLst/>
-                          </a:prstGeom>
-                        </pic:spPr>
-                      </pic:pic>
-                    </a:graphicData>
-                  </a:graphic>
-                </wp:inline>
-              </w:drawing>
-            </w:r>
-          </w:p>
-        </w:tc>
-      </w:tr>
-      <w:tr>
-        <w:trPr>
-          <w:trHeight w:val="1943"/>
-        </w:trPr>
-        <w:tc>
-          <w:tcPr>
-            <w:tcW w:w="1596" w:type="dxa"/>
-          </w:tcPr>
-          <w:p>
-            <w:pPr>
-              <w:jc w:val="center"/>
-            </w:pPr>
-            <w:r>
-              <w:t>setupScenario1</w:t>
-            </w:r>
-          </w:p>
-        </w:tc>
-        <w:tc>
-          <w:tcPr>
-            <w:tcW w:w="2402" w:type="dxa"/>
-          </w:tcPr>
-          <w:p>
-            <w:pPr>
-              <w:jc w:val="center"/>
-            </w:pPr>
-            <w:proofErr w:type="spellStart"/>
-            <w:r>
-              <w:t>BinaryTreeTest</w:t>
-            </w:r>
-            <w:proofErr w:type="spellEnd"/>
-          </w:p>
-        </w:tc>
-        <w:tc>
-          <w:tcPr>
-            <w:tcW w:w="7626" w:type="dxa"/>
-          </w:tcPr>
-          <w:p>
-            <w:pPr>
-              <w:rPr>
-                <w:noProof/>
-              </w:rPr>
-            </w:pPr>
-            <w:r>
-              <w:rPr>
-                <w:noProof/>
-              </w:rPr>
-              <w:drawing>
-                <wp:inline distT="0" distB="0" distL="0" distR="0" wp14:anchorId="7AF9DF0D" wp14:editId="2C9E4F94">
-                  <wp:extent cx="4657808" cy="1943430"/>
-                  <wp:effectExtent l="0" t="0" r="0" b="0"/>
-                  <wp:docPr id="11" name="Imagen 11"/>
                   <wp:cNvGraphicFramePr>
                     <a:graphicFrameLocks xmlns:a="http://schemas.openxmlformats.org/drawingml/2006/main" noChangeAspect="1"/>
                   </wp:cNvGraphicFramePr>
@@ -18426,6 +18063,91 @@
                         <pic:spPr>
                           <a:xfrm>
                             <a:off x="0" y="0"/>
+                            <a:ext cx="4675458" cy="2771524"/>
+                          </a:xfrm>
+                          <a:prstGeom prst="rect">
+                            <a:avLst/>
+                          </a:prstGeom>
+                        </pic:spPr>
+                      </pic:pic>
+                    </a:graphicData>
+                  </a:graphic>
+                </wp:inline>
+              </w:drawing>
+            </w:r>
+          </w:p>
+        </w:tc>
+      </w:tr>
+      <w:tr>
+        <w:trPr>
+          <w:trHeight w:val="1943"/>
+        </w:trPr>
+        <w:tc>
+          <w:tcPr>
+            <w:tcW w:w="1596" w:type="dxa"/>
+          </w:tcPr>
+          <w:p>
+            <w:pPr>
+              <w:jc w:val="center"/>
+            </w:pPr>
+            <w:r>
+              <w:t>setupScenario1</w:t>
+            </w:r>
+          </w:p>
+        </w:tc>
+        <w:tc>
+          <w:tcPr>
+            <w:tcW w:w="2402" w:type="dxa"/>
+          </w:tcPr>
+          <w:p>
+            <w:pPr>
+              <w:jc w:val="center"/>
+            </w:pPr>
+            <w:proofErr w:type="spellStart"/>
+            <w:r>
+              <w:t>BinaryTreeTest</w:t>
+            </w:r>
+            <w:proofErr w:type="spellEnd"/>
+          </w:p>
+        </w:tc>
+        <w:tc>
+          <w:tcPr>
+            <w:tcW w:w="7626" w:type="dxa"/>
+          </w:tcPr>
+          <w:p>
+            <w:pPr>
+              <w:rPr>
+                <w:noProof/>
+              </w:rPr>
+            </w:pPr>
+            <w:r>
+              <w:rPr>
+                <w:noProof/>
+              </w:rPr>
+              <w:drawing>
+                <wp:inline distT="0" distB="0" distL="0" distR="0" wp14:anchorId="7AF9DF0D" wp14:editId="2C9E4F94">
+                  <wp:extent cx="4657808" cy="1943430"/>
+                  <wp:effectExtent l="0" t="0" r="0" b="0"/>
+                  <wp:docPr id="11" name="Imagen 11"/>
+                  <wp:cNvGraphicFramePr>
+                    <a:graphicFrameLocks xmlns:a="http://schemas.openxmlformats.org/drawingml/2006/main" noChangeAspect="1"/>
+                  </wp:cNvGraphicFramePr>
+                  <a:graphic xmlns:a="http://schemas.openxmlformats.org/drawingml/2006/main">
+                    <a:graphicData uri="http://schemas.openxmlformats.org/drawingml/2006/picture">
+                      <pic:pic xmlns:pic="http://schemas.openxmlformats.org/drawingml/2006/picture">
+                        <pic:nvPicPr>
+                          <pic:cNvPr id="1" name=""/>
+                          <pic:cNvPicPr/>
+                        </pic:nvPicPr>
+                        <pic:blipFill>
+                          <a:blip r:embed="rId12"/>
+                          <a:stretch>
+                            <a:fillRect/>
+                          </a:stretch>
+                        </pic:blipFill>
+                        <pic:spPr>
+                          <a:xfrm>
+                            <a:off x="0" y="0"/>
                             <a:ext cx="4686127" cy="1955246"/>
                           </a:xfrm>
                           <a:prstGeom prst="rect">
@@ -18505,11 +18227,12 @@
       <w:pPr>
         <w:pStyle w:val="Ttulo2"/>
       </w:pPr>
-      <w:bookmarkStart w:id="14" w:name="_Toc86616520"/>
+      <w:bookmarkStart w:id="12" w:name="_Toc86616520"/>
       <w:r>
+        <w:lastRenderedPageBreak/>
         <w:t>Diseño de casos de prueba del modelo</w:t>
       </w:r>
-      <w:bookmarkEnd w:id="14"/>
+      <w:bookmarkEnd w:id="12"/>
     </w:p>
     <w:tbl>
       <w:tblPr>
@@ -19193,7 +18916,6 @@
     </w:tbl>
     <w:p>
       <w:r>
-        <w:lastRenderedPageBreak/>
         <w:t xml:space="preserve"> </w:t>
       </w:r>
     </w:p>
@@ -19222,6 +18944,7 @@
           </w:tcPr>
           <w:p>
             <w:r>
+              <w:lastRenderedPageBreak/>
               <w:t xml:space="preserve">Objetivo de la prueba: Verificar que la inserción de nodos funcione correctamente </w:t>
             </w:r>
           </w:p>

</xml_diff>